<commit_message>
Fixed all references in the text, plus individuated all mentions of tables and figures (some still to sort out)
</commit_message>
<xml_diff>
--- a/tdke18_understandability_correlations/jmir_final_draft.docx
+++ b/tdke18_understandability_correlations/jmir_final_draft.docx
@@ -166,7 +166,19 @@
       </w:r>
       <w:r>
         <w:lastRenderedPageBreak/>
-        <w:t>dimensions like understandability, trustworthiness, etc. (1) being relegated to a secondary position, or completely neglected. While this may be a minor problem for many information seeking tasks, there are some specific tasks in which dimensions other than topicality have an important role in the information seeking and decision-making process. The seeking of health information and advice on the Web by the general public is one such task.</w:t>
+        <w:t>dimensions like understandability, trustworthiness</w:t>
+      </w:r>
+      <w:r>
+        <w:t>, etc. [</w:t>
+      </w:r>
+      <w:r>
+        <w:t>1</w:t>
+      </w:r>
+      <w:r>
+        <w:t>]</w:t>
+      </w:r>
+      <w:r>
+        <w:t xml:space="preserve"> being relegated to a secondary position, or completely neglected. While this may be a minor problem for many information seeking tasks, there are some specific tasks in which dimensions other than topicality have an important role in the information seeking and decision-making process. The seeking of health information and advice on the Web by the general public is one such task.</w:t>
       </w:r>
     </w:p>
     <w:p>
@@ -174,7 +186,19 @@
         <w:pStyle w:val="BodyText"/>
       </w:pPr>
       <w:r>
-        <w:t xml:space="preserve">A key problem when searching the Web for health information is that this can be too technical, unreliable, generally misleading, and can lead to unfounded escalations and poor decisions (2). Where correct information exists, it can be hard to find and digest amongst the noise, spam, technicalities, and irrelevant information. In </w:t>
+        <w:t xml:space="preserve">A key problem when searching the Web for health information is that this can be too technical, unreliable, generally misleading, and can lead to unfounded </w:t>
+      </w:r>
+      <w:r>
+        <w:t>escalations and poor decisions [</w:t>
+      </w:r>
+      <w:r>
+        <w:t>2</w:t>
+      </w:r>
+      <w:r>
+        <w:t>]</w:t>
+      </w:r>
+      <w:r>
+        <w:t xml:space="preserve">. Where correct information exists, it can be hard to find and digest amongst the noise, spam, technicalities, and irrelevant information. In </w:t>
       </w:r>
       <w:r>
         <w:rPr>
@@ -183,7 +207,25 @@
         <w:t>high-stakes search tasks</w:t>
       </w:r>
       <w:r>
-        <w:t xml:space="preserve"> such as this, access to poor information can lead to poor decisions which ultimately can have a significant impact on our health and well-being (2; 3). In this work we are specifically interested in the understandability of health information retrieved by search engines, and in improving search results to favour information understandable by the general public. We leave addressing reliability and trustworthiness of the retrieved information to future work; however, this can be achieved by extending the framework we investigate here.</w:t>
+        <w:t xml:space="preserve"> such as this, access to poor information can lead to poor decisions which ultimately can have a significant impac</w:t>
+      </w:r>
+      <w:r>
+        <w:t>t on our health and well-being [</w:t>
+      </w:r>
+      <w:r>
+        <w:t>2</w:t>
+      </w:r>
+      <w:r>
+        <w:t>,</w:t>
+      </w:r>
+      <w:r>
+        <w:t xml:space="preserve"> 3</w:t>
+      </w:r>
+      <w:r>
+        <w:t>]</w:t>
+      </w:r>
+      <w:r>
+        <w:t>. In this work we are specifically interested in the understandability of health information retrieved by search engines, and in improving search results to favour information understandable by the general public. We leave addressing reliability and trustworthiness of the retrieved information to future work; however, this can be achieved by extending the framework we investigate here.</w:t>
       </w:r>
     </w:p>
     <w:p>
@@ -191,7 +233,55 @@
         <w:pStyle w:val="BodyText"/>
       </w:pPr>
       <w:r>
-        <w:t>The use of general purpose Web search engines like Google, Bing and Baidu for seeking health advice has been largely analysed, questioned and criticised (4; 5; 6; 7; 8; 9), despite the commendable efforts these services have put into providing increasingly better health information, e.g., the Google Health Cards (10).</w:t>
+        <w:t>The use of general purpose Web search engines like Google, Bing and Baidu for seeking health advice has been largely analy</w:t>
+      </w:r>
+      <w:r>
+        <w:t>sed, questioned and criticised [4,</w:t>
+      </w:r>
+      <w:r>
+        <w:t xml:space="preserve"> 5</w:t>
+      </w:r>
+      <w:r>
+        <w:t>,</w:t>
+      </w:r>
+      <w:r>
+        <w:t xml:space="preserve"> 6</w:t>
+      </w:r>
+      <w:r>
+        <w:t>,</w:t>
+      </w:r>
+      <w:r>
+        <w:t xml:space="preserve"> 7</w:t>
+      </w:r>
+      <w:r>
+        <w:t>,</w:t>
+      </w:r>
+      <w:r>
+        <w:t xml:space="preserve"> 8</w:t>
+      </w:r>
+      <w:r>
+        <w:t>,</w:t>
+      </w:r>
+      <w:r>
+        <w:t xml:space="preserve"> 9</w:t>
+      </w:r>
+      <w:r>
+        <w:t>]</w:t>
+      </w:r>
+      <w:r>
+        <w:t>, despite the commendable efforts these services have put into providing increasingly better health information,</w:t>
+      </w:r>
+      <w:r>
+        <w:t xml:space="preserve"> e.g., the Google Health Cards [</w:t>
+      </w:r>
+      <w:r>
+        <w:t>10</w:t>
+      </w:r>
+      <w:r>
+        <w:t>]</w:t>
+      </w:r>
+      <w:r>
+        <w:t>.</w:t>
       </w:r>
     </w:p>
     <w:p>
@@ -238,7 +328,13 @@
         <w:pStyle w:val="BodyText"/>
       </w:pPr>
       <w:r>
-        <w:t>As an illustrative example, we analysed the top 10 search results retrieved by HON on 01/10/2017 in answer to 300 health search queries generated by regular health consumers in health forums. These queries are part of the CLEF 2016 eHealth collection, which shall be extensively used in this article. The understandability score of the retrieved pages was estimated with the most effective readability formula and preprocessing settings analysed in this article (low scores correspond to easy to understand Web pages). Figure ??? reports the cumulative distribution of understandability scores for these search results (note, we did not assess their topical relevance here). We report also the scores for the “optimal” search results (Oracle), as found in CLEF 2016 (relevant results that have the highest understandability scores), along with the scores for the baseline method (BM25) and our best retrieval method (XGB). The results clearly indicate that, despite solutions like HON being explicitly aimed at supporting access to understandable health information, they often fail to do so.</w:t>
+        <w:t>As an illustrative example, we analysed the top 10 search results retrieved by HON on 01/10/2017 in answer to 300 health search queries generated by regular health consumers in health forums. These queries are part of the CLEF 2016 eHealth collection, which shall be extensively used in this article. The understandability score of the retrieved pages was estimated with the most effective readability formula and preprocessing settings analysed in this article (low scores correspond to easy to understand Web pages). Figure </w:t>
+      </w:r>
+      <w:r>
+        <w:t>1</w:t>
+      </w:r>
+      <w:r>
+        <w:t xml:space="preserve"> reports the cumulative distribution of understandability scores for these search results (note, we did not assess their topical relevance here). We report also the scores for the “optimal” search results (Oracle), as found in CLEF 2016 (relevant results that have the highest understandability scores), along with the scores for the baseline method (BM25) and our best retrieval method (XGB). The results clearly indicate that, despite solutions like HON being explicitly aimed at supporting access to understandable health information, they often fail to do so.</w:t>
       </w:r>
     </w:p>
     <w:p>
@@ -278,7 +374,19 @@
         </w:numPr>
       </w:pPr>
       <w:r>
-        <w:t>We further study the influence of HTML processing methods on these estimations and their pitfalls, extending our previous work that has shown how this often ignored aspect greatly impacts effectiveness (11);</w:t>
+        <w:t>We further study the influence of HTML processing methods on these estimations and their pitfalls, extending our previous work that has shown how this often ignored aspect</w:t>
+      </w:r>
+      <w:r>
+        <w:t xml:space="preserve"> greatly impacts effectiveness [</w:t>
+      </w:r>
+      <w:r>
+        <w:t>11</w:t>
+      </w:r>
+      <w:r>
+        <w:t>]</w:t>
+      </w:r>
+      <w:r>
+        <w:t>;</w:t>
       </w:r>
     </w:p>
     <w:p>
@@ -289,7 +397,19 @@
         </w:numPr>
       </w:pPr>
       <w:r>
-        <w:t>We further investigate how understandability estimations can be integrated into retrieval methods to enhance the quality of the retrieved health information with particular attention to its understandability by the general public. New models are explored in this article, also extending our previous work (12);</w:t>
+        <w:t>We further investigate how understandability estimations can be integrated into retrieval methods to enhance the quality of the retrieved health information with particular attention to its understandability by the general public. New models are explored in this article, al</w:t>
+      </w:r>
+      <w:r>
+        <w:t>so extending our previous work [</w:t>
+      </w:r>
+      <w:r>
+        <w:t>12</w:t>
+      </w:r>
+      <w:r>
+        <w:t>]</w:t>
+      </w:r>
+      <w:r>
+        <w:t>;</w:t>
       </w:r>
     </w:p>
     <w:p>
@@ -363,7 +483,58 @@
         <w:pStyle w:val="ImageCaption"/>
       </w:pPr>
       <w:r>
-        <w:t xml:space="preserve"> Distribution of Dale-Chall Index (DCI) of search results. DCI measures the years of schooling required to understand a document. The average US resident reads at or below an 8th grade level (dashed line)(13; 14; 15; 16), which is the level suggested by NIH for health information on the Web (17). The distribution for HON is similar to that of the baseline used in this article (BM25). Our best method (XGB) re-ranks documents to provide more understandable results; its distribution is similar to that of an “Oracle” system.</w:t>
+        <w:rPr>
+          <w:b/>
+        </w:rPr>
+        <w:t>Figure 1.</w:t>
+      </w:r>
+      <w:r>
+        <w:t xml:space="preserve"> </w:t>
+      </w:r>
+      <w:r>
+        <w:t xml:space="preserve"> Distribution of Dale-Chall Index (DCI) of search results. DCI measures the years of schooling required to understand a document. The average US resident reads at or below an 8th grade level (dashed line)</w:t>
+      </w:r>
+      <w:r>
+        <w:t>[</w:t>
+      </w:r>
+      <w:r>
+        <w:t>13</w:t>
+      </w:r>
+      <w:r>
+        <w:t>,</w:t>
+      </w:r>
+      <w:r>
+        <w:t xml:space="preserve"> 14</w:t>
+      </w:r>
+      <w:r>
+        <w:t>,</w:t>
+      </w:r>
+      <w:r>
+        <w:t xml:space="preserve"> 15</w:t>
+      </w:r>
+      <w:r>
+        <w:t>,</w:t>
+      </w:r>
+      <w:r>
+        <w:t xml:space="preserve"> 16</w:t>
+      </w:r>
+      <w:r>
+        <w:t>]</w:t>
+      </w:r>
+      <w:r>
+        <w:t>, which is the level suggested by NIH for</w:t>
+      </w:r>
+      <w:r>
+        <w:t xml:space="preserve"> health information on the Web [</w:t>
+      </w:r>
+      <w:r>
+        <w:t>17</w:t>
+      </w:r>
+      <w:r>
+        <w:t>]</w:t>
+      </w:r>
+      <w:r>
+        <w:t>. The distribution for HON is similar to that of the baseline used in this article (BM25). Our best method (XGB) re-ranks documents to provide more understandable results; its distribution is similar to that of an “Oracle” system.</w:t>
       </w:r>
     </w:p>
     <w:p>
@@ -382,7 +553,19 @@
         <w:pStyle w:val="FirstParagraph"/>
       </w:pPr>
       <w:r>
-        <w:t>Understandability refers to the ease of comprehension of the information presented to a user. Put in other words, health information is understandable “when consumers of diverse backgrounds and varying levels of health literacy can process and explain key messages” (18). Often the terms understandability and readability are used interchangeably: we use readability to refer to formulas that estimate how easy is to understand a text, usually based on its words and sentences. We use understandability to refer to the broader concept of ease of understanding: this is affected by text readability (as increasing readability tends to improve understanding), but may also be influenced by how legible a text is and its layout, including e.g., the use of images to explain difficult concepts.</w:t>
+        <w:t>Understandability refers to the ease of comprehension of the information presented to a user. Put in other words, health information is understandable “when consumers of diverse backgrounds and varying levels of health literacy can pro</w:t>
+      </w:r>
+      <w:r>
+        <w:t>cess and explain key messages” [</w:t>
+      </w:r>
+      <w:r>
+        <w:t>18</w:t>
+      </w:r>
+      <w:r>
+        <w:t>]</w:t>
+      </w:r>
+      <w:r>
+        <w:t>. Often the terms understandability and readability are used interchangeably: we use readability to refer to formulas that estimate how easy is to understand a text, usually based on its words and sentences. We use understandability to refer to the broader concept of ease of understanding: this is affected by text readability (as increasing readability tends to improve understanding), but may also be influenced by how legible a text is and its layout, including e.g., the use of images to explain difficult concepts.</w:t>
       </w:r>
     </w:p>
     <w:p>
@@ -390,7 +573,67 @@
         <w:pStyle w:val="BodyText"/>
       </w:pPr>
       <w:r>
-        <w:t>There is a large body of literature that has examined the understandability of Web health content when the information seeker is a member of the general public. For example, Becker reported that the majority of health Web sites are not well designed for the elderly (19), while Stossel et al. found that health education material on the Web is not written at an adequate reading level (16). Zheng and Yu have reported on the readability of electronic health records compared to Wikipedia pages related to diabetes and found that readability measures often do not align with user ratings of readability (20). A common finding of these studies is that, in general, health content available on Web pages is often hard to understand by the general public; this includes content that is retrieved in top-ranked positions by current commercial search engines (4; 5; 6; 7; 8).</w:t>
+        <w:t>There is a large body of literature that has examined the understandability of Web health content when the information seeker is a member of the general public. For example, Becker reported that the majority of health Web sites are not</w:t>
+      </w:r>
+      <w:r>
+        <w:t xml:space="preserve"> well designed for the elderly [</w:t>
+      </w:r>
+      <w:r>
+        <w:t>19</w:t>
+      </w:r>
+      <w:r>
+        <w:t>]</w:t>
+      </w:r>
+      <w:r>
+        <w:t>, while Stossel et al. found that health education material on the Web is not writte</w:t>
+      </w:r>
+      <w:r>
+        <w:t>n at an adequate reading level [</w:t>
+      </w:r>
+      <w:r>
+        <w:t>16</w:t>
+      </w:r>
+      <w:r>
+        <w:t>]</w:t>
+      </w:r>
+      <w:r>
+        <w:t>. Zheng and Yu have reported on the readability of electronic health records compared to Wikipedia pages related to diabetes and found that readability measures often do not align with user ratings of readability </w:t>
+      </w:r>
+      <w:r>
+        <w:t>[</w:t>
+      </w:r>
+      <w:r>
+        <w:t>20</w:t>
+      </w:r>
+      <w:r>
+        <w:t>]</w:t>
+      </w:r>
+      <w:r>
+        <w:t>. A common finding of these studies is that, in general, health content available on Web pages is often hard to understand by the general public; this includes content that is retrieved in top-ranked positions by current c</w:t>
+      </w:r>
+      <w:r>
+        <w:t>ommercial search engines [4,</w:t>
+      </w:r>
+      <w:r>
+        <w:t xml:space="preserve"> 5</w:t>
+      </w:r>
+      <w:r>
+        <w:t>, 6,</w:t>
+      </w:r>
+      <w:r>
+        <w:t xml:space="preserve"> 7</w:t>
+      </w:r>
+      <w:r>
+        <w:t>,</w:t>
+      </w:r>
+      <w:r>
+        <w:t xml:space="preserve"> 8</w:t>
+      </w:r>
+      <w:r>
+        <w:t>]</w:t>
+      </w:r>
+      <w:r>
+        <w:t>.</w:t>
       </w:r>
     </w:p>
     <w:p>
@@ -433,7 +676,91 @@
         <w:pStyle w:val="BodyText"/>
       </w:pPr>
       <w:r>
-        <w:t>Measures such as Coleman-Liau Index (CLI) (21), Dale-Chall Index (DCI) (22) and Flesch Reading Easy (FRE) (23) belong to the first category. These measures generally rely on surface-level characteristics of text, such as characters, syllables and word counts (24). While these measures have been widely used in studies investigating the understandability of health content retrieved by search engines (e.g., (19; 4; 5; 16; 6; 7; 8)), our preliminary work found that these measures are heavily affected by the methods used to extract text from the HTML source (11). We were able to identify specific settings of an HTML preprocessing pipeline that provided consistent estimates, but due to the lack of human assessments, we were not able to investigate how well each HTML preprocessing pipeline correlated with human assessments. In this article, we revisited and extended this work in more details, as we further investigated this problem by comparing the effect of HTML preprocessing on text understandability estimations in light of explicit human assessments.</w:t>
+        <w:t>Measures such as Coleman-Liau Index (CLI</w:t>
+      </w:r>
+      <w:r>
+        <w:t>) (21), Dale-Chall Index (DCI) [</w:t>
+      </w:r>
+      <w:r>
+        <w:t>22</w:t>
+      </w:r>
+      <w:r>
+        <w:t>] and Flesch Reading Easy (FRE) [</w:t>
+      </w:r>
+      <w:r>
+        <w:t>23</w:t>
+      </w:r>
+      <w:r>
+        <w:t>]</w:t>
+      </w:r>
+      <w:r>
+        <w:t xml:space="preserve"> belong to the first category. These measures generally rely on surface-level characteristics of text, such as charact</w:t>
+      </w:r>
+      <w:r>
+        <w:t>ers, syllables and word counts [</w:t>
+      </w:r>
+      <w:r>
+        <w:t>24</w:t>
+      </w:r>
+      <w:r>
+        <w:t>]</w:t>
+      </w:r>
+      <w:r>
+        <w:t>. While these measures have been widely used in studies investigating the understandability of health content retr</w:t>
+      </w:r>
+      <w:r>
+        <w:t>ieved by search engines (e.g., [</w:t>
+      </w:r>
+      <w:r>
+        <w:t>19</w:t>
+      </w:r>
+      <w:r>
+        <w:t>,</w:t>
+      </w:r>
+      <w:r>
+        <w:t xml:space="preserve"> 4</w:t>
+      </w:r>
+      <w:r>
+        <w:t>,</w:t>
+      </w:r>
+      <w:r>
+        <w:t xml:space="preserve"> 5</w:t>
+      </w:r>
+      <w:r>
+        <w:t>,</w:t>
+      </w:r>
+      <w:r>
+        <w:t xml:space="preserve"> 16</w:t>
+      </w:r>
+      <w:r>
+        <w:t>,</w:t>
+      </w:r>
+      <w:r>
+        <w:t xml:space="preserve"> 6</w:t>
+      </w:r>
+      <w:r>
+        <w:t>,</w:t>
+      </w:r>
+      <w:r>
+        <w:t xml:space="preserve"> 7</w:t>
+      </w:r>
+      <w:r>
+        <w:t>, 8]</w:t>
+      </w:r>
+      <w:r>
+        <w:t>), our preliminary work found that these measures are heavily affected by the methods used to extract text from the HTML source </w:t>
+      </w:r>
+      <w:r>
+        <w:t>[</w:t>
+      </w:r>
+      <w:r>
+        <w:t>11</w:t>
+      </w:r>
+      <w:r>
+        <w:t>]</w:t>
+      </w:r>
+      <w:r>
+        <w:t>. We were able to identify specific settings of an HTML preprocessing pipeline that provided consistent estimates, but due to the lack of human assessments, we were not able to investigate how well each HTML preprocessing pipeline correlated with human assessments. In this article, we revisited and extended this work in more details, as we further investigated this problem by comparing the effect of HTML preprocessing on text understandability estimations in light of explicit human assessments.</w:t>
       </w:r>
     </w:p>
     <w:p>
@@ -441,11 +768,71 @@
         <w:pStyle w:val="BodyText"/>
       </w:pPr>
       <w:r>
-        <w:t xml:space="preserve">The use of machine learning to estimate understandability forms an alternative approach. Earlier research explored the use of statistical natural language processing and language modelling (25; 26; 27) as well as linguistic factors, such as syntactic features or lexical </w:t>
+        <w:t>The use of machine learning to estimate understandability forms an alternative approach. Earlier research explored the use of statistical natural language pro</w:t>
+      </w:r>
+      <w:r>
+        <w:t>cessing and language modelling [</w:t>
+      </w:r>
+      <w:r>
+        <w:t>25</w:t>
+      </w:r>
+      <w:r>
+        <w:t>,</w:t>
+      </w:r>
+      <w:r>
+        <w:t xml:space="preserve"> 26</w:t>
+      </w:r>
+      <w:r>
+        <w:t>,</w:t>
+      </w:r>
+      <w:r>
+        <w:t xml:space="preserve"> 27</w:t>
+      </w:r>
+      <w:r>
+        <w:t>]</w:t>
+      </w:r>
+      <w:r>
+        <w:t xml:space="preserve"> as well as linguistic factors, such as syntactic features or lexical </w:t>
       </w:r>
       <w:r>
         <w:lastRenderedPageBreak/>
-        <w:t>cohesion (28). While we replicated here many of the features devised in these works, they focus on estimating readability of general English documents rather than medical ones. In the medical domain, Zeng et al. explored features such as word frequency in different medical corpora to estimate concept familiarity, which prompted the construction of the Consumer Health Vocabulary (CHV) (29; 30; 31).</w:t>
+        <w:t>cohesion </w:t>
+      </w:r>
+      <w:r>
+        <w:t>[</w:t>
+      </w:r>
+      <w:r>
+        <w:t>28</w:t>
+      </w:r>
+      <w:r>
+        <w:t>]</w:t>
+      </w:r>
+      <w:r>
+        <w:t>. While we replicated here many of the features devised in these works, they focus on estimating readability of general English documents rather than medical ones. In the medical domain, Zeng et al. explored features such as word frequency in different medical corpora to estimate concept familiarity, which prompted the construction of the Cons</w:t>
+      </w:r>
+      <w:r>
+        <w:t>umer Health Vocabulary (CHV) [</w:t>
+      </w:r>
+      <w:r>
+        <w:t>29</w:t>
+      </w:r>
+      <w:r>
+        <w:t>,</w:t>
+      </w:r>
+      <w:r>
+        <w:t xml:space="preserve"> 30</w:t>
+      </w:r>
+      <w:r>
+        <w:t>,</w:t>
+      </w:r>
+      <w:r>
+        <w:t xml:space="preserve"> 31</w:t>
+      </w:r>
+      <w:r>
+        <w:t>]</w:t>
+      </w:r>
+      <w:r>
+        <w:t>.</w:t>
       </w:r>
     </w:p>
     <w:p>
@@ -453,7 +840,67 @@
         <w:pStyle w:val="BodyText"/>
       </w:pPr>
       <w:r>
-        <w:t>The actual use of CHV or other terminologies such as the Medical Subject Headings (MeSH) belongs to the third category of approaches. The CHV is a prominent medical vocabulary dedicated to mapping layperson vocabulary to technical terms (30). It attributes a score for each of its concepts with respect to their difficulty, with lower/higher scores for harder/easier concepts. Researchers have evaluated CHV in tasks such as document analysis (32) and medical expertise prediction (33). The hierarchy of MeSH was previously used in the literature to identify hard concepts, assuming that a concept deep in the hierarchy is harder than a shallow one (34). Other approaches combined vocabularies with word surface characteristics and syntactic features, like part of speech, into a unique readability measure (35).</w:t>
+        <w:t xml:space="preserve">The actual use of CHV or other terminologies such as the Medical Subject Headings (MeSH) belongs to the third category of approaches. The CHV is a prominent medical vocabulary dedicated to mapping layperson </w:t>
+      </w:r>
+      <w:r>
+        <w:t>vocabulary to technical terms [</w:t>
+      </w:r>
+      <w:r>
+        <w:t>30</w:t>
+      </w:r>
+      <w:r>
+        <w:t>]</w:t>
+      </w:r>
+      <w:r>
+        <w:t>. It attributes a score for each of its concepts with respect to their difficulty, with lower/higher scores for harder/easier concepts. Researchers have evaluated CHV in t</w:t>
+      </w:r>
+      <w:r>
+        <w:t>asks such as document analysis [</w:t>
+      </w:r>
+      <w:r>
+        <w:t>32</w:t>
+      </w:r>
+      <w:r>
+        <w:t>]</w:t>
+      </w:r>
+      <w:r>
+        <w:t xml:space="preserve"> and medical exp</w:t>
+      </w:r>
+      <w:r>
+        <w:t>ertise prediction [</w:t>
+      </w:r>
+      <w:r>
+        <w:t>33</w:t>
+      </w:r>
+      <w:r>
+        <w:t>]</w:t>
+      </w:r>
+      <w:r>
+        <w:t>. The hierarchy of MeSH was previously used in the literature to identify hard concepts, assuming that a concept deep in the hierarchy</w:t>
+      </w:r>
+      <w:r>
+        <w:t xml:space="preserve"> is harder than a shallow one [3</w:t>
+      </w:r>
+      <w:r>
+        <w:t>4</w:t>
+      </w:r>
+      <w:r>
+        <w:t>]</w:t>
+      </w:r>
+      <w:r>
+        <w:t>. Other approaches combined vocabularies with word surface characteristics and syntactic features, like part of speech, int</w:t>
+      </w:r>
+      <w:r>
+        <w:t>o a unique readability measure [</w:t>
+      </w:r>
+      <w:r>
+        <w:t>35</w:t>
+      </w:r>
+      <w:r>
+        <w:t>]</w:t>
+      </w:r>
+      <w:r>
+        <w:t>.</w:t>
       </w:r>
     </w:p>
     <w:p>
@@ -469,7 +916,37 @@
         <w:pStyle w:val="BodyText"/>
       </w:pPr>
       <w:r>
-        <w:t>Some prior work has attempted to use understandability estimations for improving search results in consumer health search; as well as methods to evaluate retrieval systems that do account for understandability along with topical relevance. Palotti et al. have used learning to rank with standard retrieval features along with features based on readability formulas and medical lexical aspects to determine understandability (12). Van Doorn et al. have shown that learning a set of rankers that provide trade-offs across a number of relevance criteria, including readability/understandability, increases overall system effectiveness (36). Zuccon and Koopman (37), and later Zuccon (38), have proposed and investigated a family of measures based on the gain-discount framework, where the gain of a document is influenced by both its topical relevance and its understandability. They showed that, although generally correlated, topical-relevance evaluation alone provides differing system rankings compared to understandability-biased evaluation measures. In this work, we further explored the development of retrieval methods that combine signals about topical relevance and understandability.</w:t>
+        <w:t>Some prior work has attempted to use understandability estimations for improving search results in consumer health search; as well as methods to evaluate retrieval systems that do account for understandability along with topical relevance. Palotti et al. have used learning to rank with standard retrieval features along with features based on readability formulas and medical lexical aspects to determine understandability </w:t>
+      </w:r>
+      <w:r>
+        <w:t>[</w:t>
+      </w:r>
+      <w:r>
+        <w:t>12</w:t>
+      </w:r>
+      <w:r>
+        <w:t>]</w:t>
+      </w:r>
+      <w:r>
+        <w:t>. Van Doorn et al. have shown that learning a set of rankers that provide trade-offs across a number of relevance criteria, including readability/understandability, increases overall system effectiv</w:t>
+      </w:r>
+      <w:r>
+        <w:t>eness [36]. Zuccon and Koopman [</w:t>
+      </w:r>
+      <w:r>
+        <w:t>37</w:t>
+      </w:r>
+      <w:r>
+        <w:t>], and later Zuccon [</w:t>
+      </w:r>
+      <w:r>
+        <w:t>38</w:t>
+      </w:r>
+      <w:r>
+        <w:t>]</w:t>
+      </w:r>
+      <w:r>
+        <w:t>, have proposed and investigated a family of measures based on the gain-discount framework, where the gain of a document is influenced by both its topical relevance and its understandability. They showed that, although generally correlated, topical-relevance evaluation alone provides differing system rankings compared to understandability-biased evaluation measures. In this work, we further explored the development of retrieval methods that combine signals about topical relevance and understandability.</w:t>
       </w:r>
     </w:p>
     <w:p>
@@ -506,7 +983,31 @@
       </w:pPr>
       <w:r>
         <w:lastRenderedPageBreak/>
-        <w:t xml:space="preserve">The CLEF 2015 collection contains 50 queries and 1,437 documents that have been assessed relevant by clinical experts and have an assessment for understandability (39). Documents in this collection are a selected crawl of health Web sites, of which the majority are certified HON Web sites. The CLEF 2016 collection contains 300 queries and 3,298 relevant documents that also have been assessed with respect to understandability (40). Documents in this collection belong to the ClueWeb12 B13 corpus, and thus are general English Web pages, not necessarily targeted to health topics, nor of a controlled quality (as are instead HON certified pages). Understandability assessments were provided on a 5-point Likert scale for CLEF 2015, and on a </w:t>
+        <w:t>The CLEF 2015 collection contains 50 queries and 1,437 documents that have been assessed relevant by clinical experts and have an as</w:t>
+      </w:r>
+      <w:r>
+        <w:t>sessment for understandability [</w:t>
+      </w:r>
+      <w:r>
+        <w:t>39</w:t>
+      </w:r>
+      <w:r>
+        <w:t>]</w:t>
+      </w:r>
+      <w:r>
+        <w:t>. Documents in this collection are a selected crawl of health Web sites, of which the majority are certified HON Web sites. The CLEF 2016 collection contains 300 queries and 3,298 relevant documents that also have been assessed wit</w:t>
+      </w:r>
+      <w:r>
+        <w:t>h respect to understandability [</w:t>
+      </w:r>
+      <w:r>
+        <w:t>40</w:t>
+      </w:r>
+      <w:r>
+        <w:t>]</w:t>
+      </w:r>
+      <w:r>
+        <w:t xml:space="preserve">. Documents in this collection belong to the ClueWeb12 B13 corpus, and thus are general English Web pages, not necessarily targeted to health topics, nor of a controlled quality (as are instead HON certified pages). Understandability assessments were provided on a 5-point Likert scale for CLEF 2015, and on a </w:t>
       </w:r>
       <m:oMath>
         <m:r>
@@ -525,7 +1026,31 @@
         <w:pStyle w:val="BodyText"/>
       </w:pPr>
       <w:r>
-        <w:t>To support the investigation of methods to automatically estimate the understandability of Web pages, we further considered correlations between multiple human assessors (inter-assessor agreement). For CLEF 2015, we used the publicly available additional assessments made by unpaid medical students and health consumers collected by Palotti et al. (41) in a study of how medical expertise affects assessments. For CLEF 2016 we collected understandability assessments for 100 documents. Three members of our research team, which did not author this article and were not medical experts, were recruited to provide the assessments (the correlation of these additional assessments and CLEF’s ground-truth is examined further in this article). The Relevation tool (42) was used to assist with the assessments, mimicking the settings used in CLEF.</w:t>
+        <w:t>To support the investigation of methods to automatically estimate the understandability of Web pages, we further considered correlations between multiple human assessors (inter-assessor agreement). For CLEF 2015, we used the publicly available additional assessments made by unpaid medical students and health consume</w:t>
+      </w:r>
+      <w:r>
+        <w:t>rs collected by Palotti et al. [</w:t>
+      </w:r>
+      <w:r>
+        <w:t>41</w:t>
+      </w:r>
+      <w:r>
+        <w:t>]</w:t>
+      </w:r>
+      <w:r>
+        <w:t xml:space="preserve"> in a study of how medical expertise affects assessments. For CLEF 2016 we collected understandability assessments for 100 documents. Three members of our research team, which did not author this article and were not medical experts, were recruited to provide the assessments (the correlation of these additional assessments and CLEF’s ground-truth is examined further in this article). The Relevation tool</w:t>
+      </w:r>
+      <w:r>
+        <w:t> [</w:t>
+      </w:r>
+      <w:r>
+        <w:t>42</w:t>
+      </w:r>
+      <w:r>
+        <w:t>]</w:t>
+      </w:r>
+      <w:r>
+        <w:t xml:space="preserve"> was used to assist with the assessments, mimicking the settings used in CLEF.</w:t>
       </w:r>
     </w:p>
     <w:p>
@@ -11189,7 +11714,13 @@
         </m:sSubSup>
       </m:oMath>
       <w:r>
-        <w:t>, i.e. the corresponding measures calculated by ignoring unassessed documents. These latter measures implement the condensed measures approach proposed by Sakai as a way to deal with unassessed documents (43). We did this to minimise pool bias since the pools built in CLEF were of limited size, and the investigated methods retrieved a substantial number of unassessed documents.</w:t>
+        <w:t xml:space="preserve">, i.e. the corresponding measures calculated by ignoring unassessed documents. These latter measures implement the condensed measures approach proposed by Sakai as a way to deal </w:t>
+      </w:r>
+      <w:r>
+        <w:t>with unassessed documents [43]</w:t>
+      </w:r>
+      <w:r>
+        <w:t>. We did this to minimise pool bias since the pools built in CLEF were of limited size, and the investigated methods retrieved a substantial number of unassessed documents.</w:t>
       </w:r>
     </w:p>
     <w:p>
@@ -11207,7 +11738,16 @@
         <w:pStyle w:val="FirstParagraph"/>
       </w:pPr>
       <w:r>
-        <w:t>Several methods have been used to estimate the understandability of health Web pages, with the most popular methods (at least in the biomedical literature) being readability formulas based on surface level characteristics of the text. Next, we outline the categories of methods to estimate understandability used in this work; an overview is shown in Table ???. Some of these methods further expand measures used in the literature.</w:t>
+        <w:t xml:space="preserve">Several methods have been used to estimate the understandability of health Web pages, with the most popular methods (at least in the biomedical literature) being readability formulas based on surface level characteristics of the text. Next, we outline the categories of methods to estimate understandability used in this work; an overview is shown in </w:t>
+      </w:r>
+      <w:r>
+        <w:rPr>
+          <w:highlight w:val="yellow"/>
+        </w:rPr>
+        <w:t>Table ???.</w:t>
+      </w:r>
+      <w:r>
+        <w:t xml:space="preserve"> Some of these methods further expand measures used in the literature.</w:t>
       </w:r>
     </w:p>
     <w:p>
@@ -11221,7 +11761,73 @@
         <w:t>Traditional Readability Formulas (RF):</w:t>
       </w:r>
       <w:r>
-        <w:t xml:space="preserve"> These include the most popular readability formulas (21; 22; 23), as well as other, less popular ones (44; 45; 46; 47). A full list is provided in surveys by Collins-Thompson (48) and Dubay (24).</w:t>
+        <w:t xml:space="preserve"> These include the mos</w:t>
+      </w:r>
+      <w:r>
+        <w:t>t popular readability formulas [</w:t>
+      </w:r>
+      <w:r>
+        <w:t>21</w:t>
+      </w:r>
+      <w:r>
+        <w:t>,</w:t>
+      </w:r>
+      <w:r>
+        <w:t xml:space="preserve"> 22</w:t>
+      </w:r>
+      <w:r>
+        <w:t>,</w:t>
+      </w:r>
+      <w:r>
+        <w:t xml:space="preserve"> 23</w:t>
+      </w:r>
+      <w:r>
+        <w:t>]</w:t>
+      </w:r>
+      <w:r>
+        <w:t>, as we</w:t>
+      </w:r>
+      <w:r>
+        <w:t>ll as other, less popular ones [</w:t>
+      </w:r>
+      <w:r>
+        <w:t>44</w:t>
+      </w:r>
+      <w:r>
+        <w:t>,</w:t>
+      </w:r>
+      <w:r>
+        <w:t xml:space="preserve"> 45</w:t>
+      </w:r>
+      <w:r>
+        <w:t>,</w:t>
+      </w:r>
+      <w:r>
+        <w:t xml:space="preserve"> 46</w:t>
+      </w:r>
+      <w:r>
+        <w:t>,</w:t>
+      </w:r>
+      <w:r>
+        <w:t xml:space="preserve"> 47</w:t>
+      </w:r>
+      <w:r>
+        <w:t>]</w:t>
+      </w:r>
+      <w:r>
+        <w:t xml:space="preserve">. A full list is provided </w:t>
+      </w:r>
+      <w:r>
+        <w:t>in surveys by Collins-Thompson [48] and Dubay [</w:t>
+      </w:r>
+      <w:r>
+        <w:t>24</w:t>
+      </w:r>
+      <w:r>
+        <w:t>]</w:t>
+      </w:r>
+      <w:r>
+        <w:t>.</w:t>
       </w:r>
     </w:p>
     <w:p>
@@ -11235,7 +11841,19 @@
         <w:t>Raw Components of Readability Formulas (CRF):</w:t>
       </w:r>
       <w:r>
-        <w:t xml:space="preserve"> These are formed by the “building blocks” used in the traditional readability formulas. Examples include the average number of characters per word and the average number of syllables in a sentence. Words are divided into syllables using the Python package Pyphen (49).</w:t>
+        <w:t xml:space="preserve"> These are formed by the “building blocks” used in the traditional readability formulas. Examples include the average number of characters per word and the average number of syllables in a sentence. Words are divided into syllables u</w:t>
+      </w:r>
+      <w:r>
+        <w:t>sing the Python package Pyphen [</w:t>
+      </w:r>
+      <w:r>
+        <w:t>49</w:t>
+      </w:r>
+      <w:r>
+        <w:t>]</w:t>
+      </w:r>
+      <w:r>
+        <w:t>.</w:t>
       </w:r>
     </w:p>
     <w:p>
@@ -11249,11 +11867,32 @@
         <w:t>General Medical Vocabularies (GMV):</w:t>
       </w:r>
       <w:r>
-        <w:t xml:space="preserve"> These include methods that count the number of words with a medical prefix or suffix, i.e. beginning or ending with Latin or Greek particles (e.g., amni-, angi-, algia-, arteri-), and text strings included in lists of acronyms or in medical vocabularies such as the International Statistical Classification of Diseases and Related Health Problems (ICD), Drugbank and the OpenMedSpel dictionary (50). An acronym list </w:t>
+        <w:t xml:space="preserve"> These include methods that count the number of words with a medical prefix or suffix, i.e. beginning or ending with Latin or Greek particles (e.g., amni-, angi-, algia-, arteri-), and text strings included in lists of acronyms or in medical vocabularies such as the International Statistical Classification of Diseases and Related Health Problems (ICD), Drugbank </w:t>
+      </w:r>
+      <w:r>
+        <w:t>and the OpenMedSpel dictionary [</w:t>
+      </w:r>
+      <w:r>
+        <w:t>50</w:t>
+      </w:r>
+      <w:r>
+        <w:t>]</w:t>
+      </w:r>
+      <w:r>
+        <w:t xml:space="preserve">. An acronym list </w:t>
       </w:r>
       <w:r>
         <w:lastRenderedPageBreak/>
-        <w:t>from the ADAM database (51) was used. Methods in this category were matched with documents using simple keywords matching.</w:t>
+        <w:t>from the ADAM database [</w:t>
+      </w:r>
+      <w:r>
+        <w:t>51</w:t>
+      </w:r>
+      <w:r>
+        <w:t>]</w:t>
+      </w:r>
+      <w:r>
+        <w:t xml:space="preserve"> was used. Methods in this category were matched with documents using simple keywords matching.</w:t>
       </w:r>
     </w:p>
     <w:p>
@@ -11267,7 +11906,58 @@
         <w:t>Consumer Medical Vocabulary (CMV):</w:t>
       </w:r>
       <w:r>
-        <w:t xml:space="preserve"> The popular MetaMap (52) tool was used to map the text content of Web pages to entries in CHV (30). We used the MetaMap semantic types to retain only concepts identified as symptoms or diseases. Similar approaches have been commonly used in the literature (e.g., (53; 54; 55; 56)).</w:t>
+        <w:t xml:space="preserve"> The popular MetaMap [</w:t>
+      </w:r>
+      <w:r>
+        <w:t>52</w:t>
+      </w:r>
+      <w:r>
+        <w:t>]</w:t>
+      </w:r>
+      <w:r>
+        <w:t xml:space="preserve"> tool was used to map the text content </w:t>
+      </w:r>
+      <w:r>
+        <w:t>of Web pages to entries in CHV [</w:t>
+      </w:r>
+      <w:r>
+        <w:t>30</w:t>
+      </w:r>
+      <w:r>
+        <w:t>]</w:t>
+      </w:r>
+      <w:r>
+        <w:t>. We used the MetaMap semantic types to retain only concepts identified as symptoms or diseases. Similar approaches have been commonly used in the literature</w:t>
+      </w:r>
+      <w:r>
+        <w:t xml:space="preserve"> (e.g., [</w:t>
+      </w:r>
+      <w:r>
+        <w:t>53</w:t>
+      </w:r>
+      <w:r>
+        <w:t>,</w:t>
+      </w:r>
+      <w:r>
+        <w:t xml:space="preserve"> 54</w:t>
+      </w:r>
+      <w:r>
+        <w:t>,</w:t>
+      </w:r>
+      <w:r>
+        <w:t xml:space="preserve"> 55</w:t>
+      </w:r>
+      <w:r>
+        <w:t>,</w:t>
+      </w:r>
+      <w:r>
+        <w:t xml:space="preserve"> 56</w:t>
+      </w:r>
+      <w:r>
+        <w:t>]</w:t>
+      </w:r>
+      <w:r>
+        <w:t>).</w:t>
       </w:r>
     </w:p>
     <w:p>
@@ -11295,7 +11985,73 @@
         <w:t>Natural Language Features (NLF):</w:t>
       </w:r>
       <w:r>
-        <w:t xml:space="preserve"> These included commonly used natural language heuristics such as the ratio of part-of-speech (POS) classes, the height of the POS parser tree, the number of entities in the text, the sentiment polarity and the ratio of words found in English vocabularies. The Python package NLTK (57) was employed for sentiment analysis, POS tagging and entity recognition. The GNU Aspell (58) dictionary was used as a standard English vocabulary and a stop word list was built by merging those of Indri (59) and Terrier (60). Discourse features, such as the distribution of POS classes and density of entity in a text, were previously studied in the task of understandability prediction (61) and found superior to complex features such as entity co-reference and entity grid (62). To the best of our knowledge, sentiment polarity was never investigated in this task. Our intuition is that the content produced by laypeople in patient forums or blogs (easy-to-read) is potentially more emotional than scientific publications (hard-to-read).</w:t>
+        <w:t xml:space="preserve"> These included commonly used natural language heuristics such as the ratio of part-of-speech (POS) classes, the height of the POS parser tree, the number of entities in the text, the sentiment polarity and the ratio of words found in English vocabularies. The Python</w:t>
+      </w:r>
+      <w:r>
+        <w:t xml:space="preserve"> package NLTK [</w:t>
+      </w:r>
+      <w:r>
+        <w:t>57</w:t>
+      </w:r>
+      <w:r>
+        <w:t>]</w:t>
+      </w:r>
+      <w:r>
+        <w:t xml:space="preserve"> was employed for sentiment analysis, POS tagging and enti</w:t>
+      </w:r>
+      <w:r>
+        <w:t>ty recognition. The GNU Aspell [</w:t>
+      </w:r>
+      <w:r>
+        <w:t>58</w:t>
+      </w:r>
+      <w:r>
+        <w:t>]</w:t>
+      </w:r>
+      <w:r>
+        <w:t xml:space="preserve"> dictionary was used as a standard English vocabulary and a stop word list was b</w:t>
+      </w:r>
+      <w:r>
+        <w:t>uilt by merging those of Indri [</w:t>
+      </w:r>
+      <w:r>
+        <w:t>59</w:t>
+      </w:r>
+      <w:r>
+        <w:t>] and Terrier [</w:t>
+      </w:r>
+      <w:r>
+        <w:t>60</w:t>
+      </w:r>
+      <w:r>
+        <w:t>]</w:t>
+      </w:r>
+      <w:r>
+        <w:t>. Discourse features, such as the distribution of POS classes and density of entity in a text, were previously studied in the task o</w:t>
+      </w:r>
+      <w:r>
+        <w:t>f understandability prediction [</w:t>
+      </w:r>
+      <w:r>
+        <w:t>61</w:t>
+      </w:r>
+      <w:r>
+        <w:t>]</w:t>
+      </w:r>
+      <w:r>
+        <w:t xml:space="preserve"> and found superior to complex features such as entit</w:t>
+      </w:r>
+      <w:r>
+        <w:t>y co-reference and entity grid [</w:t>
+      </w:r>
+      <w:r>
+        <w:t>62</w:t>
+      </w:r>
+      <w:r>
+        <w:t>]</w:t>
+      </w:r>
+      <w:r>
+        <w:t>. To the best of our knowledge, sentiment polarity was never investigated in this task. Our intuition is that the content produced by laypeople in patient forums or blogs (easy-to-read) is potentially more emotional than scientific publications (hard-to-read).</w:t>
       </w:r>
     </w:p>
     <w:p>
@@ -11309,7 +12065,19 @@
         <w:t>HTML Features (HF):</w:t>
       </w:r>
       <w:r>
-        <w:t xml:space="preserve"> These included the identification of a large number of HTML tags, which were extracted with the Python library BeautifulSoap (63). The intuition for these features is that Web pages with many images and tables may explain and summarise health content better, thus providing more understandable content to the general public.</w:t>
+        <w:t xml:space="preserve"> These included the identification of a large number of HTML tags, which were extracted with th</w:t>
+      </w:r>
+      <w:r>
+        <w:t>e Python library BeautifulSoap [</w:t>
+      </w:r>
+      <w:r>
+        <w:t>63</w:t>
+      </w:r>
+      <w:r>
+        <w:t>]</w:t>
+      </w:r>
+      <w:r>
+        <w:t>. The intuition for these features is that Web pages with many images and tables may explain and summarise health content better, thus providing more understandable content to the general public.</w:t>
       </w:r>
     </w:p>
     <w:p>
@@ -11323,7 +12091,25 @@
         <w:t>Word Frequency Features (WFF):</w:t>
       </w:r>
       <w:r>
-        <w:t xml:space="preserve"> Generally speaking, common and known words are usually frequent words, while unknown and obscure words are generally rare. This idea is implemented in readability formulas such as the DCI, which uses a list of common words and counts the number of words that fall outside this list (complex words) (22) and has shown success in other recent approaches (64; 65). We extended these observations by studying corpus-wide word frequencies. We modelled word frequencies in a corpus in a straightforward manner: we sorted the word frequencies and normalised word rankings such that values close to 100 are attributed to common words and values close to 0 to rare words. Three corpora were analysed to extract word frequencies:</w:t>
+        <w:t xml:space="preserve"> Generally speaking, common and known words are usually frequent words, while unknown and obscure words are generally rare. This idea is implemented in readability formulas such as the DCI, which uses a list of common words and counts the number of words that fall out</w:t>
+      </w:r>
+      <w:r>
+        <w:t>side this list (complex words) [22]</w:t>
+      </w:r>
+      <w:r>
+        <w:t xml:space="preserve"> and has shown succ</w:t>
+      </w:r>
+      <w:r>
+        <w:t xml:space="preserve">ess in other recent approaches [64, </w:t>
+      </w:r>
+      <w:r>
+        <w:t>65</w:t>
+      </w:r>
+      <w:r>
+        <w:t>]</w:t>
+      </w:r>
+      <w:r>
+        <w:t>. We extended these observations by studying corpus-wide word frequencies. We modelled word frequencies in a corpus in a straightforward manner: we sorted the word frequencies and normalised word rankings such that values close to 100 are attributed to common words and values close to 0 to rare words. Three corpora were analysed to extract word frequencies:</w:t>
       </w:r>
     </w:p>
     <w:p>
@@ -11334,7 +12120,40 @@
         </w:numPr>
       </w:pPr>
       <w:r>
-        <w:t>Reddit (66) is a Web forum with a sizeable user community which is responsible for generating and moderating its content. This forum is intensively used for health purposes: for example in the Reddit community AskDocs (67), licensed nurses and doctors (subject to user identity verification) advise help seekers free of charge. We selected six of such communities (medical, AskDocs, AskDoctorSmeeee, Health, WomensHealth, Mens_Health) and downloaded all user interactions available until September 1st 2017 using the Python library PRAW (68). In total 43,019 discussions were collected.</w:t>
+        <w:t>Reddit [</w:t>
+      </w:r>
+      <w:r>
+        <w:t>66</w:t>
+      </w:r>
+      <w:r>
+        <w:t>]</w:t>
+      </w:r>
+      <w:r>
+        <w:t xml:space="preserve"> is a Web forum with a sizeable user community which is responsible for generating and moderating its content. This forum is intensively used for health purposes: for example in the </w:t>
+      </w:r>
+      <w:r>
+        <w:t>Reddit community AskDocs [</w:t>
+      </w:r>
+      <w:r>
+        <w:t>67</w:t>
+      </w:r>
+      <w:r>
+        <w:t>]</w:t>
+      </w:r>
+      <w:r>
+        <w:t>, licensed nurses and doctors (subject to user identity verification) advise help seekers free of charge. We selected six of such communities (medical, AskDocs, AskDoctorSmeeee, Health, WomensHealth, Mens_Health) and downloaded all user interactions available until September 1st 2017</w:t>
+      </w:r>
+      <w:r>
+        <w:t xml:space="preserve"> using the Python library PRAW [</w:t>
+      </w:r>
+      <w:r>
+        <w:t>68</w:t>
+      </w:r>
+      <w:r>
+        <w:t>]</w:t>
+      </w:r>
+      <w:r>
+        <w:t>. In total 43,019 discussions were collected.</w:t>
       </w:r>
     </w:p>
     <w:p>
@@ -11346,7 +12165,31 @@
       </w:pPr>
       <w:r>
         <w:lastRenderedPageBreak/>
-        <w:t>after obtaining a recent Wikipedia dump (69) (May 1st 2017), we filtered articles to only those containing an Infobox in which at least one of the following words appeared as a property: ICD10, ICD9, DiseasesDB, MeSH, MeSHID, MeshName, MeshNumber, GeneReviewsName, Orphanet, eMedicine, MedlinePlus, drug_name, Drugs.com, DailyMedID, LOINC. A Wikipedia infobox is a structured template that appears on the right of Wikipedia pages summarising key aspects of articles. This process followed the method by Soldaini et al. (70), which favours precision over recall when identifying a health-related article. This resulted in a collection of 11,868 articles.</w:t>
+        <w:t>after obt</w:t>
+      </w:r>
+      <w:r>
+        <w:t>aining a recent Wikipedia dump [</w:t>
+      </w:r>
+      <w:r>
+        <w:t>69</w:t>
+      </w:r>
+      <w:r>
+        <w:t>]</w:t>
+      </w:r>
+      <w:r>
+        <w:t xml:space="preserve"> (May 1st 2017), we filtered articles to only those containing an Infobox in which at least one of the following words appeared as a property: ICD10, ICD9, DiseasesDB, MeSH, MeSHID, MeshName, MeshNumber, GeneReviewsName, Orphanet, eMedicine, MedlinePlus, drug_name, Drugs.com, DailyMedID, LOINC. A Wikipedia infobox is a structured template that appears on the right of Wikipedia pages summarising key aspects of articles. This process followed</w:t>
+      </w:r>
+      <w:r>
+        <w:t xml:space="preserve"> the method by Soldaini et al. [</w:t>
+      </w:r>
+      <w:r>
+        <w:t>70</w:t>
+      </w:r>
+      <w:r>
+        <w:t>]</w:t>
+      </w:r>
+      <w:r>
+        <w:t>, which favours precision over recall when identifying a health-related article. This resulted in a collection of 11,868 articles.</w:t>
       </w:r>
     </w:p>
     <w:p>
@@ -11357,7 +12200,34 @@
         </w:numPr>
       </w:pPr>
       <w:r>
-        <w:t>PubMed Central (71) is an online database of biomedical literature. We used the collection distributed for the TREC 2014 and 2015 Clinical Decision Support Track (72; 73), consisting of 733,191 articles.</w:t>
+        <w:t>PubMed Central [</w:t>
+      </w:r>
+      <w:r>
+        <w:t>71</w:t>
+      </w:r>
+      <w:r>
+        <w:t>]</w:t>
+      </w:r>
+      <w:r>
+        <w:t xml:space="preserve"> is an online database of biomedical literature. We used the collection distributed for the TREC 2014 and 2015 C</w:t>
+      </w:r>
+      <w:r>
+        <w:t>linical Decision Support Track [</w:t>
+      </w:r>
+      <w:r>
+        <w:t>72</w:t>
+      </w:r>
+      <w:r>
+        <w:t>,</w:t>
+      </w:r>
+      <w:r>
+        <w:t xml:space="preserve"> 73</w:t>
+      </w:r>
+      <w:r>
+        <w:t>]</w:t>
+      </w:r>
+      <w:r>
+        <w:t>, consisting of 733,191 articles.</w:t>
       </w:r>
     </w:p>
     <w:p>
@@ -11383,18 +12253,21 @@
       <w:pPr>
         <w:pStyle w:val="BodyText"/>
         <w:rPr>
+          <w:i/>
           <w:lang w:val="en-GB"/>
         </w:rPr>
       </w:pPr>
       <w:r>
         <w:rPr>
           <w:b/>
+          <w:i/>
           <w:lang w:val="en-GB"/>
         </w:rPr>
         <w:t>Table 2.</w:t>
       </w:r>
       <w:r>
         <w:rPr>
+          <w:i/>
           <w:lang w:val="en-GB"/>
         </w:rPr>
         <w:t xml:space="preserve"> Statistics for the corpora used as background models for understandability estimations. </w:t>
@@ -11406,10 +12279,10 @@
         <w:tblLook w:val="07E0" w:firstRow="1" w:lastRow="1" w:firstColumn="1" w:lastColumn="1" w:noHBand="1" w:noVBand="1"/>
       </w:tblPr>
       <w:tblGrid>
-        <w:gridCol w:w="2882"/>
-        <w:gridCol w:w="2228"/>
-        <w:gridCol w:w="2228"/>
-        <w:gridCol w:w="2238"/>
+        <w:gridCol w:w="2792"/>
+        <w:gridCol w:w="2184"/>
+        <w:gridCol w:w="2184"/>
+        <w:gridCol w:w="2200"/>
       </w:tblGrid>
       <w:tr>
         <w:tc>
@@ -12154,7 +13027,19 @@
         <w:t>Machine Learning on Text - Regressors (MLR) and Classifiers (MLC):</w:t>
       </w:r>
       <w:r>
-        <w:t xml:space="preserve"> These include machine learning methods for estimating Web page understandability. While Collins-Thompson highlighted the promise of estimating understandability using machine learning methods, a challenge is identifying the background corpus to be used for training (48). To this aim, we used the three corpora detailed above, and assumed understandability labels according to the expected difficulty of documents in these collections:</w:t>
+        <w:t xml:space="preserve"> These include machine learning methods for estimating Web page understandability. While Collins-Thompson highlighted the promise of estimating understandability using machine learning methods, a challenge is identifying the background corpus to be used for training </w:t>
+      </w:r>
+      <w:r>
+        <w:t>[</w:t>
+      </w:r>
+      <w:r>
+        <w:t>48</w:t>
+      </w:r>
+      <w:r>
+        <w:t>]</w:t>
+      </w:r>
+      <w:r>
+        <w:t>. To this aim, we used the three corpora detailed above, and assumed understandability labels according to the expected difficulty of documents in these collections:</w:t>
       </w:r>
     </w:p>
     <w:p>
@@ -12214,7 +13099,19 @@
         <w:pStyle w:val="FirstParagraph"/>
       </w:pPr>
       <w:r>
-        <w:t>As part of our study, we investigated the influence the preprocessing of Web pages has on the estimation of understandability computed using the methods described above. We did so by comparing the combination of a number of preprocessing pipelines, heuristics, and understandability estimation methods with human assessments of Web page understandability. Our experiments extended those by Palotti et al. (11) and provided a much thorough analysis, as they only evaluated surface level readability formulas and did not compare their results against human assessments.</w:t>
+        <w:t>As part of our study, we investigated the influence the preprocessing of Web pages has on the estimation of understandability computed using the methods described above. We did so by comparing the combination of a number of preprocessing pipelines, heuristics, and understandability estimation methods with human assessments of Web page understandability. Our experiments e</w:t>
+      </w:r>
+      <w:r>
+        <w:t>xtended those by Palotti et al. [</w:t>
+      </w:r>
+      <w:r>
+        <w:t>11</w:t>
+      </w:r>
+      <w:r>
+        <w:t>]</w:t>
+      </w:r>
+      <w:r>
+        <w:t xml:space="preserve"> and provided a much thorough analysis, as they only evaluated surface level readability formulas and did not compare their results against human assessments.</w:t>
       </w:r>
     </w:p>
     <w:p>
@@ -12222,7 +13119,19 @@
         <w:pStyle w:val="BodyText"/>
       </w:pPr>
       <w:r>
-        <w:t>To extract the content of a Web page from the HTML source we tested: BeautifulSoup (63) (</w:t>
+        <w:t>To extract the content of a Web page from the HTML s</w:t>
+      </w:r>
+      <w:r>
+        <w:t>ource we tested: BeautifulSoup [</w:t>
+      </w:r>
+      <w:r>
+        <w:t>63</w:t>
+      </w:r>
+      <w:r>
+        <w:t>]</w:t>
+      </w:r>
+      <w:r>
+        <w:t xml:space="preserve"> (</w:t>
       </w:r>
       <w:r>
         <w:rPr>
@@ -12231,7 +13140,19 @@
         <w:t>Naive</w:t>
       </w:r>
       <w:r>
-        <w:t>), which just naively removes HTML tags, Boilerpipe (74) (</w:t>
+        <w:t>), which just naively</w:t>
+      </w:r>
+      <w:r>
+        <w:t xml:space="preserve"> removes HTML tags, Boilerpipe [</w:t>
+      </w:r>
+      <w:r>
+        <w:t>74</w:t>
+      </w:r>
+      <w:r>
+        <w:t>]</w:t>
+      </w:r>
+      <w:r>
+        <w:t xml:space="preserve"> (</w:t>
       </w:r>
       <w:r>
         <w:rPr>
@@ -12240,7 +13161,16 @@
         <w:t>Boi</w:t>
       </w:r>
       <w:r>
-        <w:t>) and Justext (75) (</w:t>
+        <w:t>) and Justext [</w:t>
+      </w:r>
+      <w:r>
+        <w:t>75</w:t>
+      </w:r>
+      <w:r>
+        <w:t>]</w:t>
+      </w:r>
+      <w:r>
+        <w:t xml:space="preserve"> (</w:t>
       </w:r>
       <w:r>
         <w:rPr>
@@ -12332,7 +13262,19 @@
         </m:r>
       </m:oMath>
       <w:r>
-        <w:t xml:space="preserve">). As understandability estimators we used the eXtreme Gradient Boosting (XGB) regressor (76), as well as SMOG for CLEF 2015 and DCI for CLEF 2016. These were selected as they were the best performing readability formulas and machine learning method for each collection (details in the evaluation of understandability </w:t>
+        <w:t>). As understandability estimators we used the eXtreme Gra</w:t>
+      </w:r>
+      <w:r>
+        <w:t>dient Boosting (XGB) regressor [</w:t>
+      </w:r>
+      <w:r>
+        <w:t>76</w:t>
+      </w:r>
+      <w:r>
+        <w:t>]</w:t>
+      </w:r>
+      <w:r>
+        <w:t xml:space="preserve">, as well as SMOG for CLEF 2015 and DCI for CLEF 2016. These were selected as they were the best performing readability formulas and machine learning method for each collection (details in the evaluation of understandability </w:t>
       </w:r>
       <w:r>
         <w:lastRenderedPageBreak/>
@@ -12425,7 +13367,19 @@
         <w:t>fusion</w:t>
       </w:r>
       <w:r>
-        <w:t xml:space="preserve"> of two search results lists separately obtained for relevance and understandability. For this, we used the Reciprocal Rank Fusion (RRF) method (77), which was shown effective for combining two lists of search results based on their documents </w:t>
+        <w:t xml:space="preserve"> of two search results lists separately obtained for relevance and understandability. For this, we used the Recip</w:t>
+      </w:r>
+      <w:r>
+        <w:t>rocal Rank Fusion (RRF) method [</w:t>
+      </w:r>
+      <w:r>
+        <w:t>77</w:t>
+      </w:r>
+      <w:r>
+        <w:t>]</w:t>
+      </w:r>
+      <w:r>
+        <w:t xml:space="preserve">, which was shown effective for combining two lists of search results based on their documents </w:t>
       </w:r>
       <w:r>
         <w:rPr>
@@ -12434,7 +13388,37 @@
         <w:t>ranks</w:t>
       </w:r>
       <w:r>
-        <w:t xml:space="preserve">, rather than scores. This approach was selected above score-based fusion methods because of the different scoring strategies and distributions employed when scoring for relevance compared to for understandability. For relevance, we used, separately, the three methods used for re-ranking (ECNU (78) and KISTI (79) for CLEF2015, GUIR (80) and ECNU (81) for CLEF 2016, and BM25 for both collections). For understandability, we used, separately, the estimations from SMOG/DCI and XGB. Also for this approach, we studied limiting the ranking of results to be considered by the methods across the cut-offs </w:t>
+        <w:t>, rather than scores. This approach was selected above score-based fusion methods because of the different scoring strategies and distributions employed when scoring for relevance compared to for understandability. For relevance, we used, separately, the three met</w:t>
+      </w:r>
+      <w:r>
+        <w:t>hods used for re-ranking (ECNU [</w:t>
+      </w:r>
+      <w:r>
+        <w:t>78</w:t>
+      </w:r>
+      <w:r>
+        <w:t>]</w:t>
+      </w:r>
+      <w:r>
+        <w:t xml:space="preserve"> and KI</w:t>
+      </w:r>
+      <w:r>
+        <w:t>STI [79] for CLEF2015, GUIR [80]</w:t>
+      </w:r>
+      <w:r>
+        <w:t xml:space="preserve"> and EC</w:t>
+      </w:r>
+      <w:r>
+        <w:t>NU [</w:t>
+      </w:r>
+      <w:r>
+        <w:t>81</w:t>
+      </w:r>
+      <w:r>
+        <w:t>]</w:t>
+      </w:r>
+      <w:r>
+        <w:t xml:space="preserve"> for CLEF 2016, and BM25 for both collections). For understandability, we used, separately, the estimations from SMOG/DCI and XGB. Also for this approach, we studied limiting the ranking of results to be considered by the methods across the cut-offs </w:t>
       </w:r>
       <m:oMath>
         <m:r>
@@ -12462,7 +13446,13 @@
         <w:t>learning to rank</w:t>
       </w:r>
       <w:r>
-        <w:t xml:space="preserve"> with features derived from retrieval methods (IR features) and understandability estimators. With the CLEF 2016 collection, we explored five combinations of label attribution and feature sets, maintaining the same pairwise learning to rank algorithm based on tree boosting (XGB). These combinations are listed in Table ???, with </w:t>
+        <w:t xml:space="preserve"> with features derived from retrieval methods (IR features) and understandability estimators. With the CLEF 2016 collection, we explored five combinations of label attribution and feature sets, maintaining the same pairwise learning to rank algorithm based on tree boosting (XGB). These combinations are listed in Table </w:t>
+      </w:r>
+      <w:r>
+        <w:t>3</w:t>
+      </w:r>
+      <w:r>
+        <w:t xml:space="preserve">, with </w:t>
       </w:r>
       <m:oMath>
         <m:r>
@@ -12530,7 +13520,16 @@
         <w:pStyle w:val="TableCaption"/>
       </w:pPr>
       <w:r>
+        <w:rPr>
+          <w:b/>
+        </w:rPr>
         <w:lastRenderedPageBreak/>
+        <w:t>Table 3.</w:t>
+      </w:r>
+      <w:r>
+        <w:t xml:space="preserve"> </w:t>
+      </w:r>
+      <w:r>
         <w:t xml:space="preserve">Learning to rank (LTR) settings. </w:t>
       </w:r>
     </w:p>
@@ -12991,11 +13990,6 @@
     </w:tbl>
     <w:p>
       <w:pPr>
-        <w:pStyle w:val="BodyText"/>
-      </w:pPr>
-    </w:p>
-    <w:p>
-      <w:pPr>
         <w:pStyle w:val="Heading1"/>
       </w:pPr>
       <w:bookmarkStart w:id="9" w:name="results"/>
@@ -13033,7 +14027,25 @@
         <w:pStyle w:val="BodyText"/>
       </w:pPr>
       <w:r>
-        <w:t>Using the CLEF eHealth 2015 and 2016 collections, we studied the correlations of methods to estimate Web page understandability (Table ???), compared with human assessments. For each category of understandability estimation, Table ??? reports the methods with highest Pearson, Spearman or Kendall correlations. For each method, we used the best preprocessing settings; a study of the impact of preprocessing is reported in the next subsection.</w:t>
+        <w:t>Using the CLEF eHealth 2015 and 2016 collections, we studied the correlations of methods to estimate Web page understandability (</w:t>
+      </w:r>
+      <w:r>
+        <w:rPr>
+          <w:highlight w:val="yellow"/>
+        </w:rPr>
+        <w:t>Table ???</w:t>
+      </w:r>
+      <w:r>
+        <w:t xml:space="preserve">), compared with human assessments. For each category of understandability estimation, </w:t>
+      </w:r>
+      <w:r>
+        <w:rPr>
+          <w:highlight w:val="yellow"/>
+        </w:rPr>
+        <w:t>Table ???</w:t>
+      </w:r>
+      <w:r>
+        <w:t xml:space="preserve"> reports the methods with highest Pearson, Spearman or Kendall correlations. For each method, we used the best preprocessing settings; a study of the impact of preprocessing is reported in the next subsection.</w:t>
       </w:r>
     </w:p>
     <w:p>
@@ -13057,11 +14069,11 @@
         <w:pStyle w:val="BodyText"/>
       </w:pPr>
       <w:r>
-        <w:t xml:space="preserve">When examining the expert vocabulary category, we found that the number of MeSH concepts obtained the highest correlations with human assessments; however, its correlations were substantially lower than those achieved by the best method from the consumer medical vocabularies category, i.e. the scores of CHV concepts. For the natural language category, we found that the number of pronouns, the number of stop words and </w:t>
+        <w:t xml:space="preserve">When examining the expert vocabulary category, we found that the number of MeSH concepts obtained the highest correlations with human assessments; however, its correlations were substantially lower than those achieved by the best method from the consumer medical vocabularies category, i.e. the scores of CHV concepts. For the natural language category, we found that the number of pronouns, the number of stop words and the number of out of vocabulary words had the highest correlations – and these were even higher than those obtained with MeSH and CHV based methods. In turn, the methods that </w:t>
       </w:r>
       <w:r>
         <w:lastRenderedPageBreak/>
-        <w:t>the number of out of vocabulary words had the highest correlations – and these were even higher than those obtained with MeSH and CHV based methods. In turn, the methods that obtained the highest correlations among the HTML category (counts of P tags and list tags) exhibited overall the lowest correlations compared to methods in the other categories. P tags are used to create paragraphs in a Web page, being thus a rough proxy for text length. Among methods in the word frequency category, the use of Medical Reddit (but also of PubMed) showed the highest correlations, and these were comparable to those obtained by the readability formulas.</w:t>
+        <w:t>obtained the highest correlations among the HTML category (counts of P tags and list tags) exhibited overall the lowest correlations compared to methods in the other categories. P tags are used to create paragraphs in a Web page, being thus a rough proxy for text length. Among methods in the word frequency category, the use of Medical Reddit (but also of PubMed) showed the highest correlations, and these were comparable to those obtained by the readability formulas.</w:t>
       </w:r>
     </w:p>
     <w:p>
@@ -13087,8 +14099,98 @@
         <w:pStyle w:val="FirstParagraph"/>
       </w:pPr>
       <w:r>
-        <w:t>Results from experiments with different preprocessing pipelines and heuristics are shown in Figure ??? (top: CLEF 2015; bottom: CLEF 2016). For each category of methods and combination of preprocessing and heuristics, we report their variability in terms of Spearman rank correlation with human assessments. Results for Pearson and Kendall correlations are reported in the appendix, but showed similar trends. We further report the summary results across all understandability assessment methods and sentence-ending heuristics for each of the preprocessing pipelines. Finally, we also report the inter-assessor correlation (last box) when multiple assessors provided judgements about the understandability of Web pages. This provides an indication of the range of variability and subjectiveness when assessing understandability, along with the highest correlation we measured between human assessors.</w:t>
-      </w:r>
+        <w:t>Results from experiments with different preprocessing pipelines and heuristics are shown in Figure </w:t>
+      </w:r>
+      <w:r>
+        <w:t>2</w:t>
+      </w:r>
+      <w:r>
+        <w:t xml:space="preserve"> (top: CLEF 2015; bottom: CLEF 2016). For each category of methods and combination of preprocessing and heuristics, we report their variability in terms of Spearman rank correlation with human assessments. Results for Pearson and Kendall correlations are reported in the appendix, but showed similar trends. We further report the summary results across all understandability assessment methods and sentence-ending heuristics for each of the preprocessing pipelines. Finally, we also report the inter-assessor correlation (last box) when multiple assessors provided judgements about the understandability of Web pages. This provides an indication of the range of variability and subjectiveness when assessing understandability, along with the highest correlation we measured between human assessors.</w:t>
+      </w:r>
+    </w:p>
+    <w:p>
+      <w:pPr>
+        <w:pStyle w:val="BodyText"/>
+      </w:pPr>
+      <w:r>
+        <w:t xml:space="preserve">We first examined the correlations between human assessments and readability formulas. We found that the </w:t>
+      </w:r>
+      <w:r>
+        <w:rPr>
+          <w:i/>
+        </w:rPr>
+        <w:t>Naive</w:t>
+      </w:r>
+      <w:r>
+        <w:t xml:space="preserve"> preprocessing resulted in the lowest correlations, regardless of readability formula and heuristic (although </w:t>
+      </w:r>
+      <w:r>
+        <w:rPr>
+          <w:i/>
+        </w:rPr>
+        <w:t>DoNotForcePeriod</w:t>
+      </w:r>
+      <w:r>
+        <w:t xml:space="preserve"> performed better than </w:t>
+      </w:r>
+      <w:r>
+        <w:rPr>
+          <w:i/>
+        </w:rPr>
+        <w:t>ForcePeriod</w:t>
+      </w:r>
+      <w:r>
+        <w:t xml:space="preserve"> ). Using Justext or Boilerplate resulted in higher correlations with human understandability assessments, and the </w:t>
+      </w:r>
+      <w:r>
+        <w:rPr>
+          <w:i/>
+        </w:rPr>
+        <w:t>ForcePeriod</w:t>
+      </w:r>
+      <w:r>
+        <w:t xml:space="preserve"> heuristic was shown to be better than </w:t>
+      </w:r>
+      <w:r>
+        <w:rPr>
+          <w:i/>
+        </w:rPr>
+        <w:t>DoNotForcePeriod</w:t>
+      </w:r>
+      <w:r>
+        <w:t xml:space="preserve"> . These results confirm the speculations of Palotti et al. [11]: they found these settings to produce lower variances in understandability estimations and thus hypothesised that they were better suited to the task.</w:t>
+      </w:r>
+    </w:p>
+    <w:p>
+      <w:pPr>
+        <w:pStyle w:val="BodyText"/>
+      </w:pPr>
+      <w:r>
+        <w:t xml:space="preserve">Overall, among readability formulas, the best results (highest correlations) were obtained by SMOG and DCI (see also </w:t>
+      </w:r>
+      <w:r>
+        <w:rPr>
+          <w:highlight w:val="yellow"/>
+        </w:rPr>
+        <w:t>Table ???</w:t>
+      </w:r>
+      <w:r>
+        <w:t xml:space="preserve">). Although no single setting outperformed the others in both collections, we found that the use of CLI and FRE with </w:t>
+      </w:r>
+      <w:r>
+        <w:rPr>
+          <w:i/>
+        </w:rPr>
+        <w:t>Justext</w:t>
+      </w:r>
+      <w:r>
+        <w:t xml:space="preserve"> provided the most stable results across the collections, with correlations as high as the best ones in both collections. These results confirmed the advice put forward by Palotti et al. [11], i.e. in general, if using readability measures, then CLI is to be preferred, along with an appropriate HTML extraction pipeline, regardless of the heuristic for sentence ending. We provide detailed plots to compare our results with Palotti’s in the appendix.</w:t>
+      </w:r>
+    </w:p>
+    <w:p>
+      <w:pPr>
+        <w:pStyle w:val="BodyText"/>
+      </w:pPr>
     </w:p>
     <w:p>
       <w:pPr>
@@ -13201,81 +14303,17 @@
         <w:pStyle w:val="ImageCaption"/>
       </w:pPr>
       <w:r>
-        <w:t xml:space="preserve"> Correlations between understandability estimators and human assessments for CLEF 2015 (top) and 2016 (bottom). For example, the first boxplot on the top represents the distribution of Spearman correlations with human assessments across all features in the category Readability Features (Table ???), obtained with the Naive ForcePeriod preprocessing, for CLEF 2015. Each box extends from the lower to the upper quartile values, with the red marker </w:t>
+        <w:rPr>
+          <w:b/>
+        </w:rPr>
+        <w:t>Figure 2.</w:t>
+      </w:r>
+      <w:r>
+        <w:t xml:space="preserve"> Correlations between understandability estimators and human assessments for CLEF 2015 (top) and 2016 (bottom). For example, the first boxplot on the top represents the distribution of Spearman correlations with human assessments across all features in the category Readability Features (Table ???), obtained with the Naive ForcePeriod preprocessing, for CLEF 2015. Each box extends from the lower to the upper quartile values, </w:t>
       </w:r>
       <w:r>
         <w:lastRenderedPageBreak/>
-        <w:t>representing the median value for that category. Whiskers show the range of the data in each category and circles represent values considered outliers for the category (e.g., Spearman correlation for SMOG index was 0.296 and for ARI was 0.194: these were outliers for that category).</w:t>
-      </w:r>
-    </w:p>
-    <w:p>
-      <w:pPr>
-        <w:pStyle w:val="BodyText"/>
-      </w:pPr>
-      <w:r>
-        <w:t xml:space="preserve">We first examined the correlations between human assessments and readability formulas. We found that the </w:t>
-      </w:r>
-      <w:r>
-        <w:rPr>
-          <w:i/>
-        </w:rPr>
-        <w:t>Naive</w:t>
-      </w:r>
-      <w:r>
-        <w:t xml:space="preserve"> preprocessing resulted in the lowest correlations, regardless of readability formula and heuristic (although </w:t>
-      </w:r>
-      <w:r>
-        <w:rPr>
-          <w:i/>
-        </w:rPr>
-        <w:t>DoNotForcePeriod</w:t>
-      </w:r>
-      <w:r>
-        <w:t xml:space="preserve"> performed better than </w:t>
-      </w:r>
-      <w:r>
-        <w:rPr>
-          <w:i/>
-        </w:rPr>
-        <w:t>ForcePeriod</w:t>
-      </w:r>
-      <w:r>
-        <w:t xml:space="preserve"> ). Using Justext or Boilerplate resulted in higher correlations with human understandability assessments, and the </w:t>
-      </w:r>
-      <w:r>
-        <w:rPr>
-          <w:i/>
-        </w:rPr>
-        <w:t>ForcePeriod</w:t>
-      </w:r>
-      <w:r>
-        <w:t xml:space="preserve"> heuristic was shown to be better than </w:t>
-      </w:r>
-      <w:r>
-        <w:rPr>
-          <w:i/>
-        </w:rPr>
-        <w:t>DoNotForcePeriod</w:t>
-      </w:r>
-      <w:r>
-        <w:t xml:space="preserve"> . These results confirm the speculations of Palotti et al. (11): they found these settings to produce lower variances in understandability estimations and thus hypothesised that they were better suited to the task.</w:t>
-      </w:r>
-    </w:p>
-    <w:p>
-      <w:pPr>
-        <w:pStyle w:val="BodyText"/>
-      </w:pPr>
-      <w:r>
-        <w:t xml:space="preserve">Overall, among readability formulas, the best results (highest correlations) were obtained by SMOG and DCI (see also Table ???). Although no single setting outperformed the others in both collections, we found that the use of CLI and FRE with </w:t>
-      </w:r>
-      <w:r>
-        <w:rPr>
-          <w:i/>
-        </w:rPr>
-        <w:t>Justext</w:t>
-      </w:r>
-      <w:r>
-        <w:t xml:space="preserve"> provided the most stable results across the collections, with correlations as high as the best ones in both collections. These results confirmed the advice put forward by Palotti et al. (11), i.e. in general, if using readability measures, then CLI is to be preferred, along with an appropriate HTML extraction pipeline, regardless of the heuristic for sentence ending. We provide detailed plots to compare our results with Palotti’s in the appendix.</w:t>
+        <w:t>with the red marker representing the median value for that category. Whiskers show the range of the data in each category and circles represent values considered outliers for the category (e.g., Spearman correlation for SMOG index was 0.296 and for ARI was 0.194: these were outliers for that category).</w:t>
       </w:r>
     </w:p>
     <w:p>
@@ -13309,7 +14347,16 @@
         <w:pStyle w:val="FirstParagraph"/>
       </w:pPr>
       <w:r>
-        <w:t xml:space="preserve">Results for the considered retrieval methods are reported in Table ???. We report only the results for CLEF 2016 for brevity; those for CLEF 2015 exhibited similar trends and are included in the appendix. As both the RBP residuals and the column </w:t>
+        <w:t xml:space="preserve">Results for the considered retrieval methods are reported in </w:t>
+      </w:r>
+      <w:r>
+        <w:rPr>
+          <w:highlight w:val="yellow"/>
+        </w:rPr>
+        <w:t>Table ???</w:t>
+      </w:r>
+      <w:r>
+        <w:t xml:space="preserve">. We report only the results for CLEF 2016 for brevity; those for CLEF 2015 exhibited similar trends and are included in the appendix. As both the RBP residuals and the column </w:t>
       </w:r>
       <w:r>
         <w:rPr>
@@ -13353,8 +14400,16 @@
         <w:pStyle w:val="BodyText"/>
       </w:pPr>
       <w:r>
-        <w:lastRenderedPageBreak/>
-        <w:t xml:space="preserve">In Table ???, statistical significance was measured with respect to the best CLEF 2016 run, GUIR (p-values indicated with </w:t>
+        <w:t xml:space="preserve">In </w:t>
+      </w:r>
+      <w:r>
+        <w:rPr>
+          <w:highlight w:val="yellow"/>
+        </w:rPr>
+        <w:t>Table ???</w:t>
+      </w:r>
+      <w:r>
+        <w:t xml:space="preserve">, statistical significance was measured with respect to the best CLEF 2016 run, GUIR (p-values indicated with </w:t>
       </w:r>
       <m:oMath>
         <m:sSub>
@@ -13422,7 +14477,16 @@
         <w:pStyle w:val="BodyText"/>
       </w:pPr>
       <w:r>
-        <w:t xml:space="preserve">The effectiveness of the top two submissions to CLEF 2016 and the BM25 baseline are reported at indices 1-3 of Table ???. In turn, we report the results of each sub-experiment: </w:t>
+        <w:t xml:space="preserve">The effectiveness of the top two submissions to CLEF 2016 and the BM25 baseline are reported at indices 1-3 of </w:t>
+      </w:r>
+      <w:r>
+        <w:rPr>
+          <w:highlight w:val="yellow"/>
+        </w:rPr>
+        <w:t>Table ???</w:t>
+      </w:r>
+      <w:r>
+        <w:t xml:space="preserve">. In turn, we report the results of each sub-experiment: </w:t>
       </w:r>
       <w:r>
         <w:rPr>
@@ -13464,7 +14528,25 @@
         <w:t>Simple Re-ranking:</w:t>
       </w:r>
       <w:r>
-        <w:t xml:space="preserve"> Indices 4-12 of Table ??? report the results of re-ranking methods applied to the runs listed at indices 1-3. Re-ranking was applied based on the DCI score of each document calculated using the preprocessing combination of Boilerpipe and ForcePeriod (best according to Pearson correlation, from Table ???). We found that the relevance of the re-ranked runs (as measured by </w:t>
+        <w:t xml:space="preserve"> Indices 4-12 of </w:t>
+      </w:r>
+      <w:r>
+        <w:rPr>
+          <w:highlight w:val="yellow"/>
+        </w:rPr>
+        <w:t>Table ???</w:t>
+      </w:r>
+      <w:r>
+        <w:t xml:space="preserve"> report the results of re-ranking methods applied to the runs listed at indices 1-3. Re-ranking was applied based on the DCI score of each document calculated using the preprocessing combination of Boilerpipe and ForcePeriod (best according to Pearson correlation, from </w:t>
+      </w:r>
+      <w:r>
+        <w:rPr>
+          <w:highlight w:val="yellow"/>
+        </w:rPr>
+        <w:t>Table ???</w:t>
+      </w:r>
+      <w:r>
+        <w:t xml:space="preserve">). We found that the relevance of the re-ranked runs (as measured by </w:t>
       </w:r>
       <m:oMath>
         <m:r>
@@ -13580,7 +14662,11 @@
         </m:sSub>
       </m:oMath>
       <w:r>
-        <w:t xml:space="preserve"> decreasing from 25.28 to 21.58. However, as expected, these re-ranked results were significantly more understandable: for the previous example, </w:t>
+        <w:t xml:space="preserve"> decreasing from 25.28 to 21.58. However, as expected, these re-ranked results were </w:t>
+      </w:r>
+      <w:r>
+        <w:lastRenderedPageBreak/>
+        <w:t xml:space="preserve">significantly more understandable: for the previous example, </w:t>
       </w:r>
       <m:oMath>
         <m:r>
@@ -13929,7 +15015,16 @@
         <w:pStyle w:val="BodyText"/>
       </w:pPr>
       <w:r>
-        <w:t xml:space="preserve">Indices 13-21 refer to using the XGB regressor trained with all features listed in Table ??? to estimate understandability. Similarly to when using DCI, as the cut-off increased, e.g., from </w:t>
+        <w:t xml:space="preserve">Indices 13-21 refer to using the XGB regressor trained with all features listed in </w:t>
+      </w:r>
+      <w:r>
+        <w:t>Table </w:t>
+      </w:r>
+      <w:r>
+        <w:t>1</w:t>
+      </w:r>
+      <w:r>
+        <w:t xml:space="preserve"> to estimate understandability. Similarly to when using DCI, as the cut-off increased, e.g., from </w:t>
       </w:r>
       <m:oMath>
         <m:r>
@@ -14065,11 +15160,7 @@
         <w:t>Rank Fusion:</w:t>
       </w:r>
       <w:r>
-        <w:t xml:space="preserve"> Next, we report the results of automatically combining topical relevance and understandability through rank fusion (indices 22 to 30). We used the XGB method for estimating understandability, as it was the one yielding highest effectiveness for the re-</w:t>
-      </w:r>
-      <w:r>
-        <w:lastRenderedPageBreak/>
-        <w:t>ranking method. Runs were thus produced by fusing the re-ranking with XGB and the original run. (Results for DCI are reported in the appendix and confirm the superiority of XGB.)</w:t>
+        <w:t xml:space="preserve"> Next, we report the results of automatically combining topical relevance and understandability through rank fusion (indices 22 to 30). We used the XGB method for estimating understandability, as it was the one yielding highest effectiveness for the re-ranking method. Runs were thus produced by fusing the re-ranking with XGB and the original run. (Results for DCI are reported in the appendix and confirm the superiority of XGB.)</w:t>
       </w:r>
     </w:p>
     <w:p>
@@ -14100,6 +15191,7 @@
         <w:pStyle w:val="BodyText"/>
       </w:pPr>
       <w:r>
+        <w:lastRenderedPageBreak/>
         <w:t xml:space="preserve">When considering </w:t>
       </w:r>
       <m:oMath>
@@ -14369,7 +15461,13 @@
         <w:pStyle w:val="BodyText"/>
       </w:pPr>
       <w:r>
-        <w:t xml:space="preserve">Compared to LTR 1, LTR 2 (index 32) included the understandability features listed in Table ???. This inclusion was as beneficial to the understandability measures as to the relevance measures, with </w:t>
+        <w:t>Compared to LTR 1, LTR 2 (index 32) included the understandability features listed in Table </w:t>
+      </w:r>
+      <w:r>
+        <w:t>1</w:t>
+      </w:r>
+      <w:r>
+        <w:t xml:space="preserve">. This inclusion was as beneficial to the understandability measures as to the relevance measures, with </w:t>
       </w:r>
       <m:oMath>
         <m:r>
@@ -14495,11 +15593,7 @@
         </m:sSubSup>
       </m:oMath>
       <w:r>
-        <w:t xml:space="preserve"> all showing gains over the baselines. LTR 3 </w:t>
-      </w:r>
-      <w:r>
-        <w:lastRenderedPageBreak/>
-        <w:t xml:space="preserve">obtained similar </w:t>
+        <w:t xml:space="preserve"> all showing gains over the baselines. LTR 3 obtained similar </w:t>
       </w:r>
       <m:oMath>
         <m:sSubSup>
@@ -15134,6 +16228,7 @@
       <w:bookmarkStart w:id="13" w:name="discussion"/>
       <w:bookmarkEnd w:id="13"/>
       <w:r>
+        <w:lastRenderedPageBreak/>
         <w:t>Discussion</w:t>
       </w:r>
     </w:p>
@@ -15203,7 +16298,19 @@
         <w:pStyle w:val="FirstParagraph"/>
       </w:pPr>
       <w:r>
-        <w:t>In this work, we relied on data collected through the CLEF 2015 and CLEF 2016 evaluation efforts to evaluate the effectiveness of methods that estimate the understandability of the Web pages. These assessments were obtained by asking ratings to medical experts and practitioners; although they were asked to estimate the understandability of the content as if they were the patients they treat, there may have been noise and imprecisions in the collection mechanism due to the subjectivity of the task. Figure ??? highlights this by showing that the agreement between assessors is relatively low. A better setting may have been to directly recruit health consumers: the task would still have been subjective, but would have captured real ratings, rather than inferred or perceived ratings. Despite this, our previous work has shown that no substantial differences were found in the downstream evaluation of retrieval systems, when we acquired understandability assessments from health consumers for a subset of the CLEF 2015 collection (41).</w:t>
+        <w:t>In this work, we relied on data collected through the CLEF 2015 and CLEF 2016 evaluation efforts to evaluate the effectiveness of methods that estimate the understandability of the Web pages. These assessments were obtained by asking ratings to medical experts and practitioners; although they were asked to estimate the understandability of the content as if they were the patients they treat, there may have been noise and imprecisions in the collection mechanism due to the subjectivity of the task. Figure ??? highlights this by showing that the agreement between assessors is relatively low. A better setting may have been to directly recruit health consumers: the task would still have been subjective, but would have captured real ratings, rather than inferred or perceived ratings. Despite this, our previous work has shown that no substantial differences were found in the downstream evaluation of retrieval systems, when we acquired understandability assessments from health consumers for a subs</w:t>
+      </w:r>
+      <w:r>
+        <w:t>et of the CLEF 2015 collection [</w:t>
+      </w:r>
+      <w:r>
+        <w:t>41</w:t>
+      </w:r>
+      <w:r>
+        <w:t>]</w:t>
+      </w:r>
+      <w:r>
+        <w:t>.</w:t>
       </w:r>
     </w:p>
     <w:p>
@@ -15211,16 +16318,49 @@
         <w:pStyle w:val="BodyText"/>
       </w:pPr>
       <w:r>
+        <w:t>Relevance assessments on the CLEF 2015 and 2</w:t>
+      </w:r>
+      <w:r>
+        <w:t>016 collections are incomplete [</w:t>
+      </w:r>
+      <w:r>
+        <w:t>39</w:t>
+      </w:r>
+      <w:r>
+        <w:t>,</w:t>
+      </w:r>
+      <w:r>
+        <w:t xml:space="preserve"> 40</w:t>
+      </w:r>
+      <w:r>
+        <w:t>]</w:t>
+      </w:r>
+      <w:r>
+        <w:t>, i.e. not all top ranked web pages retrieved by the investigated methods have an explicit relevance assessment. This is often the case in information retrieval, where the validity of experiments based on incomplete assessments ha</w:t>
+      </w:r>
+      <w:r>
+        <w:t>s been thoroughly investigated [</w:t>
+      </w:r>
+      <w:r>
+        <w:t>82</w:t>
+      </w:r>
+      <w:r>
+        <w:t>]</w:t>
+      </w:r>
+      <w:r>
+        <w:t>. Nonetheless, we carefully controlled for the impact unassessed documents had in our experiments by measuring their number and using measures like RBP that account for residuals and condensed variants. The residuals analysis has been reported in the appendix.</w:t>
+      </w:r>
+    </w:p>
+    <w:p>
+      <w:pPr>
+        <w:pStyle w:val="BodyText"/>
+      </w:pPr>
+      <w:r>
+        <w:t xml:space="preserve">The methods investigated here do not provide a fully personalised search, with respect to how much of the health content consumers with different health knowledge may be able to understand. Instead, we focus on making the results understandable by anyone: and thus promote in the search results content that has the highest level of understandability. However, people with a more than average medical knowledge may benefit higher from more specialised content. We leave this personalisation aspect, i.e., the tailoring of the </w:t>
+      </w:r>
+      <w:r>
         <w:lastRenderedPageBreak/>
-        <w:t>Relevance assessments on the CLEF 2015 and 2016 collections are incomplete (39; 40), i.e. not all top ranked web pages retrieved by the investigated methods have an explicit relevance assessment. This is often the case in information retrieval, where the validity of experiments based on incomplete assessments has been thoroughly investigated (82). Nonetheless, we carefully controlled for the impact unassessed documents had in our experiments by measuring their number and using measures like RBP that account for residuals and condensed variants. The residuals analysis has been reported in the appendix.</w:t>
-      </w:r>
-    </w:p>
-    <w:p>
-      <w:pPr>
-        <w:pStyle w:val="BodyText"/>
-      </w:pPr>
-      <w:r>
-        <w:t>The methods investigated here do not provide a fully personalised search, with respect to how much of the health content consumers with different health knowledge may be able to understand. Instead, we focus on making the results understandable by anyone: and thus promote in the search results content that has the highest level of understandability. However, people with a more than average medical knowledge may benefit higher from more specialised content. We leave this personalisation aspect, i.e., the tailoring of the understandability level of the promoted content with respect to the user’s knowledge and abilities, to further work.</w:t>
+        <w:t>understandability level of the promoted content with respect to the user’s knowledge and abilities, to further work.</w:t>
       </w:r>
     </w:p>
     <w:p>
@@ -15246,7 +16386,15 @@
         <w:pStyle w:val="BodyText"/>
       </w:pPr>
       <w:r>
-        <w:t>This article contributes to improving search engines tailored to consumer health search because it thoroughly investigates promises and pitfalls of understandability estimations and their integration into retrieval methods. The article further highlights which methods and settings should be used to provide better search results to health information seekers. As shown in Figure ???, these methods would clearly improve current health-focused search engines.</w:t>
+        <w:t>This article contributes to improving search engines tailored to consumer health search because it thoroughly investigates promises and pitfalls of understandability estimations and their integration into retrieval methods. The article further highlights which methods and settings should be used to provide better search results to health information seekers. As shown in Figure </w:t>
+      </w:r>
+      <w:r>
+        <w:t>1,</w:t>
+      </w:r>
+      <w:bookmarkStart w:id="17" w:name="_GoBack"/>
+      <w:bookmarkEnd w:id="17"/>
+      <w:r>
+        <w:t xml:space="preserve"> these methods would clearly improve current health-focused search engines.</w:t>
       </w:r>
     </w:p>
     <w:p>
@@ -15261,10 +16409,9 @@
       <w:pPr>
         <w:pStyle w:val="Heading1"/>
       </w:pPr>
-      <w:bookmarkStart w:id="17" w:name="references"/>
-      <w:bookmarkEnd w:id="17"/>
-      <w:r>
-        <w:lastRenderedPageBreak/>
+      <w:bookmarkStart w:id="18" w:name="references"/>
+      <w:bookmarkEnd w:id="18"/>
+      <w:r>
         <w:t>References</w:t>
       </w:r>
     </w:p>
@@ -15277,12 +16424,7 @@
         </w:numPr>
       </w:pPr>
       <w:r>
-        <w:t>Zhang Y, Zhang J, Lease M, Gwizdka J. Multidimensional relevance modeling vi</w:t>
-      </w:r>
-      <w:bookmarkStart w:id="18" w:name="_GoBack"/>
-      <w:bookmarkEnd w:id="18"/>
-      <w:r>
-        <w:t xml:space="preserve">a psychometrics and crowdsourcing. In: Proceedings of the 37th international ACM SIGIR conference on Research &amp; development in information retrieval. ACM; 2014. p. 435–444. </w:t>
+        <w:t xml:space="preserve">Zhang Y, Zhang J, Lease M, Gwizdka J. Multidimensional relevance modeling via psychometrics and crowdsourcing. In: Proceedings of the 37th international ACM SIGIR conference on Research &amp; development in information retrieval. ACM; 2014. p. 435–444. </w:t>
       </w:r>
       <w:hyperlink r:id="rId12">
         <w:r>
@@ -15351,6 +16493,7 @@
         </w:numPr>
       </w:pPr>
       <w:r>
+        <w:lastRenderedPageBreak/>
         <w:t xml:space="preserve">Graber MA, Roller CM, Kaeble B. Readability levels of patient education material on the World Wide Web. Journal of Family Practice. 1999;48(1):58–59. Available from: </w:t>
       </w:r>
       <w:hyperlink r:id="rId15">
@@ -15523,11 +16666,7 @@
         </w:numPr>
       </w:pPr>
       <w:r>
-        <w:t xml:space="preserve">Palotti J, Zuccon G, Hanbury A. The Influence of Pre-processing on the Estimation of Readability of Web Documents. In: Proceedings of the 24th ACM International on </w:t>
-      </w:r>
-      <w:r>
-        <w:lastRenderedPageBreak/>
-        <w:t xml:space="preserve">Conference on Information and Knowledge Management. CIKM ’15. New York, NY, USA: ACM; 2015. p. 1763–1766. </w:t>
+        <w:t xml:space="preserve">Palotti J, Zuccon G, Hanbury A. The Influence of Pre-processing on the Estimation of Readability of Web Documents. In: Proceedings of the 24th ACM International on Conference on Information and Knowledge Management. CIKM ’15. New York, NY, USA: ACM; 2015. p. 1763–1766. </w:t>
       </w:r>
       <w:hyperlink r:id="rId23">
         <w:r>
@@ -15608,6 +16747,7 @@
         </w:numPr>
       </w:pPr>
       <w:r>
+        <w:lastRenderedPageBreak/>
         <w:t xml:space="preserve">Davis TC, Wolf MS. Health literacy: implications for family medicine. Family Medicine. 2004;36(8):595–598. Available from: </w:t>
       </w:r>
       <w:hyperlink r:id="rId26">
@@ -15803,7 +16943,6 @@
         </w:numPr>
       </w:pPr>
       <w:r>
-        <w:lastRenderedPageBreak/>
         <w:t xml:space="preserve">Kincaid J, Fishburne R, Rogers R, Chissom B. . National Technical Information Service; 1975. Available from: </w:t>
       </w:r>
       <w:hyperlink r:id="rId35">
@@ -15896,6 +17035,7 @@
         </w:numPr>
       </w:pPr>
       <w:r>
+        <w:lastRenderedPageBreak/>
         <w:t xml:space="preserve">Heilman M, Collins-Thompson K, Callan J, Eskenazi M. Combining lexical and grammatical features to improve readability measures for first and second language texts. In: Human Language Technologies 2007: The Conference of the North American Chapter of the Association for Computational Linguistics; Proceedings of the Main Conference; 2007. p. 460–467. Available from: </w:t>
       </w:r>
       <w:hyperlink r:id="rId39">
@@ -16057,7 +17197,6 @@
         </w:numPr>
       </w:pPr>
       <w:r>
-        <w:lastRenderedPageBreak/>
         <w:t xml:space="preserve">Yan X, Lau RYK, Song D, Li X, Ma J. Toward a semantic granularity model for domain-specific information retrieval. ACM Transactions on Information Systems. 2011 Jul;29(3):15:1–15:46. </w:t>
       </w:r>
       <w:hyperlink r:id="rId46">
@@ -16127,6 +17266,7 @@
         </w:numPr>
       </w:pPr>
       <w:r>
+        <w:lastRenderedPageBreak/>
         <w:t xml:space="preserve">Zuccon G, Koopman B. . In: MedIR; 2014. Available from: </w:t>
       </w:r>
       <w:hyperlink r:id="rId49">
@@ -16334,7 +17474,6 @@
         </w:numPr>
       </w:pPr>
       <w:r>
-        <w:lastRenderedPageBreak/>
         <w:t xml:space="preserve">Björnsson CH. Readability of Newspapers in 11 Languages. Reading Research Quarterly. 1983;18(4):480–497. Available from: </w:t>
       </w:r>
       <w:hyperlink r:id="rId58">
@@ -16438,6 +17577,7 @@
         </w:numPr>
       </w:pPr>
       <w:r>
+        <w:lastRenderedPageBreak/>
         <w:t xml:space="preserve">OpenMedSpel. OpenOffice Medical Dictionary Extension; 2017. WebCitation: </w:t>
       </w:r>
       <w:hyperlink r:id="rId63">
@@ -16678,7 +17818,6 @@
         </w:numPr>
       </w:pPr>
       <w:r>
-        <w:lastRenderedPageBreak/>
         <w:t xml:space="preserve">Strohman T, Metzler D, Turtle H, Croft WB. Indri: A language model-based search engine for complex queries. In: Proceedings of the International Conference on Intelligent Analysis. vol. 2. Amherst, MA, USA; 2005. p. 2–6. Available from: </w:t>
       </w:r>
       <w:hyperlink r:id="rId75">
@@ -16737,6 +17876,7 @@
         </w:numPr>
       </w:pPr>
       <w:r>
+        <w:lastRenderedPageBreak/>
         <w:t xml:space="preserve">Barzilay R, Lapata M. Modeling Local Coherence: An Entity-based Approach. Comput Linguist. 2008 Mar;34(1):1–34. </w:t>
       </w:r>
       <w:hyperlink r:id="rId77">
@@ -16999,7 +18139,6 @@
         </w:numPr>
       </w:pPr>
       <w:r>
-        <w:lastRenderedPageBreak/>
         <w:t xml:space="preserve">Central P. National Center for Biotechnology Information PubMed Central; 2017. WebCitation: </w:t>
       </w:r>
       <w:hyperlink r:id="rId91">
@@ -17080,6 +18219,7 @@
         </w:numPr>
       </w:pPr>
       <w:r>
+        <w:lastRenderedPageBreak/>
         <w:t xml:space="preserve">Kohlschütter C, Fankhauser P, Nejdl W. Boilerplate detection using shallow text features. In: Proceedings of the third ACM international conference on Web search and data mining. ACM; 2010. p. 441–450. </w:t>
       </w:r>
       <w:hyperlink r:id="rId95">
@@ -17264,7 +18404,6 @@
         </w:numPr>
       </w:pPr>
       <w:r>
-        <w:lastRenderedPageBreak/>
         <w:t xml:space="preserve">Sanderson M, et al. Test collection based evaluation of information retrieval systems. Foundations and Trends in Information Retrieval. 2010;4(4):247–375. </w:t>
       </w:r>
       <w:hyperlink r:id="rId103">
@@ -18031,6 +19170,13 @@
     <w:lsdException w:name="Light Grid"/>
     <w:lsdException w:name="Medium Shading 1"/>
     <w:lsdException w:name="Medium Shading 2"/>
+    <w:lsdException w:name="Medium List 1"/>
+    <w:lsdException w:name="Medium List 2"/>
+    <w:lsdException w:name="Medium Grid 1"/>
+    <w:lsdException w:name="Medium Grid 2"/>
+    <w:lsdException w:name="Medium Grid 3"/>
+    <w:lsdException w:name="Dark List"/>
+    <w:lsdException w:name="Colorful Shading"/>
     <w:lsdException w:name="Colorful List"/>
     <w:lsdException w:name="Colorful Grid"/>
     <w:lsdException w:name="Light Shading Accent 1"/>
@@ -18348,6 +19494,7 @@
   <w:style w:type="character" w:default="1" w:styleId="DefaultParagraphFont">
     <w:name w:val="Default Paragraph Font"/>
     <w:uiPriority w:val="1"/>
+    <w:semiHidden/>
     <w:unhideWhenUsed/>
   </w:style>
   <w:style w:type="table" w:default="1" w:styleId="TableNormal">

</xml_diff>

<commit_message>
Included in the final draft the two tables of correlations
</commit_message>
<xml_diff>
--- a/tdke18_understandability_correlations/jmir_final_draft.docx
+++ b/tdke18_understandability_correlations/jmir_final_draft.docx
@@ -14001,6 +14001,9 @@
     <w:p>
       <w:pPr>
         <w:pStyle w:val="FirstParagraph"/>
+        <w:rPr>
+          <w:i/>
+        </w:rPr>
       </w:pPr>
       <w:r>
         <w:t xml:space="preserve">In order to keep this article succinct, in the following we only report a subset of the results. The remaining results (which show similar trends to those reported here) are made available in the appendix material for completeness. </w:t>
@@ -14014,10 +14017,4055 @@
     </w:p>
     <w:p>
       <w:pPr>
+        <w:pStyle w:val="BodyText"/>
+        <w:rPr>
+          <w:i/>
+        </w:rPr>
+      </w:pPr>
+      <w:r>
+        <w:rPr>
+          <w:b/>
+          <w:i/>
+        </w:rPr>
+        <w:t>Table XX.</w:t>
+      </w:r>
+      <w:r>
+        <w:rPr>
+          <w:i/>
+        </w:rPr>
+        <w:t xml:space="preserve"> Methods with the highest correlation per category for CLEF 2015 eHealth collection. Bold is used to highlight the best result of each group.</w:t>
+      </w:r>
+    </w:p>
+    <w:tbl>
+      <w:tblPr>
+        <w:tblW w:w="0" w:type="pct"/>
+        <w:tblLook w:val="07E0" w:firstRow="1" w:lastRow="1" w:firstColumn="1" w:lastColumn="1" w:noHBand="1" w:noVBand="1"/>
+      </w:tblPr>
+      <w:tblGrid>
+        <w:gridCol w:w="727"/>
+        <w:gridCol w:w="4744"/>
+        <w:gridCol w:w="1161"/>
+        <w:gridCol w:w="896"/>
+        <w:gridCol w:w="905"/>
+        <w:gridCol w:w="851"/>
+      </w:tblGrid>
+      <w:tr>
+        <w:tc>
+          <w:tcPr>
+            <w:tcW w:w="0" w:type="auto"/>
+            <w:tcBorders>
+              <w:bottom w:val="single" w:sz="2" w:space="0" w:color="auto"/>
+            </w:tcBorders>
+            <w:vAlign w:val="bottom"/>
+          </w:tcPr>
+          <w:p>
+            <w:pPr>
+              <w:pStyle w:val="Compact"/>
+            </w:pPr>
+            <w:r>
+              <w:rPr>
+                <w:b/>
+              </w:rPr>
+              <w:t>Cat.</w:t>
+            </w:r>
+          </w:p>
+        </w:tc>
+        <w:tc>
+          <w:tcPr>
+            <w:tcW w:w="0" w:type="auto"/>
+            <w:tcBorders>
+              <w:bottom w:val="single" w:sz="2" w:space="0" w:color="auto"/>
+            </w:tcBorders>
+            <w:vAlign w:val="bottom"/>
+          </w:tcPr>
+          <w:p>
+            <w:pPr>
+              <w:pStyle w:val="Compact"/>
+              <w:jc w:val="center"/>
+            </w:pPr>
+            <w:r>
+              <w:rPr>
+                <w:b/>
+              </w:rPr>
+              <w:t>Method</w:t>
+            </w:r>
+          </w:p>
+        </w:tc>
+        <w:tc>
+          <w:tcPr>
+            <w:tcW w:w="0" w:type="auto"/>
+            <w:tcBorders>
+              <w:bottom w:val="single" w:sz="2" w:space="0" w:color="auto"/>
+            </w:tcBorders>
+            <w:vAlign w:val="bottom"/>
+          </w:tcPr>
+          <w:p>
+            <w:pPr>
+              <w:pStyle w:val="Compact"/>
+              <w:jc w:val="center"/>
+            </w:pPr>
+            <w:r>
+              <w:rPr>
+                <w:b/>
+              </w:rPr>
+              <w:t>Preproc.</w:t>
+            </w:r>
+          </w:p>
+        </w:tc>
+        <w:tc>
+          <w:tcPr>
+            <w:tcW w:w="0" w:type="auto"/>
+            <w:tcBorders>
+              <w:bottom w:val="single" w:sz="2" w:space="0" w:color="auto"/>
+            </w:tcBorders>
+            <w:vAlign w:val="bottom"/>
+          </w:tcPr>
+          <w:p>
+            <w:pPr>
+              <w:pStyle w:val="Compact"/>
+              <w:jc w:val="center"/>
+            </w:pPr>
+            <w:r>
+              <w:rPr>
+                <w:b/>
+              </w:rPr>
+              <w:t>Pears.</w:t>
+            </w:r>
+          </w:p>
+        </w:tc>
+        <w:tc>
+          <w:tcPr>
+            <w:tcW w:w="0" w:type="auto"/>
+            <w:tcBorders>
+              <w:bottom w:val="single" w:sz="2" w:space="0" w:color="auto"/>
+            </w:tcBorders>
+            <w:vAlign w:val="bottom"/>
+          </w:tcPr>
+          <w:p>
+            <w:pPr>
+              <w:pStyle w:val="Compact"/>
+              <w:jc w:val="center"/>
+            </w:pPr>
+            <w:r>
+              <w:rPr>
+                <w:b/>
+              </w:rPr>
+              <w:t>Spear.</w:t>
+            </w:r>
+          </w:p>
+        </w:tc>
+        <w:tc>
+          <w:tcPr>
+            <w:tcW w:w="0" w:type="auto"/>
+            <w:tcBorders>
+              <w:bottom w:val="single" w:sz="2" w:space="0" w:color="auto"/>
+            </w:tcBorders>
+            <w:vAlign w:val="bottom"/>
+          </w:tcPr>
+          <w:p>
+            <w:pPr>
+              <w:pStyle w:val="Compact"/>
+              <w:jc w:val="center"/>
+            </w:pPr>
+            <w:r>
+              <w:rPr>
+                <w:b/>
+              </w:rPr>
+              <w:t>Kend.</w:t>
+            </w:r>
+          </w:p>
+        </w:tc>
+      </w:tr>
+      <w:tr>
+        <w:tc>
+          <w:tcPr>
+            <w:tcW w:w="0" w:type="auto"/>
+            <w:tcBorders>
+              <w:top w:val="single" w:sz="2" w:space="0" w:color="auto"/>
+              <w:bottom w:val="single" w:sz="2" w:space="0" w:color="auto"/>
+            </w:tcBorders>
+          </w:tcPr>
+          <w:p>
+            <w:pPr>
+              <w:pStyle w:val="Compact"/>
+            </w:pPr>
+            <w:r>
+              <w:rPr>
+                <w:b/>
+              </w:rPr>
+              <w:t>RF</w:t>
+            </w:r>
+          </w:p>
+        </w:tc>
+        <w:tc>
+          <w:tcPr>
+            <w:tcW w:w="0" w:type="auto"/>
+            <w:tcBorders>
+              <w:top w:val="single" w:sz="2" w:space="0" w:color="auto"/>
+              <w:bottom w:val="single" w:sz="2" w:space="0" w:color="auto"/>
+            </w:tcBorders>
+          </w:tcPr>
+          <w:p>
+            <w:pPr>
+              <w:pStyle w:val="Compact"/>
+              <w:jc w:val="center"/>
+            </w:pPr>
+            <w:r>
+              <w:t>SMOG Index</w:t>
+            </w:r>
+          </w:p>
+        </w:tc>
+        <w:tc>
+          <w:tcPr>
+            <w:tcW w:w="0" w:type="auto"/>
+            <w:tcBorders>
+              <w:top w:val="single" w:sz="2" w:space="0" w:color="auto"/>
+              <w:bottom w:val="single" w:sz="2" w:space="0" w:color="auto"/>
+            </w:tcBorders>
+          </w:tcPr>
+          <w:p>
+            <w:pPr>
+              <w:pStyle w:val="Compact"/>
+              <w:jc w:val="center"/>
+            </w:pPr>
+            <w:r>
+              <w:t>Jst NFP</w:t>
+            </w:r>
+          </w:p>
+        </w:tc>
+        <w:tc>
+          <w:tcPr>
+            <w:tcW w:w="0" w:type="auto"/>
+            <w:tcBorders>
+              <w:top w:val="single" w:sz="2" w:space="0" w:color="auto"/>
+              <w:bottom w:val="single" w:sz="2" w:space="0" w:color="auto"/>
+            </w:tcBorders>
+          </w:tcPr>
+          <w:p>
+            <w:pPr>
+              <w:pStyle w:val="Compact"/>
+              <w:jc w:val="center"/>
+            </w:pPr>
+            <w:r>
+              <w:rPr>
+                <w:b/>
+              </w:rPr>
+              <w:t>.438</w:t>
+            </w:r>
+          </w:p>
+        </w:tc>
+        <w:tc>
+          <w:tcPr>
+            <w:tcW w:w="0" w:type="auto"/>
+            <w:tcBorders>
+              <w:top w:val="single" w:sz="2" w:space="0" w:color="auto"/>
+              <w:bottom w:val="single" w:sz="2" w:space="0" w:color="auto"/>
+            </w:tcBorders>
+          </w:tcPr>
+          <w:p>
+            <w:pPr>
+              <w:pStyle w:val="Compact"/>
+              <w:jc w:val="center"/>
+            </w:pPr>
+            <w:r>
+              <w:rPr>
+                <w:b/>
+              </w:rPr>
+              <w:t>.388</w:t>
+            </w:r>
+          </w:p>
+        </w:tc>
+        <w:tc>
+          <w:tcPr>
+            <w:tcW w:w="0" w:type="auto"/>
+            <w:tcBorders>
+              <w:top w:val="single" w:sz="2" w:space="0" w:color="auto"/>
+              <w:bottom w:val="single" w:sz="2" w:space="0" w:color="auto"/>
+            </w:tcBorders>
+          </w:tcPr>
+          <w:p>
+            <w:pPr>
+              <w:pStyle w:val="Compact"/>
+              <w:jc w:val="center"/>
+            </w:pPr>
+            <w:r>
+              <w:rPr>
+                <w:b/>
+              </w:rPr>
+              <w:t>.286</w:t>
+            </w:r>
+          </w:p>
+        </w:tc>
+      </w:tr>
+      <w:tr>
+        <w:tc>
+          <w:tcPr>
+            <w:tcW w:w="0" w:type="auto"/>
+            <w:tcBorders>
+              <w:top w:val="single" w:sz="2" w:space="0" w:color="auto"/>
+            </w:tcBorders>
+          </w:tcPr>
+          <w:p>
+            <w:pPr>
+              <w:pStyle w:val="Compact"/>
+              <w:rPr>
+                <w:b/>
+              </w:rPr>
+            </w:pPr>
+            <w:r>
+              <w:rPr>
+                <w:b/>
+              </w:rPr>
+              <w:t>CRF</w:t>
+            </w:r>
+          </w:p>
+        </w:tc>
+        <w:tc>
+          <w:tcPr>
+            <w:tcW w:w="0" w:type="auto"/>
+            <w:tcBorders>
+              <w:top w:val="single" w:sz="2" w:space="0" w:color="auto"/>
+            </w:tcBorders>
+          </w:tcPr>
+          <w:p>
+            <w:pPr>
+              <w:pStyle w:val="Compact"/>
+              <w:jc w:val="center"/>
+            </w:pPr>
+            <w:r>
+              <w:t>Avg. Num. of Polysyl. Words per Word</w:t>
+            </w:r>
+          </w:p>
+        </w:tc>
+        <w:tc>
+          <w:tcPr>
+            <w:tcW w:w="0" w:type="auto"/>
+            <w:tcBorders>
+              <w:top w:val="single" w:sz="2" w:space="0" w:color="auto"/>
+            </w:tcBorders>
+          </w:tcPr>
+          <w:p>
+            <w:pPr>
+              <w:pStyle w:val="Compact"/>
+              <w:jc w:val="center"/>
+            </w:pPr>
+            <w:r>
+              <w:t>Jst FP</w:t>
+            </w:r>
+          </w:p>
+        </w:tc>
+        <w:tc>
+          <w:tcPr>
+            <w:tcW w:w="0" w:type="auto"/>
+            <w:tcBorders>
+              <w:top w:val="single" w:sz="2" w:space="0" w:color="auto"/>
+            </w:tcBorders>
+          </w:tcPr>
+          <w:p>
+            <w:pPr>
+              <w:pStyle w:val="Compact"/>
+              <w:jc w:val="center"/>
+            </w:pPr>
+            <w:r>
+              <w:rPr>
+                <w:b/>
+              </w:rPr>
+              <w:t>.429</w:t>
+            </w:r>
+          </w:p>
+        </w:tc>
+        <w:tc>
+          <w:tcPr>
+            <w:tcW w:w="0" w:type="auto"/>
+            <w:tcBorders>
+              <w:top w:val="single" w:sz="2" w:space="0" w:color="auto"/>
+            </w:tcBorders>
+          </w:tcPr>
+          <w:p>
+            <w:pPr>
+              <w:pStyle w:val="Compact"/>
+              <w:jc w:val="center"/>
+            </w:pPr>
+            <w:r>
+              <w:t>.364</w:t>
+            </w:r>
+          </w:p>
+        </w:tc>
+        <w:tc>
+          <w:tcPr>
+            <w:tcW w:w="0" w:type="auto"/>
+            <w:tcBorders>
+              <w:top w:val="single" w:sz="2" w:space="0" w:color="auto"/>
+            </w:tcBorders>
+          </w:tcPr>
+          <w:p>
+            <w:pPr>
+              <w:pStyle w:val="Compact"/>
+              <w:jc w:val="center"/>
+            </w:pPr>
+            <w:r>
+              <w:t>.268</w:t>
+            </w:r>
+          </w:p>
+        </w:tc>
+      </w:tr>
+      <w:tr>
+        <w:tc>
+          <w:tcPr>
+            <w:tcW w:w="0" w:type="auto"/>
+            <w:tcBorders>
+              <w:bottom w:val="single" w:sz="2" w:space="0" w:color="auto"/>
+            </w:tcBorders>
+          </w:tcPr>
+          <w:p>
+            <w:pPr>
+              <w:pStyle w:val="Compact"/>
+            </w:pPr>
+          </w:p>
+        </w:tc>
+        <w:tc>
+          <w:tcPr>
+            <w:tcW w:w="0" w:type="auto"/>
+            <w:tcBorders>
+              <w:bottom w:val="single" w:sz="2" w:space="0" w:color="auto"/>
+            </w:tcBorders>
+          </w:tcPr>
+          <w:p>
+            <w:pPr>
+              <w:pStyle w:val="Compact"/>
+              <w:jc w:val="center"/>
+            </w:pPr>
+            <w:r>
+              <w:t>Avg. N. of Polysyl. Words per Sentence</w:t>
+            </w:r>
+          </w:p>
+        </w:tc>
+        <w:tc>
+          <w:tcPr>
+            <w:tcW w:w="0" w:type="auto"/>
+            <w:tcBorders>
+              <w:bottom w:val="single" w:sz="2" w:space="0" w:color="auto"/>
+            </w:tcBorders>
+          </w:tcPr>
+          <w:p>
+            <w:pPr>
+              <w:pStyle w:val="Compact"/>
+              <w:jc w:val="center"/>
+            </w:pPr>
+            <w:r>
+              <w:t>Jst NFP</w:t>
+            </w:r>
+          </w:p>
+        </w:tc>
+        <w:tc>
+          <w:tcPr>
+            <w:tcW w:w="0" w:type="auto"/>
+            <w:tcBorders>
+              <w:bottom w:val="single" w:sz="2" w:space="0" w:color="auto"/>
+            </w:tcBorders>
+          </w:tcPr>
+          <w:p>
+            <w:pPr>
+              <w:pStyle w:val="Compact"/>
+              <w:jc w:val="center"/>
+            </w:pPr>
+            <w:r>
+              <w:t>.192</w:t>
+            </w:r>
+          </w:p>
+        </w:tc>
+        <w:tc>
+          <w:tcPr>
+            <w:tcW w:w="0" w:type="auto"/>
+            <w:tcBorders>
+              <w:bottom w:val="single" w:sz="2" w:space="0" w:color="auto"/>
+            </w:tcBorders>
+          </w:tcPr>
+          <w:p>
+            <w:pPr>
+              <w:pStyle w:val="Compact"/>
+              <w:jc w:val="center"/>
+            </w:pPr>
+            <w:r>
+              <w:rPr>
+                <w:b/>
+              </w:rPr>
+              <w:t>.388</w:t>
+            </w:r>
+          </w:p>
+        </w:tc>
+        <w:tc>
+          <w:tcPr>
+            <w:tcW w:w="0" w:type="auto"/>
+            <w:tcBorders>
+              <w:bottom w:val="single" w:sz="2" w:space="0" w:color="auto"/>
+            </w:tcBorders>
+          </w:tcPr>
+          <w:p>
+            <w:pPr>
+              <w:pStyle w:val="Compact"/>
+              <w:jc w:val="center"/>
+            </w:pPr>
+            <w:r>
+              <w:rPr>
+                <w:b/>
+              </w:rPr>
+              <w:t>.286</w:t>
+            </w:r>
+          </w:p>
+        </w:tc>
+      </w:tr>
+      <w:tr>
+        <w:tc>
+          <w:tcPr>
+            <w:tcW w:w="0" w:type="auto"/>
+            <w:tcBorders>
+              <w:top w:val="single" w:sz="2" w:space="0" w:color="auto"/>
+            </w:tcBorders>
+          </w:tcPr>
+          <w:p>
+            <w:pPr>
+              <w:pStyle w:val="Compact"/>
+              <w:rPr>
+                <w:b/>
+              </w:rPr>
+            </w:pPr>
+            <w:r>
+              <w:rPr>
+                <w:b/>
+              </w:rPr>
+              <w:t>GMV</w:t>
+            </w:r>
+          </w:p>
+        </w:tc>
+        <w:tc>
+          <w:tcPr>
+            <w:tcW w:w="0" w:type="auto"/>
+            <w:tcBorders>
+              <w:top w:val="single" w:sz="2" w:space="0" w:color="auto"/>
+            </w:tcBorders>
+          </w:tcPr>
+          <w:p>
+            <w:pPr>
+              <w:pStyle w:val="Compact"/>
+              <w:jc w:val="center"/>
+            </w:pPr>
+            <w:r>
+              <w:t>Avg. N. Medical Prefixes per Word</w:t>
+            </w:r>
+          </w:p>
+        </w:tc>
+        <w:tc>
+          <w:tcPr>
+            <w:tcW w:w="0" w:type="auto"/>
+            <w:tcBorders>
+              <w:top w:val="single" w:sz="2" w:space="0" w:color="auto"/>
+            </w:tcBorders>
+          </w:tcPr>
+          <w:p>
+            <w:pPr>
+              <w:pStyle w:val="Compact"/>
+            </w:pPr>
+          </w:p>
+        </w:tc>
+        <w:tc>
+          <w:tcPr>
+            <w:tcW w:w="0" w:type="auto"/>
+            <w:tcBorders>
+              <w:top w:val="single" w:sz="2" w:space="0" w:color="auto"/>
+            </w:tcBorders>
+          </w:tcPr>
+          <w:p>
+            <w:pPr>
+              <w:pStyle w:val="Compact"/>
+              <w:jc w:val="center"/>
+            </w:pPr>
+            <w:r>
+              <w:rPr>
+                <w:b/>
+              </w:rPr>
+              <w:t>.314</w:t>
+            </w:r>
+          </w:p>
+        </w:tc>
+        <w:tc>
+          <w:tcPr>
+            <w:tcW w:w="0" w:type="auto"/>
+            <w:tcBorders>
+              <w:top w:val="single" w:sz="2" w:space="0" w:color="auto"/>
+            </w:tcBorders>
+          </w:tcPr>
+          <w:p>
+            <w:pPr>
+              <w:pStyle w:val="Compact"/>
+              <w:jc w:val="center"/>
+            </w:pPr>
+            <w:r>
+              <w:t>.312</w:t>
+            </w:r>
+          </w:p>
+        </w:tc>
+        <w:tc>
+          <w:tcPr>
+            <w:tcW w:w="0" w:type="auto"/>
+            <w:tcBorders>
+              <w:top w:val="single" w:sz="2" w:space="0" w:color="auto"/>
+            </w:tcBorders>
+          </w:tcPr>
+          <w:p>
+            <w:pPr>
+              <w:pStyle w:val="Compact"/>
+              <w:jc w:val="center"/>
+            </w:pPr>
+            <w:r>
+              <w:t>.229</w:t>
+            </w:r>
+          </w:p>
+        </w:tc>
+      </w:tr>
+      <w:tr>
+        <w:tc>
+          <w:tcPr>
+            <w:tcW w:w="0" w:type="auto"/>
+            <w:tcBorders>
+              <w:bottom w:val="single" w:sz="2" w:space="0" w:color="auto"/>
+            </w:tcBorders>
+          </w:tcPr>
+          <w:p>
+            <w:pPr>
+              <w:pStyle w:val="Compact"/>
+            </w:pPr>
+          </w:p>
+        </w:tc>
+        <w:tc>
+          <w:tcPr>
+            <w:tcW w:w="0" w:type="auto"/>
+            <w:tcBorders>
+              <w:bottom w:val="single" w:sz="2" w:space="0" w:color="auto"/>
+            </w:tcBorders>
+          </w:tcPr>
+          <w:p>
+            <w:pPr>
+              <w:pStyle w:val="Compact"/>
+              <w:jc w:val="center"/>
+            </w:pPr>
+            <w:r>
+              <w:t>Number of Medical Prefixes</w:t>
+            </w:r>
+          </w:p>
+        </w:tc>
+        <w:tc>
+          <w:tcPr>
+            <w:tcW w:w="0" w:type="auto"/>
+            <w:tcBorders>
+              <w:bottom w:val="single" w:sz="2" w:space="0" w:color="auto"/>
+            </w:tcBorders>
+          </w:tcPr>
+          <w:p>
+            <w:pPr>
+              <w:pStyle w:val="Compact"/>
+            </w:pPr>
+          </w:p>
+        </w:tc>
+        <w:tc>
+          <w:tcPr>
+            <w:tcW w:w="0" w:type="auto"/>
+            <w:tcBorders>
+              <w:bottom w:val="single" w:sz="2" w:space="0" w:color="auto"/>
+            </w:tcBorders>
+          </w:tcPr>
+          <w:p>
+            <w:pPr>
+              <w:pStyle w:val="Compact"/>
+              <w:jc w:val="center"/>
+            </w:pPr>
+            <w:r>
+              <w:t>.131</w:t>
+            </w:r>
+          </w:p>
+        </w:tc>
+        <w:tc>
+          <w:tcPr>
+            <w:tcW w:w="0" w:type="auto"/>
+            <w:tcBorders>
+              <w:bottom w:val="single" w:sz="2" w:space="0" w:color="auto"/>
+            </w:tcBorders>
+          </w:tcPr>
+          <w:p>
+            <w:pPr>
+              <w:pStyle w:val="Compact"/>
+              <w:jc w:val="center"/>
+            </w:pPr>
+            <w:r>
+              <w:rPr>
+                <w:b/>
+              </w:rPr>
+              <w:t>.368</w:t>
+            </w:r>
+          </w:p>
+        </w:tc>
+        <w:tc>
+          <w:tcPr>
+            <w:tcW w:w="0" w:type="auto"/>
+            <w:tcBorders>
+              <w:bottom w:val="single" w:sz="2" w:space="0" w:color="auto"/>
+            </w:tcBorders>
+          </w:tcPr>
+          <w:p>
+            <w:pPr>
+              <w:pStyle w:val="Compact"/>
+              <w:jc w:val="center"/>
+            </w:pPr>
+            <w:r>
+              <w:rPr>
+                <w:b/>
+              </w:rPr>
+              <w:t>.272</w:t>
+            </w:r>
+          </w:p>
+        </w:tc>
+      </w:tr>
+      <w:tr>
+        <w:tc>
+          <w:tcPr>
+            <w:tcW w:w="0" w:type="auto"/>
+            <w:tcBorders>
+              <w:top w:val="single" w:sz="2" w:space="0" w:color="auto"/>
+              <w:bottom w:val="single" w:sz="2" w:space="0" w:color="auto"/>
+            </w:tcBorders>
+          </w:tcPr>
+          <w:p>
+            <w:pPr>
+              <w:pStyle w:val="Compact"/>
+            </w:pPr>
+            <w:r>
+              <w:rPr>
+                <w:b/>
+              </w:rPr>
+              <w:t>CMV</w:t>
+            </w:r>
+          </w:p>
+        </w:tc>
+        <w:tc>
+          <w:tcPr>
+            <w:tcW w:w="0" w:type="auto"/>
+            <w:tcBorders>
+              <w:top w:val="single" w:sz="2" w:space="0" w:color="auto"/>
+              <w:bottom w:val="single" w:sz="2" w:space="0" w:color="auto"/>
+            </w:tcBorders>
+          </w:tcPr>
+          <w:p>
+            <w:pPr>
+              <w:pStyle w:val="Compact"/>
+              <w:jc w:val="center"/>
+            </w:pPr>
+            <w:r>
+              <w:t>CHV Mean Score for all Concepts</w:t>
+            </w:r>
+          </w:p>
+        </w:tc>
+        <w:tc>
+          <w:tcPr>
+            <w:tcW w:w="0" w:type="auto"/>
+            <w:tcBorders>
+              <w:top w:val="single" w:sz="2" w:space="0" w:color="auto"/>
+              <w:bottom w:val="single" w:sz="2" w:space="0" w:color="auto"/>
+            </w:tcBorders>
+          </w:tcPr>
+          <w:p>
+            <w:pPr>
+              <w:pStyle w:val="Compact"/>
+              <w:jc w:val="center"/>
+            </w:pPr>
+            <w:r>
+              <w:t>Naive FP</w:t>
+            </w:r>
+          </w:p>
+        </w:tc>
+        <w:tc>
+          <w:tcPr>
+            <w:tcW w:w="0" w:type="auto"/>
+            <w:tcBorders>
+              <w:top w:val="single" w:sz="2" w:space="0" w:color="auto"/>
+              <w:bottom w:val="single" w:sz="2" w:space="0" w:color="auto"/>
+            </w:tcBorders>
+          </w:tcPr>
+          <w:p>
+            <w:pPr>
+              <w:pStyle w:val="Compact"/>
+              <w:jc w:val="center"/>
+            </w:pPr>
+            <w:r>
+              <w:rPr>
+                <w:b/>
+              </w:rPr>
+              <w:t>.371</w:t>
+            </w:r>
+          </w:p>
+        </w:tc>
+        <w:tc>
+          <w:tcPr>
+            <w:tcW w:w="0" w:type="auto"/>
+            <w:tcBorders>
+              <w:top w:val="single" w:sz="2" w:space="0" w:color="auto"/>
+              <w:bottom w:val="single" w:sz="2" w:space="0" w:color="auto"/>
+            </w:tcBorders>
+          </w:tcPr>
+          <w:p>
+            <w:pPr>
+              <w:pStyle w:val="Compact"/>
+              <w:jc w:val="center"/>
+            </w:pPr>
+            <w:r>
+              <w:rPr>
+                <w:b/>
+              </w:rPr>
+              <w:t>.314</w:t>
+            </w:r>
+          </w:p>
+        </w:tc>
+        <w:tc>
+          <w:tcPr>
+            <w:tcW w:w="0" w:type="auto"/>
+            <w:tcBorders>
+              <w:top w:val="single" w:sz="2" w:space="0" w:color="auto"/>
+              <w:bottom w:val="single" w:sz="2" w:space="0" w:color="auto"/>
+            </w:tcBorders>
+          </w:tcPr>
+          <w:p>
+            <w:pPr>
+              <w:pStyle w:val="Compact"/>
+              <w:jc w:val="center"/>
+            </w:pPr>
+            <w:r>
+              <w:rPr>
+                <w:b/>
+              </w:rPr>
+              <w:t>.228</w:t>
+            </w:r>
+          </w:p>
+        </w:tc>
+      </w:tr>
+      <w:tr>
+        <w:tc>
+          <w:tcPr>
+            <w:tcW w:w="0" w:type="auto"/>
+            <w:tcBorders>
+              <w:top w:val="single" w:sz="2" w:space="0" w:color="auto"/>
+              <w:bottom w:val="single" w:sz="2" w:space="0" w:color="auto"/>
+            </w:tcBorders>
+          </w:tcPr>
+          <w:p>
+            <w:pPr>
+              <w:pStyle w:val="Compact"/>
+            </w:pPr>
+            <w:r>
+              <w:rPr>
+                <w:b/>
+              </w:rPr>
+              <w:t>EMV</w:t>
+            </w:r>
+          </w:p>
+        </w:tc>
+        <w:tc>
+          <w:tcPr>
+            <w:tcW w:w="0" w:type="auto"/>
+            <w:tcBorders>
+              <w:top w:val="single" w:sz="2" w:space="0" w:color="auto"/>
+              <w:bottom w:val="single" w:sz="2" w:space="0" w:color="auto"/>
+            </w:tcBorders>
+          </w:tcPr>
+          <w:p>
+            <w:pPr>
+              <w:pStyle w:val="Compact"/>
+              <w:jc w:val="center"/>
+            </w:pPr>
+            <w:r>
+              <w:t>Number of MeSH Concepts</w:t>
+            </w:r>
+          </w:p>
+        </w:tc>
+        <w:tc>
+          <w:tcPr>
+            <w:tcW w:w="0" w:type="auto"/>
+            <w:tcBorders>
+              <w:top w:val="single" w:sz="2" w:space="0" w:color="auto"/>
+              <w:bottom w:val="single" w:sz="2" w:space="0" w:color="auto"/>
+            </w:tcBorders>
+          </w:tcPr>
+          <w:p>
+            <w:pPr>
+              <w:pStyle w:val="Compact"/>
+              <w:jc w:val="center"/>
+            </w:pPr>
+            <w:r>
+              <w:t>Naive FP</w:t>
+            </w:r>
+          </w:p>
+        </w:tc>
+        <w:tc>
+          <w:tcPr>
+            <w:tcW w:w="0" w:type="auto"/>
+            <w:tcBorders>
+              <w:top w:val="single" w:sz="2" w:space="0" w:color="auto"/>
+              <w:bottom w:val="single" w:sz="2" w:space="0" w:color="auto"/>
+            </w:tcBorders>
+          </w:tcPr>
+          <w:p>
+            <w:pPr>
+              <w:pStyle w:val="Compact"/>
+              <w:jc w:val="center"/>
+            </w:pPr>
+            <w:r>
+              <w:rPr>
+                <w:b/>
+              </w:rPr>
+              <w:t>.227</w:t>
+            </w:r>
+          </w:p>
+        </w:tc>
+        <w:tc>
+          <w:tcPr>
+            <w:tcW w:w="0" w:type="auto"/>
+            <w:tcBorders>
+              <w:top w:val="single" w:sz="2" w:space="0" w:color="auto"/>
+              <w:bottom w:val="single" w:sz="2" w:space="0" w:color="auto"/>
+            </w:tcBorders>
+          </w:tcPr>
+          <w:p>
+            <w:pPr>
+              <w:pStyle w:val="Compact"/>
+              <w:jc w:val="center"/>
+            </w:pPr>
+            <w:r>
+              <w:rPr>
+                <w:b/>
+              </w:rPr>
+              <w:t>.249</w:t>
+            </w:r>
+          </w:p>
+        </w:tc>
+        <w:tc>
+          <w:tcPr>
+            <w:tcW w:w="0" w:type="auto"/>
+            <w:tcBorders>
+              <w:top w:val="single" w:sz="2" w:space="0" w:color="auto"/>
+              <w:bottom w:val="single" w:sz="2" w:space="0" w:color="auto"/>
+            </w:tcBorders>
+          </w:tcPr>
+          <w:p>
+            <w:pPr>
+              <w:pStyle w:val="Compact"/>
+              <w:jc w:val="center"/>
+            </w:pPr>
+            <w:r>
+              <w:rPr>
+                <w:b/>
+              </w:rPr>
+              <w:t>.178</w:t>
+            </w:r>
+          </w:p>
+        </w:tc>
+      </w:tr>
+      <w:tr>
+        <w:tc>
+          <w:tcPr>
+            <w:tcW w:w="0" w:type="auto"/>
+            <w:tcBorders>
+              <w:top w:val="single" w:sz="2" w:space="0" w:color="auto"/>
+            </w:tcBorders>
+          </w:tcPr>
+          <w:p>
+            <w:pPr>
+              <w:pStyle w:val="Compact"/>
+              <w:rPr>
+                <w:b/>
+              </w:rPr>
+            </w:pPr>
+            <w:r>
+              <w:rPr>
+                <w:b/>
+              </w:rPr>
+              <w:t>NLF</w:t>
+            </w:r>
+          </w:p>
+        </w:tc>
+        <w:tc>
+          <w:tcPr>
+            <w:tcW w:w="0" w:type="auto"/>
+            <w:tcBorders>
+              <w:top w:val="single" w:sz="2" w:space="0" w:color="auto"/>
+            </w:tcBorders>
+          </w:tcPr>
+          <w:p>
+            <w:pPr>
+              <w:pStyle w:val="Compact"/>
+              <w:jc w:val="center"/>
+            </w:pPr>
+            <w:r>
+              <w:t>N. of words not found in Aspell Dict.</w:t>
+            </w:r>
+          </w:p>
+        </w:tc>
+        <w:tc>
+          <w:tcPr>
+            <w:tcW w:w="0" w:type="auto"/>
+            <w:tcBorders>
+              <w:top w:val="single" w:sz="2" w:space="0" w:color="auto"/>
+            </w:tcBorders>
+          </w:tcPr>
+          <w:p>
+            <w:pPr>
+              <w:pStyle w:val="Compact"/>
+              <w:jc w:val="center"/>
+            </w:pPr>
+            <w:r>
+              <w:t>Jst NFP</w:t>
+            </w:r>
+          </w:p>
+        </w:tc>
+        <w:tc>
+          <w:tcPr>
+            <w:tcW w:w="0" w:type="auto"/>
+            <w:tcBorders>
+              <w:top w:val="single" w:sz="2" w:space="0" w:color="auto"/>
+            </w:tcBorders>
+          </w:tcPr>
+          <w:p>
+            <w:pPr>
+              <w:pStyle w:val="Compact"/>
+              <w:jc w:val="center"/>
+            </w:pPr>
+            <w:r>
+              <w:rPr>
+                <w:b/>
+              </w:rPr>
+              <w:t>.351</w:t>
+            </w:r>
+          </w:p>
+        </w:tc>
+        <w:tc>
+          <w:tcPr>
+            <w:tcW w:w="0" w:type="auto"/>
+            <w:tcBorders>
+              <w:top w:val="single" w:sz="2" w:space="0" w:color="auto"/>
+            </w:tcBorders>
+          </w:tcPr>
+          <w:p>
+            <w:pPr>
+              <w:pStyle w:val="Compact"/>
+              <w:jc w:val="center"/>
+            </w:pPr>
+            <w:r>
+              <w:t>.276</w:t>
+            </w:r>
+          </w:p>
+        </w:tc>
+        <w:tc>
+          <w:tcPr>
+            <w:tcW w:w="0" w:type="auto"/>
+            <w:tcBorders>
+              <w:top w:val="single" w:sz="2" w:space="0" w:color="auto"/>
+            </w:tcBorders>
+          </w:tcPr>
+          <w:p>
+            <w:pPr>
+              <w:pStyle w:val="Compact"/>
+              <w:jc w:val="center"/>
+            </w:pPr>
+            <w:r>
+              <w:t>.203</w:t>
+            </w:r>
+          </w:p>
+        </w:tc>
+      </w:tr>
+      <w:tr>
+        <w:tc>
+          <w:tcPr>
+            <w:tcW w:w="0" w:type="auto"/>
+            <w:tcBorders>
+              <w:bottom w:val="single" w:sz="2" w:space="0" w:color="auto"/>
+            </w:tcBorders>
+          </w:tcPr>
+          <w:p>
+            <w:pPr>
+              <w:pStyle w:val="Compact"/>
+            </w:pPr>
+          </w:p>
+        </w:tc>
+        <w:tc>
+          <w:tcPr>
+            <w:tcW w:w="0" w:type="auto"/>
+            <w:tcBorders>
+              <w:bottom w:val="single" w:sz="2" w:space="0" w:color="auto"/>
+            </w:tcBorders>
+          </w:tcPr>
+          <w:p>
+            <w:pPr>
+              <w:pStyle w:val="Compact"/>
+              <w:jc w:val="center"/>
+            </w:pPr>
+            <w:r>
+              <w:t>Number of Pronouns per Word</w:t>
+            </w:r>
+          </w:p>
+        </w:tc>
+        <w:tc>
+          <w:tcPr>
+            <w:tcW w:w="0" w:type="auto"/>
+            <w:tcBorders>
+              <w:bottom w:val="single" w:sz="2" w:space="0" w:color="auto"/>
+            </w:tcBorders>
+          </w:tcPr>
+          <w:p>
+            <w:pPr>
+              <w:pStyle w:val="Compact"/>
+              <w:jc w:val="center"/>
+            </w:pPr>
+            <w:r>
+              <w:t>Naive FP</w:t>
+            </w:r>
+          </w:p>
+        </w:tc>
+        <w:tc>
+          <w:tcPr>
+            <w:tcW w:w="0" w:type="auto"/>
+            <w:tcBorders>
+              <w:bottom w:val="single" w:sz="2" w:space="0" w:color="auto"/>
+            </w:tcBorders>
+          </w:tcPr>
+          <w:p>
+            <w:pPr>
+              <w:pStyle w:val="Compact"/>
+              <w:jc w:val="center"/>
+            </w:pPr>
+            <w:r>
+              <w:t>.271</w:t>
+            </w:r>
+          </w:p>
+        </w:tc>
+        <w:tc>
+          <w:tcPr>
+            <w:tcW w:w="0" w:type="auto"/>
+            <w:tcBorders>
+              <w:bottom w:val="single" w:sz="2" w:space="0" w:color="auto"/>
+            </w:tcBorders>
+          </w:tcPr>
+          <w:p>
+            <w:pPr>
+              <w:pStyle w:val="Compact"/>
+              <w:jc w:val="center"/>
+            </w:pPr>
+            <w:r>
+              <w:rPr>
+                <w:b/>
+              </w:rPr>
+              <w:t>.441</w:t>
+            </w:r>
+          </w:p>
+        </w:tc>
+        <w:tc>
+          <w:tcPr>
+            <w:tcW w:w="0" w:type="auto"/>
+            <w:tcBorders>
+              <w:bottom w:val="single" w:sz="2" w:space="0" w:color="auto"/>
+            </w:tcBorders>
+          </w:tcPr>
+          <w:p>
+            <w:pPr>
+              <w:pStyle w:val="Compact"/>
+              <w:jc w:val="center"/>
+            </w:pPr>
+            <w:r>
+              <w:rPr>
+                <w:b/>
+              </w:rPr>
+              <w:t>.325</w:t>
+            </w:r>
+          </w:p>
+        </w:tc>
+      </w:tr>
+      <w:tr>
+        <w:tc>
+          <w:tcPr>
+            <w:tcW w:w="0" w:type="auto"/>
+            <w:tcBorders>
+              <w:top w:val="single" w:sz="2" w:space="0" w:color="auto"/>
+              <w:bottom w:val="single" w:sz="2" w:space="0" w:color="auto"/>
+            </w:tcBorders>
+          </w:tcPr>
+          <w:p>
+            <w:pPr>
+              <w:pStyle w:val="Compact"/>
+            </w:pPr>
+            <w:r>
+              <w:rPr>
+                <w:b/>
+              </w:rPr>
+              <w:t>HF</w:t>
+            </w:r>
+          </w:p>
+        </w:tc>
+        <w:tc>
+          <w:tcPr>
+            <w:tcW w:w="0" w:type="auto"/>
+            <w:tcBorders>
+              <w:top w:val="single" w:sz="2" w:space="0" w:color="auto"/>
+              <w:bottom w:val="single" w:sz="2" w:space="0" w:color="auto"/>
+            </w:tcBorders>
+          </w:tcPr>
+          <w:p>
+            <w:pPr>
+              <w:pStyle w:val="Compact"/>
+              <w:jc w:val="center"/>
+            </w:pPr>
+            <w:r>
+              <w:t>Number of P Tags</w:t>
+            </w:r>
+          </w:p>
+        </w:tc>
+        <w:tc>
+          <w:tcPr>
+            <w:tcW w:w="0" w:type="auto"/>
+            <w:tcBorders>
+              <w:top w:val="single" w:sz="2" w:space="0" w:color="auto"/>
+              <w:bottom w:val="single" w:sz="2" w:space="0" w:color="auto"/>
+            </w:tcBorders>
+          </w:tcPr>
+          <w:p>
+            <w:pPr>
+              <w:pStyle w:val="Compact"/>
+              <w:jc w:val="center"/>
+            </w:pPr>
+            <w:r>
+              <w:t>None</w:t>
+            </w:r>
+          </w:p>
+        </w:tc>
+        <w:tc>
+          <w:tcPr>
+            <w:tcW w:w="0" w:type="auto"/>
+            <w:tcBorders>
+              <w:top w:val="single" w:sz="2" w:space="0" w:color="auto"/>
+              <w:bottom w:val="single" w:sz="2" w:space="0" w:color="auto"/>
+            </w:tcBorders>
+          </w:tcPr>
+          <w:p>
+            <w:pPr>
+              <w:pStyle w:val="Compact"/>
+              <w:jc w:val="center"/>
+            </w:pPr>
+            <w:r>
+              <w:rPr>
+                <w:b/>
+              </w:rPr>
+              <w:t>.219</w:t>
+            </w:r>
+          </w:p>
+        </w:tc>
+        <w:tc>
+          <w:tcPr>
+            <w:tcW w:w="0" w:type="auto"/>
+            <w:tcBorders>
+              <w:top w:val="single" w:sz="2" w:space="0" w:color="auto"/>
+              <w:bottom w:val="single" w:sz="2" w:space="0" w:color="auto"/>
+            </w:tcBorders>
+          </w:tcPr>
+          <w:p>
+            <w:pPr>
+              <w:pStyle w:val="Compact"/>
+              <w:jc w:val="center"/>
+            </w:pPr>
+            <w:r>
+              <w:rPr>
+                <w:b/>
+              </w:rPr>
+              <w:t>.196</w:t>
+            </w:r>
+          </w:p>
+        </w:tc>
+        <w:tc>
+          <w:tcPr>
+            <w:tcW w:w="0" w:type="auto"/>
+            <w:tcBorders>
+              <w:top w:val="single" w:sz="2" w:space="0" w:color="auto"/>
+              <w:bottom w:val="single" w:sz="2" w:space="0" w:color="auto"/>
+            </w:tcBorders>
+          </w:tcPr>
+          <w:p>
+            <w:pPr>
+              <w:pStyle w:val="Compact"/>
+              <w:jc w:val="center"/>
+            </w:pPr>
+            <w:r>
+              <w:rPr>
+                <w:b/>
+              </w:rPr>
+              <w:t>.142</w:t>
+            </w:r>
+          </w:p>
+        </w:tc>
+      </w:tr>
+      <w:tr>
+        <w:tc>
+          <w:tcPr>
+            <w:tcW w:w="0" w:type="auto"/>
+            <w:tcBorders>
+              <w:top w:val="single" w:sz="2" w:space="0" w:color="auto"/>
+            </w:tcBorders>
+          </w:tcPr>
+          <w:p>
+            <w:pPr>
+              <w:pStyle w:val="Compact"/>
+              <w:rPr>
+                <w:b/>
+              </w:rPr>
+            </w:pPr>
+            <w:r>
+              <w:rPr>
+                <w:b/>
+              </w:rPr>
+              <w:t>WFF</w:t>
+            </w:r>
+          </w:p>
+        </w:tc>
+        <w:tc>
+          <w:tcPr>
+            <w:tcW w:w="0" w:type="auto"/>
+            <w:tcBorders>
+              <w:top w:val="single" w:sz="2" w:space="0" w:color="auto"/>
+            </w:tcBorders>
+          </w:tcPr>
+          <w:p>
+            <w:pPr>
+              <w:pStyle w:val="Compact"/>
+              <w:jc w:val="center"/>
+            </w:pPr>
+            <w:r>
+              <w:t>Mean Rank Medical Reddit - Includes OV</w:t>
+            </w:r>
+          </w:p>
+        </w:tc>
+        <w:tc>
+          <w:tcPr>
+            <w:tcW w:w="0" w:type="auto"/>
+            <w:tcBorders>
+              <w:top w:val="single" w:sz="2" w:space="0" w:color="auto"/>
+            </w:tcBorders>
+          </w:tcPr>
+          <w:p>
+            <w:pPr>
+              <w:pStyle w:val="Compact"/>
+              <w:jc w:val="center"/>
+            </w:pPr>
+            <w:r>
+              <w:t>Jst NFP</w:t>
+            </w:r>
+          </w:p>
+        </w:tc>
+        <w:tc>
+          <w:tcPr>
+            <w:tcW w:w="0" w:type="auto"/>
+            <w:tcBorders>
+              <w:top w:val="single" w:sz="2" w:space="0" w:color="auto"/>
+            </w:tcBorders>
+          </w:tcPr>
+          <w:p>
+            <w:pPr>
+              <w:pStyle w:val="Compact"/>
+              <w:jc w:val="center"/>
+            </w:pPr>
+            <w:r>
+              <w:rPr>
+                <w:b/>
+              </w:rPr>
+              <w:t>.435</w:t>
+            </w:r>
+          </w:p>
+        </w:tc>
+        <w:tc>
+          <w:tcPr>
+            <w:tcW w:w="0" w:type="auto"/>
+            <w:tcBorders>
+              <w:top w:val="single" w:sz="2" w:space="0" w:color="auto"/>
+            </w:tcBorders>
+          </w:tcPr>
+          <w:p>
+            <w:pPr>
+              <w:pStyle w:val="Compact"/>
+              <w:jc w:val="center"/>
+            </w:pPr>
+            <w:r>
+              <w:t>.277</w:t>
+            </w:r>
+          </w:p>
+        </w:tc>
+        <w:tc>
+          <w:tcPr>
+            <w:tcW w:w="0" w:type="auto"/>
+            <w:tcBorders>
+              <w:top w:val="single" w:sz="2" w:space="0" w:color="auto"/>
+            </w:tcBorders>
+          </w:tcPr>
+          <w:p>
+            <w:pPr>
+              <w:pStyle w:val="Compact"/>
+              <w:jc w:val="center"/>
+            </w:pPr>
+            <w:r>
+              <w:t>.197</w:t>
+            </w:r>
+          </w:p>
+        </w:tc>
+      </w:tr>
+      <w:tr>
+        <w:tc>
+          <w:tcPr>
+            <w:tcW w:w="0" w:type="auto"/>
+            <w:tcBorders>
+              <w:bottom w:val="single" w:sz="2" w:space="0" w:color="auto"/>
+            </w:tcBorders>
+          </w:tcPr>
+          <w:p>
+            <w:pPr>
+              <w:pStyle w:val="Compact"/>
+            </w:pPr>
+          </w:p>
+        </w:tc>
+        <w:tc>
+          <w:tcPr>
+            <w:tcW w:w="0" w:type="auto"/>
+            <w:tcBorders>
+              <w:bottom w:val="single" w:sz="2" w:space="0" w:color="auto"/>
+            </w:tcBorders>
+          </w:tcPr>
+          <w:p>
+            <w:pPr>
+              <w:pStyle w:val="Compact"/>
+              <w:jc w:val="center"/>
+            </w:pPr>
+            <w:r>
+              <w:t>25th percentil Pubmed</w:t>
+            </w:r>
+          </w:p>
+        </w:tc>
+        <w:tc>
+          <w:tcPr>
+            <w:tcW w:w="0" w:type="auto"/>
+            <w:tcBorders>
+              <w:bottom w:val="single" w:sz="2" w:space="0" w:color="auto"/>
+            </w:tcBorders>
+          </w:tcPr>
+          <w:p>
+            <w:pPr>
+              <w:pStyle w:val="Compact"/>
+              <w:jc w:val="center"/>
+            </w:pPr>
+            <w:r>
+              <w:t>Jst NFP</w:t>
+            </w:r>
+          </w:p>
+        </w:tc>
+        <w:tc>
+          <w:tcPr>
+            <w:tcW w:w="0" w:type="auto"/>
+            <w:tcBorders>
+              <w:bottom w:val="single" w:sz="2" w:space="0" w:color="auto"/>
+            </w:tcBorders>
+          </w:tcPr>
+          <w:p>
+            <w:pPr>
+              <w:pStyle w:val="Compact"/>
+              <w:jc w:val="center"/>
+            </w:pPr>
+            <w:r>
+              <w:t>.330</w:t>
+            </w:r>
+          </w:p>
+        </w:tc>
+        <w:tc>
+          <w:tcPr>
+            <w:tcW w:w="0" w:type="auto"/>
+            <w:tcBorders>
+              <w:bottom w:val="single" w:sz="2" w:space="0" w:color="auto"/>
+            </w:tcBorders>
+          </w:tcPr>
+          <w:p>
+            <w:pPr>
+              <w:pStyle w:val="Compact"/>
+              <w:jc w:val="center"/>
+            </w:pPr>
+            <w:r>
+              <w:rPr>
+                <w:b/>
+              </w:rPr>
+              <w:t>.347</w:t>
+            </w:r>
+          </w:p>
+        </w:tc>
+        <w:tc>
+          <w:tcPr>
+            <w:tcW w:w="0" w:type="auto"/>
+            <w:tcBorders>
+              <w:bottom w:val="single" w:sz="2" w:space="0" w:color="auto"/>
+            </w:tcBorders>
+          </w:tcPr>
+          <w:p>
+            <w:pPr>
+              <w:pStyle w:val="Compact"/>
+              <w:jc w:val="center"/>
+            </w:pPr>
+            <w:r>
+              <w:rPr>
+                <w:b/>
+              </w:rPr>
+              <w:t>.256</w:t>
+            </w:r>
+          </w:p>
+        </w:tc>
+      </w:tr>
+      <w:tr>
+        <w:tc>
+          <w:tcPr>
+            <w:tcW w:w="0" w:type="auto"/>
+            <w:tcBorders>
+              <w:top w:val="single" w:sz="2" w:space="0" w:color="auto"/>
+            </w:tcBorders>
+          </w:tcPr>
+          <w:p>
+            <w:pPr>
+              <w:pStyle w:val="Compact"/>
+              <w:rPr>
+                <w:b/>
+              </w:rPr>
+            </w:pPr>
+            <w:r>
+              <w:rPr>
+                <w:b/>
+              </w:rPr>
+              <w:t>MLR</w:t>
+            </w:r>
+          </w:p>
+        </w:tc>
+        <w:tc>
+          <w:tcPr>
+            <w:tcW w:w="0" w:type="auto"/>
+            <w:tcBorders>
+              <w:top w:val="single" w:sz="2" w:space="0" w:color="auto"/>
+            </w:tcBorders>
+          </w:tcPr>
+          <w:p>
+            <w:pPr>
+              <w:pStyle w:val="Compact"/>
+              <w:rPr>
+                <w:lang w:val="en-GB"/>
+              </w:rPr>
+            </w:pPr>
+            <w:r>
+              <w:rPr>
+                <w:lang w:val="en-GB"/>
+              </w:rPr>
+              <w:t>eXtreme Gradient Boosting (XGB) Regressor</w:t>
+            </w:r>
+          </w:p>
+        </w:tc>
+        <w:tc>
+          <w:tcPr>
+            <w:tcW w:w="0" w:type="auto"/>
+            <w:tcBorders>
+              <w:top w:val="single" w:sz="2" w:space="0" w:color="auto"/>
+            </w:tcBorders>
+          </w:tcPr>
+          <w:p>
+            <w:pPr>
+              <w:pStyle w:val="Compact"/>
+              <w:jc w:val="center"/>
+            </w:pPr>
+            <w:r>
+              <w:t>Boi NFP</w:t>
+            </w:r>
+          </w:p>
+        </w:tc>
+        <w:tc>
+          <w:tcPr>
+            <w:tcW w:w="0" w:type="auto"/>
+            <w:tcBorders>
+              <w:top w:val="single" w:sz="2" w:space="0" w:color="auto"/>
+            </w:tcBorders>
+          </w:tcPr>
+          <w:p>
+            <w:pPr>
+              <w:pStyle w:val="Compact"/>
+              <w:jc w:val="center"/>
+            </w:pPr>
+            <w:r>
+              <w:rPr>
+                <w:b/>
+              </w:rPr>
+              <w:t>.602</w:t>
+            </w:r>
+          </w:p>
+        </w:tc>
+        <w:tc>
+          <w:tcPr>
+            <w:tcW w:w="0" w:type="auto"/>
+            <w:tcBorders>
+              <w:top w:val="single" w:sz="2" w:space="0" w:color="auto"/>
+            </w:tcBorders>
+          </w:tcPr>
+          <w:p>
+            <w:pPr>
+              <w:pStyle w:val="Compact"/>
+              <w:jc w:val="center"/>
+            </w:pPr>
+            <w:r>
+              <w:t>.394</w:t>
+            </w:r>
+          </w:p>
+        </w:tc>
+        <w:tc>
+          <w:tcPr>
+            <w:tcW w:w="0" w:type="auto"/>
+            <w:tcBorders>
+              <w:top w:val="single" w:sz="2" w:space="0" w:color="auto"/>
+            </w:tcBorders>
+          </w:tcPr>
+          <w:p>
+            <w:pPr>
+              <w:pStyle w:val="Compact"/>
+              <w:jc w:val="center"/>
+            </w:pPr>
+            <w:r>
+              <w:t>.287</w:t>
+            </w:r>
+          </w:p>
+        </w:tc>
+      </w:tr>
+      <w:tr>
+        <w:tc>
+          <w:tcPr>
+            <w:tcW w:w="0" w:type="auto"/>
+            <w:tcBorders>
+              <w:bottom w:val="single" w:sz="2" w:space="0" w:color="auto"/>
+            </w:tcBorders>
+          </w:tcPr>
+          <w:p>
+            <w:pPr>
+              <w:pStyle w:val="Compact"/>
+            </w:pPr>
+          </w:p>
+        </w:tc>
+        <w:tc>
+          <w:tcPr>
+            <w:tcW w:w="0" w:type="auto"/>
+            <w:tcBorders>
+              <w:bottom w:val="single" w:sz="2" w:space="0" w:color="auto"/>
+            </w:tcBorders>
+          </w:tcPr>
+          <w:p>
+            <w:pPr>
+              <w:pStyle w:val="Compact"/>
+            </w:pPr>
+          </w:p>
+        </w:tc>
+        <w:tc>
+          <w:tcPr>
+            <w:tcW w:w="0" w:type="auto"/>
+            <w:tcBorders>
+              <w:bottom w:val="single" w:sz="2" w:space="0" w:color="auto"/>
+            </w:tcBorders>
+          </w:tcPr>
+          <w:p>
+            <w:pPr>
+              <w:pStyle w:val="Compact"/>
+              <w:jc w:val="center"/>
+            </w:pPr>
+            <w:r>
+              <w:t>Jst FP</w:t>
+            </w:r>
+          </w:p>
+        </w:tc>
+        <w:tc>
+          <w:tcPr>
+            <w:tcW w:w="0" w:type="auto"/>
+            <w:tcBorders>
+              <w:bottom w:val="single" w:sz="2" w:space="0" w:color="auto"/>
+            </w:tcBorders>
+          </w:tcPr>
+          <w:p>
+            <w:pPr>
+              <w:pStyle w:val="Compact"/>
+              <w:jc w:val="center"/>
+            </w:pPr>
+            <w:r>
+              <w:t>.565</w:t>
+            </w:r>
+          </w:p>
+        </w:tc>
+        <w:tc>
+          <w:tcPr>
+            <w:tcW w:w="0" w:type="auto"/>
+            <w:tcBorders>
+              <w:bottom w:val="single" w:sz="2" w:space="0" w:color="auto"/>
+            </w:tcBorders>
+          </w:tcPr>
+          <w:p>
+            <w:pPr>
+              <w:pStyle w:val="Compact"/>
+              <w:jc w:val="center"/>
+            </w:pPr>
+            <w:r>
+              <w:rPr>
+                <w:b/>
+              </w:rPr>
+              <w:t>.438</w:t>
+            </w:r>
+          </w:p>
+        </w:tc>
+        <w:tc>
+          <w:tcPr>
+            <w:tcW w:w="0" w:type="auto"/>
+            <w:tcBorders>
+              <w:bottom w:val="single" w:sz="2" w:space="0" w:color="auto"/>
+            </w:tcBorders>
+          </w:tcPr>
+          <w:p>
+            <w:pPr>
+              <w:pStyle w:val="Compact"/>
+              <w:jc w:val="center"/>
+            </w:pPr>
+            <w:r>
+              <w:rPr>
+                <w:b/>
+              </w:rPr>
+              <w:t>.324</w:t>
+            </w:r>
+          </w:p>
+        </w:tc>
+      </w:tr>
+      <w:tr>
+        <w:tc>
+          <w:tcPr>
+            <w:tcW w:w="0" w:type="auto"/>
+            <w:tcBorders>
+              <w:top w:val="single" w:sz="2" w:space="0" w:color="auto"/>
+              <w:bottom w:val="single" w:sz="2" w:space="0" w:color="auto"/>
+            </w:tcBorders>
+          </w:tcPr>
+          <w:p>
+            <w:pPr>
+              <w:pStyle w:val="Compact"/>
+            </w:pPr>
+            <w:r>
+              <w:rPr>
+                <w:b/>
+              </w:rPr>
+              <w:t>MLC</w:t>
+            </w:r>
+          </w:p>
+        </w:tc>
+        <w:tc>
+          <w:tcPr>
+            <w:tcW w:w="0" w:type="auto"/>
+            <w:tcBorders>
+              <w:top w:val="single" w:sz="2" w:space="0" w:color="auto"/>
+              <w:bottom w:val="single" w:sz="2" w:space="0" w:color="auto"/>
+            </w:tcBorders>
+          </w:tcPr>
+          <w:p>
+            <w:pPr>
+              <w:pStyle w:val="Compact"/>
+              <w:jc w:val="center"/>
+            </w:pPr>
+            <w:r>
+              <w:t>Multinomial Naive Bayes</w:t>
+            </w:r>
+          </w:p>
+        </w:tc>
+        <w:tc>
+          <w:tcPr>
+            <w:tcW w:w="0" w:type="auto"/>
+            <w:tcBorders>
+              <w:top w:val="single" w:sz="2" w:space="0" w:color="auto"/>
+              <w:bottom w:val="single" w:sz="2" w:space="0" w:color="auto"/>
+            </w:tcBorders>
+          </w:tcPr>
+          <w:p>
+            <w:pPr>
+              <w:pStyle w:val="Compact"/>
+              <w:jc w:val="center"/>
+            </w:pPr>
+            <w:r>
+              <w:t>Naive FP</w:t>
+            </w:r>
+          </w:p>
+        </w:tc>
+        <w:tc>
+          <w:tcPr>
+            <w:tcW w:w="0" w:type="auto"/>
+            <w:tcBorders>
+              <w:top w:val="single" w:sz="2" w:space="0" w:color="auto"/>
+              <w:bottom w:val="single" w:sz="2" w:space="0" w:color="auto"/>
+            </w:tcBorders>
+          </w:tcPr>
+          <w:p>
+            <w:pPr>
+              <w:pStyle w:val="Compact"/>
+              <w:jc w:val="center"/>
+            </w:pPr>
+            <w:r>
+              <w:rPr>
+                <w:b/>
+              </w:rPr>
+              <w:t>.573</w:t>
+            </w:r>
+          </w:p>
+        </w:tc>
+        <w:tc>
+          <w:tcPr>
+            <w:tcW w:w="0" w:type="auto"/>
+            <w:tcBorders>
+              <w:top w:val="single" w:sz="2" w:space="0" w:color="auto"/>
+              <w:bottom w:val="single" w:sz="2" w:space="0" w:color="auto"/>
+            </w:tcBorders>
+          </w:tcPr>
+          <w:p>
+            <w:pPr>
+              <w:pStyle w:val="Compact"/>
+              <w:jc w:val="center"/>
+            </w:pPr>
+            <w:r>
+              <w:rPr>
+                <w:b/>
+              </w:rPr>
+              <w:t>.477</w:t>
+            </w:r>
+          </w:p>
+        </w:tc>
+        <w:tc>
+          <w:tcPr>
+            <w:tcW w:w="0" w:type="auto"/>
+            <w:tcBorders>
+              <w:top w:val="single" w:sz="2" w:space="0" w:color="auto"/>
+              <w:bottom w:val="single" w:sz="2" w:space="0" w:color="auto"/>
+            </w:tcBorders>
+          </w:tcPr>
+          <w:p>
+            <w:pPr>
+              <w:pStyle w:val="Compact"/>
+              <w:jc w:val="center"/>
+            </w:pPr>
+            <w:r>
+              <w:rPr>
+                <w:b/>
+              </w:rPr>
+              <w:t>.416</w:t>
+            </w:r>
+          </w:p>
+        </w:tc>
+      </w:tr>
+    </w:tbl>
+    <w:p>
+      <w:pPr>
+        <w:pStyle w:val="BodyText"/>
+      </w:pPr>
+    </w:p>
+    <w:p>
+      <w:pPr>
+        <w:pStyle w:val="BodyText"/>
+      </w:pPr>
+    </w:p>
+    <w:p>
+      <w:pPr>
+        <w:pStyle w:val="BodyText"/>
+        <w:rPr>
+          <w:i/>
+          <w:lang w:val="en-GB"/>
+        </w:rPr>
+      </w:pPr>
+      <w:r>
+        <w:rPr>
+          <w:b/>
+          <w:bCs/>
+          <w:i/>
+          <w:lang w:val="en-GB"/>
+        </w:rPr>
+        <w:lastRenderedPageBreak/>
+        <w:t>Table XXX. </w:t>
+      </w:r>
+      <w:r>
+        <w:rPr>
+          <w:i/>
+          <w:lang w:val="en-GB"/>
+        </w:rPr>
+        <w:t>Methods with the highest correlation per category for CLEF 2016 eHealth collection. Bold is used to highlight the best result of each group.</w:t>
+      </w:r>
+    </w:p>
+    <w:tbl>
+      <w:tblPr>
+        <w:tblW w:w="4939" w:type="pct"/>
+        <w:tblLook w:val="07E0" w:firstRow="1" w:lastRow="1" w:firstColumn="1" w:lastColumn="1" w:noHBand="1" w:noVBand="1"/>
+      </w:tblPr>
+      <w:tblGrid>
+        <w:gridCol w:w="727"/>
+        <w:gridCol w:w="4706"/>
+        <w:gridCol w:w="1161"/>
+        <w:gridCol w:w="896"/>
+        <w:gridCol w:w="905"/>
+        <w:gridCol w:w="851"/>
+      </w:tblGrid>
+      <w:tr>
+        <w:tc>
+          <w:tcPr>
+            <w:tcW w:w="0" w:type="auto"/>
+            <w:tcBorders>
+              <w:bottom w:val="single" w:sz="2" w:space="0" w:color="auto"/>
+            </w:tcBorders>
+            <w:vAlign w:val="bottom"/>
+          </w:tcPr>
+          <w:p>
+            <w:pPr>
+              <w:pStyle w:val="Compact"/>
+            </w:pPr>
+            <w:bookmarkStart w:id="10" w:name="evaluation-of-understandability-estimato"/>
+            <w:bookmarkEnd w:id="10"/>
+            <w:r>
+              <w:rPr>
+                <w:b/>
+              </w:rPr>
+              <w:t>Cat.</w:t>
+            </w:r>
+          </w:p>
+        </w:tc>
+        <w:tc>
+          <w:tcPr>
+            <w:tcW w:w="0" w:type="auto"/>
+            <w:tcBorders>
+              <w:bottom w:val="single" w:sz="2" w:space="0" w:color="auto"/>
+            </w:tcBorders>
+            <w:vAlign w:val="bottom"/>
+          </w:tcPr>
+          <w:p>
+            <w:pPr>
+              <w:pStyle w:val="Compact"/>
+              <w:jc w:val="center"/>
+            </w:pPr>
+            <w:r>
+              <w:rPr>
+                <w:b/>
+              </w:rPr>
+              <w:t>Method</w:t>
+            </w:r>
+          </w:p>
+        </w:tc>
+        <w:tc>
+          <w:tcPr>
+            <w:tcW w:w="0" w:type="auto"/>
+            <w:tcBorders>
+              <w:bottom w:val="single" w:sz="2" w:space="0" w:color="auto"/>
+            </w:tcBorders>
+            <w:vAlign w:val="bottom"/>
+          </w:tcPr>
+          <w:p>
+            <w:pPr>
+              <w:pStyle w:val="Compact"/>
+              <w:jc w:val="center"/>
+            </w:pPr>
+            <w:r>
+              <w:rPr>
+                <w:b/>
+              </w:rPr>
+              <w:t>Preproc.</w:t>
+            </w:r>
+          </w:p>
+        </w:tc>
+        <w:tc>
+          <w:tcPr>
+            <w:tcW w:w="0" w:type="auto"/>
+            <w:tcBorders>
+              <w:bottom w:val="single" w:sz="2" w:space="0" w:color="auto"/>
+            </w:tcBorders>
+            <w:vAlign w:val="bottom"/>
+          </w:tcPr>
+          <w:p>
+            <w:pPr>
+              <w:pStyle w:val="Compact"/>
+              <w:jc w:val="center"/>
+            </w:pPr>
+            <w:r>
+              <w:rPr>
+                <w:b/>
+              </w:rPr>
+              <w:t>Pears.</w:t>
+            </w:r>
+          </w:p>
+        </w:tc>
+        <w:tc>
+          <w:tcPr>
+            <w:tcW w:w="0" w:type="auto"/>
+            <w:tcBorders>
+              <w:bottom w:val="single" w:sz="2" w:space="0" w:color="auto"/>
+            </w:tcBorders>
+            <w:vAlign w:val="bottom"/>
+          </w:tcPr>
+          <w:p>
+            <w:pPr>
+              <w:pStyle w:val="Compact"/>
+              <w:jc w:val="center"/>
+            </w:pPr>
+            <w:r>
+              <w:rPr>
+                <w:b/>
+              </w:rPr>
+              <w:t>Spear.</w:t>
+            </w:r>
+          </w:p>
+        </w:tc>
+        <w:tc>
+          <w:tcPr>
+            <w:tcW w:w="0" w:type="auto"/>
+            <w:tcBorders>
+              <w:bottom w:val="single" w:sz="2" w:space="0" w:color="auto"/>
+            </w:tcBorders>
+            <w:vAlign w:val="bottom"/>
+          </w:tcPr>
+          <w:p>
+            <w:pPr>
+              <w:pStyle w:val="Compact"/>
+              <w:jc w:val="center"/>
+            </w:pPr>
+            <w:r>
+              <w:rPr>
+                <w:b/>
+              </w:rPr>
+              <w:t>Kend.</w:t>
+            </w:r>
+          </w:p>
+        </w:tc>
+      </w:tr>
+      <w:tr>
+        <w:tc>
+          <w:tcPr>
+            <w:tcW w:w="0" w:type="auto"/>
+            <w:vMerge w:val="restart"/>
+            <w:tcBorders>
+              <w:top w:val="single" w:sz="2" w:space="0" w:color="auto"/>
+            </w:tcBorders>
+          </w:tcPr>
+          <w:p>
+            <w:pPr>
+              <w:pStyle w:val="Compact"/>
+              <w:rPr>
+                <w:b/>
+              </w:rPr>
+            </w:pPr>
+            <w:r>
+              <w:rPr>
+                <w:b/>
+              </w:rPr>
+              <w:t>RF</w:t>
+            </w:r>
+          </w:p>
+        </w:tc>
+        <w:tc>
+          <w:tcPr>
+            <w:tcW w:w="0" w:type="auto"/>
+            <w:vMerge w:val="restart"/>
+            <w:tcBorders>
+              <w:top w:val="single" w:sz="2" w:space="0" w:color="auto"/>
+            </w:tcBorders>
+          </w:tcPr>
+          <w:p>
+            <w:pPr>
+              <w:pStyle w:val="Compact"/>
+              <w:jc w:val="center"/>
+              <w:rPr>
+                <w:lang w:val="en-GB"/>
+              </w:rPr>
+            </w:pPr>
+            <w:r>
+              <w:rPr>
+                <w:lang w:val="en-GB"/>
+              </w:rPr>
+              <w:t>Dale-Chall Index</w:t>
+            </w:r>
+          </w:p>
+        </w:tc>
+        <w:tc>
+          <w:tcPr>
+            <w:tcW w:w="0" w:type="auto"/>
+            <w:tcBorders>
+              <w:top w:val="single" w:sz="2" w:space="0" w:color="auto"/>
+            </w:tcBorders>
+          </w:tcPr>
+          <w:p>
+            <w:pPr>
+              <w:pStyle w:val="Compact"/>
+              <w:jc w:val="center"/>
+            </w:pPr>
+            <w:r>
+              <w:t>Jst FP</w:t>
+            </w:r>
+          </w:p>
+        </w:tc>
+        <w:tc>
+          <w:tcPr>
+            <w:tcW w:w="0" w:type="auto"/>
+            <w:tcBorders>
+              <w:top w:val="single" w:sz="2" w:space="0" w:color="auto"/>
+            </w:tcBorders>
+          </w:tcPr>
+          <w:p>
+            <w:pPr>
+              <w:pStyle w:val="Compact"/>
+              <w:jc w:val="center"/>
+            </w:pPr>
+            <w:r>
+              <w:rPr>
+                <w:b/>
+              </w:rPr>
+              <w:t>.439</w:t>
+            </w:r>
+          </w:p>
+        </w:tc>
+        <w:tc>
+          <w:tcPr>
+            <w:tcW w:w="0" w:type="auto"/>
+            <w:tcBorders>
+              <w:top w:val="single" w:sz="2" w:space="0" w:color="auto"/>
+            </w:tcBorders>
+          </w:tcPr>
+          <w:p>
+            <w:pPr>
+              <w:pStyle w:val="Compact"/>
+              <w:jc w:val="center"/>
+            </w:pPr>
+            <w:r>
+              <w:t>.381</w:t>
+            </w:r>
+          </w:p>
+        </w:tc>
+        <w:tc>
+          <w:tcPr>
+            <w:tcW w:w="0" w:type="auto"/>
+            <w:tcBorders>
+              <w:top w:val="single" w:sz="2" w:space="0" w:color="auto"/>
+            </w:tcBorders>
+          </w:tcPr>
+          <w:p>
+            <w:pPr>
+              <w:pStyle w:val="Compact"/>
+              <w:jc w:val="center"/>
+            </w:pPr>
+            <w:r>
+              <w:t>.264</w:t>
+            </w:r>
+          </w:p>
+        </w:tc>
+      </w:tr>
+      <w:tr>
+        <w:tc>
+          <w:tcPr>
+            <w:tcW w:w="0" w:type="auto"/>
+            <w:vMerge/>
+            <w:tcBorders>
+              <w:bottom w:val="single" w:sz="2" w:space="0" w:color="auto"/>
+            </w:tcBorders>
+          </w:tcPr>
+          <w:p>
+            <w:pPr>
+              <w:pStyle w:val="Compact"/>
+            </w:pPr>
+          </w:p>
+        </w:tc>
+        <w:tc>
+          <w:tcPr>
+            <w:tcW w:w="0" w:type="auto"/>
+            <w:vMerge/>
+            <w:tcBorders>
+              <w:bottom w:val="single" w:sz="2" w:space="0" w:color="auto"/>
+            </w:tcBorders>
+          </w:tcPr>
+          <w:p>
+            <w:pPr>
+              <w:pStyle w:val="Compact"/>
+            </w:pPr>
+          </w:p>
+        </w:tc>
+        <w:tc>
+          <w:tcPr>
+            <w:tcW w:w="0" w:type="auto"/>
+            <w:tcBorders>
+              <w:bottom w:val="single" w:sz="2" w:space="0" w:color="auto"/>
+            </w:tcBorders>
+          </w:tcPr>
+          <w:p>
+            <w:pPr>
+              <w:pStyle w:val="Compact"/>
+              <w:jc w:val="center"/>
+            </w:pPr>
+            <w:r>
+              <w:t>Boi FP</w:t>
+            </w:r>
+          </w:p>
+        </w:tc>
+        <w:tc>
+          <w:tcPr>
+            <w:tcW w:w="0" w:type="auto"/>
+            <w:tcBorders>
+              <w:bottom w:val="single" w:sz="2" w:space="0" w:color="auto"/>
+            </w:tcBorders>
+          </w:tcPr>
+          <w:p>
+            <w:pPr>
+              <w:pStyle w:val="Compact"/>
+              <w:jc w:val="center"/>
+            </w:pPr>
+            <w:r>
+              <w:t>.437</w:t>
+            </w:r>
+          </w:p>
+        </w:tc>
+        <w:tc>
+          <w:tcPr>
+            <w:tcW w:w="0" w:type="auto"/>
+            <w:tcBorders>
+              <w:bottom w:val="single" w:sz="2" w:space="0" w:color="auto"/>
+            </w:tcBorders>
+          </w:tcPr>
+          <w:p>
+            <w:pPr>
+              <w:pStyle w:val="Compact"/>
+              <w:jc w:val="center"/>
+            </w:pPr>
+            <w:r>
+              <w:rPr>
+                <w:b/>
+              </w:rPr>
+              <w:t>.382</w:t>
+            </w:r>
+          </w:p>
+        </w:tc>
+        <w:tc>
+          <w:tcPr>
+            <w:tcW w:w="0" w:type="auto"/>
+            <w:tcBorders>
+              <w:bottom w:val="single" w:sz="2" w:space="0" w:color="auto"/>
+            </w:tcBorders>
+          </w:tcPr>
+          <w:p>
+            <w:pPr>
+              <w:pStyle w:val="Compact"/>
+              <w:jc w:val="center"/>
+            </w:pPr>
+            <w:r>
+              <w:rPr>
+                <w:b/>
+              </w:rPr>
+              <w:t>.264</w:t>
+            </w:r>
+          </w:p>
+        </w:tc>
+      </w:tr>
+      <w:tr>
+        <w:tc>
+          <w:tcPr>
+            <w:tcW w:w="0" w:type="auto"/>
+            <w:tcBorders>
+              <w:top w:val="single" w:sz="2" w:space="0" w:color="auto"/>
+              <w:bottom w:val="single" w:sz="2" w:space="0" w:color="auto"/>
+            </w:tcBorders>
+          </w:tcPr>
+          <w:p>
+            <w:pPr>
+              <w:pStyle w:val="Compact"/>
+            </w:pPr>
+            <w:r>
+              <w:rPr>
+                <w:b/>
+              </w:rPr>
+              <w:t>CRF</w:t>
+            </w:r>
+          </w:p>
+        </w:tc>
+        <w:tc>
+          <w:tcPr>
+            <w:tcW w:w="0" w:type="auto"/>
+            <w:tcBorders>
+              <w:top w:val="single" w:sz="2" w:space="0" w:color="auto"/>
+              <w:bottom w:val="single" w:sz="2" w:space="0" w:color="auto"/>
+            </w:tcBorders>
+          </w:tcPr>
+          <w:p>
+            <w:pPr>
+              <w:pStyle w:val="Compact"/>
+              <w:jc w:val="center"/>
+            </w:pPr>
+            <w:r>
+              <w:t>Avg. Difficult Words Per Word</w:t>
+            </w:r>
+          </w:p>
+        </w:tc>
+        <w:tc>
+          <w:tcPr>
+            <w:tcW w:w="0" w:type="auto"/>
+            <w:tcBorders>
+              <w:top w:val="single" w:sz="2" w:space="0" w:color="auto"/>
+              <w:bottom w:val="single" w:sz="2" w:space="0" w:color="auto"/>
+            </w:tcBorders>
+          </w:tcPr>
+          <w:p>
+            <w:pPr>
+              <w:pStyle w:val="Compact"/>
+              <w:jc w:val="center"/>
+            </w:pPr>
+            <w:r>
+              <w:t>Boi FP</w:t>
+            </w:r>
+          </w:p>
+        </w:tc>
+        <w:tc>
+          <w:tcPr>
+            <w:tcW w:w="0" w:type="auto"/>
+            <w:tcBorders>
+              <w:top w:val="single" w:sz="2" w:space="0" w:color="auto"/>
+              <w:bottom w:val="single" w:sz="2" w:space="0" w:color="auto"/>
+            </w:tcBorders>
+          </w:tcPr>
+          <w:p>
+            <w:pPr>
+              <w:pStyle w:val="Compact"/>
+              <w:jc w:val="center"/>
+            </w:pPr>
+            <w:r>
+              <w:rPr>
+                <w:b/>
+              </w:rPr>
+              <w:t>.431</w:t>
+            </w:r>
+          </w:p>
+        </w:tc>
+        <w:tc>
+          <w:tcPr>
+            <w:tcW w:w="0" w:type="auto"/>
+            <w:tcBorders>
+              <w:top w:val="single" w:sz="2" w:space="0" w:color="auto"/>
+              <w:bottom w:val="single" w:sz="2" w:space="0" w:color="auto"/>
+            </w:tcBorders>
+          </w:tcPr>
+          <w:p>
+            <w:pPr>
+              <w:pStyle w:val="Compact"/>
+              <w:jc w:val="center"/>
+            </w:pPr>
+            <w:r>
+              <w:rPr>
+                <w:b/>
+              </w:rPr>
+              <w:t>.379</w:t>
+            </w:r>
+          </w:p>
+        </w:tc>
+        <w:tc>
+          <w:tcPr>
+            <w:tcW w:w="0" w:type="auto"/>
+            <w:tcBorders>
+              <w:top w:val="single" w:sz="2" w:space="0" w:color="auto"/>
+              <w:bottom w:val="single" w:sz="2" w:space="0" w:color="auto"/>
+            </w:tcBorders>
+          </w:tcPr>
+          <w:p>
+            <w:pPr>
+              <w:pStyle w:val="Compact"/>
+              <w:jc w:val="center"/>
+            </w:pPr>
+            <w:r>
+              <w:rPr>
+                <w:b/>
+              </w:rPr>
+              <w:t>.262</w:t>
+            </w:r>
+          </w:p>
+        </w:tc>
+      </w:tr>
+      <w:tr>
+        <w:tc>
+          <w:tcPr>
+            <w:tcW w:w="0" w:type="auto"/>
+            <w:tcBorders>
+              <w:top w:val="single" w:sz="2" w:space="0" w:color="auto"/>
+            </w:tcBorders>
+          </w:tcPr>
+          <w:p>
+            <w:pPr>
+              <w:pStyle w:val="Compact"/>
+              <w:rPr>
+                <w:b/>
+              </w:rPr>
+            </w:pPr>
+            <w:r>
+              <w:rPr>
+                <w:b/>
+              </w:rPr>
+              <w:t>GMV</w:t>
+            </w:r>
+          </w:p>
+        </w:tc>
+        <w:tc>
+          <w:tcPr>
+            <w:tcW w:w="0" w:type="auto"/>
+            <w:tcBorders>
+              <w:top w:val="single" w:sz="2" w:space="0" w:color="auto"/>
+            </w:tcBorders>
+          </w:tcPr>
+          <w:p>
+            <w:pPr>
+              <w:pStyle w:val="Compact"/>
+              <w:jc w:val="center"/>
+            </w:pPr>
+            <w:r>
+              <w:t>Avg. Prefixes per Sentence</w:t>
+            </w:r>
+          </w:p>
+        </w:tc>
+        <w:tc>
+          <w:tcPr>
+            <w:tcW w:w="0" w:type="auto"/>
+            <w:tcBorders>
+              <w:top w:val="single" w:sz="2" w:space="0" w:color="auto"/>
+            </w:tcBorders>
+          </w:tcPr>
+          <w:p>
+            <w:pPr>
+              <w:pStyle w:val="Compact"/>
+              <w:jc w:val="center"/>
+            </w:pPr>
+            <w:r>
+              <w:t>Jst FP</w:t>
+            </w:r>
+          </w:p>
+        </w:tc>
+        <w:tc>
+          <w:tcPr>
+            <w:tcW w:w="0" w:type="auto"/>
+            <w:tcBorders>
+              <w:top w:val="single" w:sz="2" w:space="0" w:color="auto"/>
+            </w:tcBorders>
+          </w:tcPr>
+          <w:p>
+            <w:pPr>
+              <w:pStyle w:val="Compact"/>
+              <w:jc w:val="center"/>
+            </w:pPr>
+            <w:r>
+              <w:rPr>
+                <w:b/>
+              </w:rPr>
+              <w:t>.263</w:t>
+            </w:r>
+          </w:p>
+        </w:tc>
+        <w:tc>
+          <w:tcPr>
+            <w:tcW w:w="0" w:type="auto"/>
+            <w:tcBorders>
+              <w:top w:val="single" w:sz="2" w:space="0" w:color="auto"/>
+            </w:tcBorders>
+          </w:tcPr>
+          <w:p>
+            <w:pPr>
+              <w:pStyle w:val="Compact"/>
+              <w:jc w:val="center"/>
+            </w:pPr>
+            <w:r>
+              <w:t>.242</w:t>
+            </w:r>
+          </w:p>
+        </w:tc>
+        <w:tc>
+          <w:tcPr>
+            <w:tcW w:w="0" w:type="auto"/>
+            <w:tcBorders>
+              <w:top w:val="single" w:sz="2" w:space="0" w:color="auto"/>
+            </w:tcBorders>
+          </w:tcPr>
+          <w:p>
+            <w:pPr>
+              <w:pStyle w:val="Compact"/>
+              <w:jc w:val="center"/>
+            </w:pPr>
+            <w:r>
+              <w:t>.164</w:t>
+            </w:r>
+          </w:p>
+        </w:tc>
+      </w:tr>
+      <w:tr>
+        <w:tc>
+          <w:tcPr>
+            <w:tcW w:w="0" w:type="auto"/>
+            <w:tcBorders>
+              <w:bottom w:val="single" w:sz="2" w:space="0" w:color="auto"/>
+            </w:tcBorders>
+          </w:tcPr>
+          <w:p>
+            <w:pPr>
+              <w:pStyle w:val="Compact"/>
+            </w:pPr>
+          </w:p>
+        </w:tc>
+        <w:tc>
+          <w:tcPr>
+            <w:tcW w:w="0" w:type="auto"/>
+            <w:tcBorders>
+              <w:bottom w:val="single" w:sz="2" w:space="0" w:color="auto"/>
+            </w:tcBorders>
+          </w:tcPr>
+          <w:p>
+            <w:pPr>
+              <w:pStyle w:val="Compact"/>
+              <w:jc w:val="center"/>
+            </w:pPr>
+            <w:r>
+              <w:t>ICD Concepts Per Sentence</w:t>
+            </w:r>
+          </w:p>
+        </w:tc>
+        <w:tc>
+          <w:tcPr>
+            <w:tcW w:w="0" w:type="auto"/>
+            <w:tcBorders>
+              <w:bottom w:val="single" w:sz="2" w:space="0" w:color="auto"/>
+            </w:tcBorders>
+          </w:tcPr>
+          <w:p>
+            <w:pPr>
+              <w:pStyle w:val="Compact"/>
+              <w:jc w:val="center"/>
+            </w:pPr>
+            <w:r>
+              <w:t>Jst NFP</w:t>
+            </w:r>
+          </w:p>
+        </w:tc>
+        <w:tc>
+          <w:tcPr>
+            <w:tcW w:w="0" w:type="auto"/>
+            <w:tcBorders>
+              <w:bottom w:val="single" w:sz="2" w:space="0" w:color="auto"/>
+            </w:tcBorders>
+          </w:tcPr>
+          <w:p>
+            <w:pPr>
+              <w:pStyle w:val="Compact"/>
+              <w:jc w:val="center"/>
+            </w:pPr>
+            <w:r>
+              <w:t>.014</w:t>
+            </w:r>
+          </w:p>
+        </w:tc>
+        <w:tc>
+          <w:tcPr>
+            <w:tcW w:w="0" w:type="auto"/>
+            <w:tcBorders>
+              <w:bottom w:val="single" w:sz="2" w:space="0" w:color="auto"/>
+            </w:tcBorders>
+          </w:tcPr>
+          <w:p>
+            <w:pPr>
+              <w:pStyle w:val="Compact"/>
+              <w:jc w:val="center"/>
+            </w:pPr>
+            <w:r>
+              <w:rPr>
+                <w:b/>
+              </w:rPr>
+              <w:t>.253</w:t>
+            </w:r>
+          </w:p>
+        </w:tc>
+        <w:tc>
+          <w:tcPr>
+            <w:tcW w:w="0" w:type="auto"/>
+            <w:tcBorders>
+              <w:bottom w:val="single" w:sz="2" w:space="0" w:color="auto"/>
+            </w:tcBorders>
+          </w:tcPr>
+          <w:p>
+            <w:pPr>
+              <w:pStyle w:val="Compact"/>
+              <w:jc w:val="center"/>
+            </w:pPr>
+            <w:r>
+              <w:rPr>
+                <w:b/>
+              </w:rPr>
+              <w:t>.172</w:t>
+            </w:r>
+          </w:p>
+        </w:tc>
+      </w:tr>
+      <w:tr>
+        <w:tc>
+          <w:tcPr>
+            <w:tcW w:w="0" w:type="auto"/>
+            <w:tcBorders>
+              <w:top w:val="single" w:sz="2" w:space="0" w:color="auto"/>
+            </w:tcBorders>
+          </w:tcPr>
+          <w:p>
+            <w:pPr>
+              <w:pStyle w:val="Compact"/>
+              <w:rPr>
+                <w:b/>
+              </w:rPr>
+            </w:pPr>
+            <w:r>
+              <w:rPr>
+                <w:b/>
+              </w:rPr>
+              <w:t>CMV</w:t>
+            </w:r>
+          </w:p>
+        </w:tc>
+        <w:tc>
+          <w:tcPr>
+            <w:tcW w:w="0" w:type="auto"/>
+            <w:tcBorders>
+              <w:top w:val="single" w:sz="2" w:space="0" w:color="auto"/>
+            </w:tcBorders>
+          </w:tcPr>
+          <w:p>
+            <w:pPr>
+              <w:pStyle w:val="Compact"/>
+              <w:jc w:val="center"/>
+            </w:pPr>
+            <w:r>
+              <w:t>CHV Mean Score for all Concepts</w:t>
+            </w:r>
+          </w:p>
+        </w:tc>
+        <w:tc>
+          <w:tcPr>
+            <w:tcW w:w="0" w:type="auto"/>
+            <w:tcBorders>
+              <w:top w:val="single" w:sz="2" w:space="0" w:color="auto"/>
+            </w:tcBorders>
+          </w:tcPr>
+          <w:p>
+            <w:pPr>
+              <w:pStyle w:val="Compact"/>
+              <w:jc w:val="center"/>
+            </w:pPr>
+            <w:r>
+              <w:t>Jst FP</w:t>
+            </w:r>
+          </w:p>
+        </w:tc>
+        <w:tc>
+          <w:tcPr>
+            <w:tcW w:w="0" w:type="auto"/>
+            <w:tcBorders>
+              <w:top w:val="single" w:sz="2" w:space="0" w:color="auto"/>
+            </w:tcBorders>
+          </w:tcPr>
+          <w:p>
+            <w:pPr>
+              <w:pStyle w:val="Compact"/>
+              <w:jc w:val="center"/>
+            </w:pPr>
+            <w:r>
+              <w:rPr>
+                <w:b/>
+              </w:rPr>
+              <w:t>.329</w:t>
+            </w:r>
+          </w:p>
+        </w:tc>
+        <w:tc>
+          <w:tcPr>
+            <w:tcW w:w="0" w:type="auto"/>
+            <w:tcBorders>
+              <w:top w:val="single" w:sz="2" w:space="0" w:color="auto"/>
+            </w:tcBorders>
+          </w:tcPr>
+          <w:p>
+            <w:pPr>
+              <w:pStyle w:val="Compact"/>
+              <w:jc w:val="center"/>
+            </w:pPr>
+            <w:r>
+              <w:t>.313</w:t>
+            </w:r>
+          </w:p>
+        </w:tc>
+        <w:tc>
+          <w:tcPr>
+            <w:tcW w:w="0" w:type="auto"/>
+            <w:tcBorders>
+              <w:top w:val="single" w:sz="2" w:space="0" w:color="auto"/>
+            </w:tcBorders>
+          </w:tcPr>
+          <w:p>
+            <w:pPr>
+              <w:pStyle w:val="Compact"/>
+              <w:jc w:val="center"/>
+            </w:pPr>
+            <w:r>
+              <w:t>.216</w:t>
+            </w:r>
+          </w:p>
+        </w:tc>
+      </w:tr>
+      <w:tr>
+        <w:tc>
+          <w:tcPr>
+            <w:tcW w:w="0" w:type="auto"/>
+            <w:tcBorders>
+              <w:bottom w:val="single" w:sz="2" w:space="0" w:color="auto"/>
+            </w:tcBorders>
+          </w:tcPr>
+          <w:p>
+            <w:pPr>
+              <w:pStyle w:val="Compact"/>
+            </w:pPr>
+          </w:p>
+        </w:tc>
+        <w:tc>
+          <w:tcPr>
+            <w:tcW w:w="0" w:type="auto"/>
+            <w:tcBorders>
+              <w:bottom w:val="single" w:sz="2" w:space="0" w:color="auto"/>
+            </w:tcBorders>
+          </w:tcPr>
+          <w:p>
+            <w:pPr>
+              <w:pStyle w:val="Compact"/>
+              <w:jc w:val="center"/>
+            </w:pPr>
+            <w:r>
+              <w:t>CHV Mean Score for all Concepts</w:t>
+            </w:r>
+          </w:p>
+        </w:tc>
+        <w:tc>
+          <w:tcPr>
+            <w:tcW w:w="0" w:type="auto"/>
+            <w:tcBorders>
+              <w:bottom w:val="single" w:sz="2" w:space="0" w:color="auto"/>
+            </w:tcBorders>
+          </w:tcPr>
+          <w:p>
+            <w:pPr>
+              <w:pStyle w:val="Compact"/>
+              <w:jc w:val="center"/>
+            </w:pPr>
+            <w:r>
+              <w:t>Boi FP</w:t>
+            </w:r>
+          </w:p>
+        </w:tc>
+        <w:tc>
+          <w:tcPr>
+            <w:tcW w:w="0" w:type="auto"/>
+            <w:tcBorders>
+              <w:bottom w:val="single" w:sz="2" w:space="0" w:color="auto"/>
+            </w:tcBorders>
+          </w:tcPr>
+          <w:p>
+            <w:pPr>
+              <w:pStyle w:val="Compact"/>
+              <w:jc w:val="center"/>
+            </w:pPr>
+            <w:r>
+              <w:t>.329</w:t>
+            </w:r>
+          </w:p>
+        </w:tc>
+        <w:tc>
+          <w:tcPr>
+            <w:tcW w:w="0" w:type="auto"/>
+            <w:tcBorders>
+              <w:bottom w:val="single" w:sz="2" w:space="0" w:color="auto"/>
+            </w:tcBorders>
+          </w:tcPr>
+          <w:p>
+            <w:pPr>
+              <w:pStyle w:val="Compact"/>
+              <w:jc w:val="center"/>
+            </w:pPr>
+            <w:r>
+              <w:rPr>
+                <w:b/>
+              </w:rPr>
+              <w:t>.325</w:t>
+            </w:r>
+          </w:p>
+        </w:tc>
+        <w:tc>
+          <w:tcPr>
+            <w:tcW w:w="0" w:type="auto"/>
+            <w:tcBorders>
+              <w:bottom w:val="single" w:sz="2" w:space="0" w:color="auto"/>
+            </w:tcBorders>
+          </w:tcPr>
+          <w:p>
+            <w:pPr>
+              <w:pStyle w:val="Compact"/>
+              <w:jc w:val="center"/>
+            </w:pPr>
+            <w:r>
+              <w:rPr>
+                <w:b/>
+              </w:rPr>
+              <w:t>.224</w:t>
+            </w:r>
+          </w:p>
+        </w:tc>
+      </w:tr>
+      <w:tr>
+        <w:tc>
+          <w:tcPr>
+            <w:tcW w:w="0" w:type="auto"/>
+            <w:tcBorders>
+              <w:top w:val="single" w:sz="2" w:space="0" w:color="auto"/>
+            </w:tcBorders>
+          </w:tcPr>
+          <w:p>
+            <w:pPr>
+              <w:pStyle w:val="Compact"/>
+              <w:rPr>
+                <w:b/>
+              </w:rPr>
+            </w:pPr>
+            <w:r>
+              <w:rPr>
+                <w:b/>
+              </w:rPr>
+              <w:t>EMV</w:t>
+            </w:r>
+          </w:p>
+        </w:tc>
+        <w:tc>
+          <w:tcPr>
+            <w:tcW w:w="0" w:type="auto"/>
+            <w:tcBorders>
+              <w:top w:val="single" w:sz="2" w:space="0" w:color="auto"/>
+            </w:tcBorders>
+          </w:tcPr>
+          <w:p>
+            <w:pPr>
+              <w:pStyle w:val="Compact"/>
+              <w:jc w:val="center"/>
+            </w:pPr>
+            <w:r>
+              <w:t>Number of MeSH Concepts</w:t>
+            </w:r>
+          </w:p>
+        </w:tc>
+        <w:tc>
+          <w:tcPr>
+            <w:tcW w:w="0" w:type="auto"/>
+            <w:tcBorders>
+              <w:top w:val="single" w:sz="2" w:space="0" w:color="auto"/>
+            </w:tcBorders>
+          </w:tcPr>
+          <w:p>
+            <w:pPr>
+              <w:pStyle w:val="Compact"/>
+              <w:jc w:val="center"/>
+              <w:rPr>
+                <w:lang w:val="en-GB"/>
+              </w:rPr>
+            </w:pPr>
+            <w:r>
+              <w:rPr>
+                <w:lang w:val="en-GB"/>
+              </w:rPr>
+              <w:t>Boi NFP</w:t>
+            </w:r>
+          </w:p>
+        </w:tc>
+        <w:tc>
+          <w:tcPr>
+            <w:tcW w:w="0" w:type="auto"/>
+            <w:tcBorders>
+              <w:top w:val="single" w:sz="2" w:space="0" w:color="auto"/>
+            </w:tcBorders>
+          </w:tcPr>
+          <w:p>
+            <w:pPr>
+              <w:pStyle w:val="Compact"/>
+              <w:jc w:val="center"/>
+            </w:pPr>
+            <w:r>
+              <w:rPr>
+                <w:b/>
+              </w:rPr>
+              <w:t>.201</w:t>
+            </w:r>
+          </w:p>
+        </w:tc>
+        <w:tc>
+          <w:tcPr>
+            <w:tcW w:w="0" w:type="auto"/>
+            <w:tcBorders>
+              <w:top w:val="single" w:sz="2" w:space="0" w:color="auto"/>
+            </w:tcBorders>
+          </w:tcPr>
+          <w:p>
+            <w:pPr>
+              <w:pStyle w:val="Compact"/>
+              <w:jc w:val="center"/>
+            </w:pPr>
+            <w:r>
+              <w:t>.166</w:t>
+            </w:r>
+          </w:p>
+        </w:tc>
+        <w:tc>
+          <w:tcPr>
+            <w:tcW w:w="0" w:type="auto"/>
+            <w:tcBorders>
+              <w:top w:val="single" w:sz="2" w:space="0" w:color="auto"/>
+            </w:tcBorders>
+          </w:tcPr>
+          <w:p>
+            <w:pPr>
+              <w:pStyle w:val="Compact"/>
+              <w:jc w:val="center"/>
+            </w:pPr>
+            <w:r>
+              <w:t>.113</w:t>
+            </w:r>
+          </w:p>
+        </w:tc>
+      </w:tr>
+      <w:tr>
+        <w:tc>
+          <w:tcPr>
+            <w:tcW w:w="0" w:type="auto"/>
+            <w:tcBorders>
+              <w:bottom w:val="single" w:sz="2" w:space="0" w:color="auto"/>
+            </w:tcBorders>
+          </w:tcPr>
+          <w:p>
+            <w:pPr>
+              <w:pStyle w:val="Compact"/>
+            </w:pPr>
+          </w:p>
+        </w:tc>
+        <w:tc>
+          <w:tcPr>
+            <w:tcW w:w="0" w:type="auto"/>
+            <w:tcBorders>
+              <w:bottom w:val="single" w:sz="2" w:space="0" w:color="auto"/>
+            </w:tcBorders>
+          </w:tcPr>
+          <w:p>
+            <w:pPr>
+              <w:pStyle w:val="Compact"/>
+              <w:jc w:val="center"/>
+            </w:pPr>
+            <w:r>
+              <w:t>Number of MeSH Disease Concepts</w:t>
+            </w:r>
+          </w:p>
+        </w:tc>
+        <w:tc>
+          <w:tcPr>
+            <w:tcW w:w="0" w:type="auto"/>
+            <w:tcBorders>
+              <w:bottom w:val="single" w:sz="2" w:space="0" w:color="auto"/>
+            </w:tcBorders>
+          </w:tcPr>
+          <w:p>
+            <w:pPr>
+              <w:pStyle w:val="Compact"/>
+              <w:jc w:val="center"/>
+              <w:rPr>
+                <w:lang w:val="en-GB"/>
+              </w:rPr>
+            </w:pPr>
+            <w:r>
+              <w:rPr>
+                <w:lang w:val="en-GB"/>
+              </w:rPr>
+              <w:t>Boi NFP</w:t>
+            </w:r>
+          </w:p>
+        </w:tc>
+        <w:tc>
+          <w:tcPr>
+            <w:tcW w:w="0" w:type="auto"/>
+            <w:tcBorders>
+              <w:bottom w:val="single" w:sz="2" w:space="0" w:color="auto"/>
+            </w:tcBorders>
+          </w:tcPr>
+          <w:p>
+            <w:pPr>
+              <w:pStyle w:val="Compact"/>
+              <w:jc w:val="center"/>
+            </w:pPr>
+            <w:r>
+              <w:t>.179</w:t>
+            </w:r>
+          </w:p>
+        </w:tc>
+        <w:tc>
+          <w:tcPr>
+            <w:tcW w:w="0" w:type="auto"/>
+            <w:tcBorders>
+              <w:bottom w:val="single" w:sz="2" w:space="0" w:color="auto"/>
+            </w:tcBorders>
+          </w:tcPr>
+          <w:p>
+            <w:pPr>
+              <w:pStyle w:val="Compact"/>
+              <w:jc w:val="center"/>
+            </w:pPr>
+            <w:r>
+              <w:rPr>
+                <w:b/>
+              </w:rPr>
+              <w:t>.192</w:t>
+            </w:r>
+          </w:p>
+        </w:tc>
+        <w:tc>
+          <w:tcPr>
+            <w:tcW w:w="0" w:type="auto"/>
+            <w:tcBorders>
+              <w:bottom w:val="single" w:sz="2" w:space="0" w:color="auto"/>
+            </w:tcBorders>
+          </w:tcPr>
+          <w:p>
+            <w:pPr>
+              <w:pStyle w:val="Compact"/>
+              <w:jc w:val="center"/>
+            </w:pPr>
+            <w:r>
+              <w:rPr>
+                <w:b/>
+              </w:rPr>
+              <w:t>.132</w:t>
+            </w:r>
+          </w:p>
+        </w:tc>
+      </w:tr>
+      <w:tr>
+        <w:tc>
+          <w:tcPr>
+            <w:tcW w:w="0" w:type="auto"/>
+            <w:tcBorders>
+              <w:top w:val="single" w:sz="2" w:space="0" w:color="auto"/>
+            </w:tcBorders>
+          </w:tcPr>
+          <w:p>
+            <w:pPr>
+              <w:pStyle w:val="Compact"/>
+              <w:rPr>
+                <w:b/>
+              </w:rPr>
+            </w:pPr>
+            <w:r>
+              <w:rPr>
+                <w:b/>
+              </w:rPr>
+              <w:t>NLF</w:t>
+            </w:r>
+          </w:p>
+        </w:tc>
+        <w:tc>
+          <w:tcPr>
+            <w:tcW w:w="0" w:type="auto"/>
+            <w:tcBorders>
+              <w:top w:val="single" w:sz="2" w:space="0" w:color="auto"/>
+            </w:tcBorders>
+          </w:tcPr>
+          <w:p>
+            <w:pPr>
+              <w:pStyle w:val="Compact"/>
+              <w:jc w:val="center"/>
+            </w:pPr>
+            <w:r>
+              <w:t>Avg. Stopword Per Word</w:t>
+            </w:r>
+          </w:p>
+        </w:tc>
+        <w:tc>
+          <w:tcPr>
+            <w:tcW w:w="0" w:type="auto"/>
+            <w:tcBorders>
+              <w:top w:val="single" w:sz="2" w:space="0" w:color="auto"/>
+            </w:tcBorders>
+          </w:tcPr>
+          <w:p>
+            <w:pPr>
+              <w:pStyle w:val="Compact"/>
+              <w:jc w:val="center"/>
+              <w:rPr>
+                <w:lang w:val="en-GB"/>
+              </w:rPr>
+            </w:pPr>
+            <w:r>
+              <w:rPr>
+                <w:lang w:val="en-GB"/>
+              </w:rPr>
+              <w:t>Boi FP</w:t>
+            </w:r>
+          </w:p>
+        </w:tc>
+        <w:tc>
+          <w:tcPr>
+            <w:tcW w:w="0" w:type="auto"/>
+            <w:tcBorders>
+              <w:top w:val="single" w:sz="2" w:space="0" w:color="auto"/>
+            </w:tcBorders>
+          </w:tcPr>
+          <w:p>
+            <w:pPr>
+              <w:pStyle w:val="Compact"/>
+              <w:jc w:val="center"/>
+            </w:pPr>
+            <w:r>
+              <w:rPr>
+                <w:b/>
+              </w:rPr>
+              <w:t>.344</w:t>
+            </w:r>
+          </w:p>
+        </w:tc>
+        <w:tc>
+          <w:tcPr>
+            <w:tcW w:w="0" w:type="auto"/>
+            <w:tcBorders>
+              <w:top w:val="single" w:sz="2" w:space="0" w:color="auto"/>
+            </w:tcBorders>
+          </w:tcPr>
+          <w:p>
+            <w:pPr>
+              <w:pStyle w:val="Compact"/>
+              <w:jc w:val="center"/>
+            </w:pPr>
+            <w:r>
+              <w:t>.312</w:t>
+            </w:r>
+          </w:p>
+        </w:tc>
+        <w:tc>
+          <w:tcPr>
+            <w:tcW w:w="0" w:type="auto"/>
+            <w:tcBorders>
+              <w:top w:val="single" w:sz="2" w:space="0" w:color="auto"/>
+            </w:tcBorders>
+          </w:tcPr>
+          <w:p>
+            <w:pPr>
+              <w:pStyle w:val="Compact"/>
+              <w:jc w:val="center"/>
+            </w:pPr>
+            <w:r>
+              <w:t>.213</w:t>
+            </w:r>
+          </w:p>
+        </w:tc>
+      </w:tr>
+      <w:tr>
+        <w:tc>
+          <w:tcPr>
+            <w:tcW w:w="0" w:type="auto"/>
+            <w:tcBorders>
+              <w:bottom w:val="single" w:sz="2" w:space="0" w:color="auto"/>
+            </w:tcBorders>
+          </w:tcPr>
+          <w:p>
+            <w:pPr>
+              <w:pStyle w:val="Compact"/>
+            </w:pPr>
+          </w:p>
+        </w:tc>
+        <w:tc>
+          <w:tcPr>
+            <w:tcW w:w="0" w:type="auto"/>
+            <w:tcBorders>
+              <w:bottom w:val="single" w:sz="2" w:space="0" w:color="auto"/>
+            </w:tcBorders>
+          </w:tcPr>
+          <w:p>
+            <w:pPr>
+              <w:pStyle w:val="Compact"/>
+              <w:jc w:val="center"/>
+            </w:pPr>
+            <w:r>
+              <w:t>Number of Pronouns</w:t>
+            </w:r>
+          </w:p>
+        </w:tc>
+        <w:tc>
+          <w:tcPr>
+            <w:tcW w:w="0" w:type="auto"/>
+            <w:tcBorders>
+              <w:bottom w:val="single" w:sz="2" w:space="0" w:color="auto"/>
+            </w:tcBorders>
+          </w:tcPr>
+          <w:p>
+            <w:pPr>
+              <w:pStyle w:val="Compact"/>
+              <w:jc w:val="center"/>
+              <w:rPr>
+                <w:lang w:val="en-GB"/>
+              </w:rPr>
+            </w:pPr>
+            <w:r>
+              <w:rPr>
+                <w:lang w:val="en-GB"/>
+              </w:rPr>
+              <w:t>Boi FP</w:t>
+            </w:r>
+          </w:p>
+        </w:tc>
+        <w:tc>
+          <w:tcPr>
+            <w:tcW w:w="0" w:type="auto"/>
+            <w:tcBorders>
+              <w:bottom w:val="single" w:sz="2" w:space="0" w:color="auto"/>
+            </w:tcBorders>
+          </w:tcPr>
+          <w:p>
+            <w:pPr>
+              <w:pStyle w:val="Compact"/>
+              <w:jc w:val="center"/>
+            </w:pPr>
+            <w:r>
+              <w:t>.341</w:t>
+            </w:r>
+          </w:p>
+        </w:tc>
+        <w:tc>
+          <w:tcPr>
+            <w:tcW w:w="0" w:type="auto"/>
+            <w:tcBorders>
+              <w:bottom w:val="single" w:sz="2" w:space="0" w:color="auto"/>
+            </w:tcBorders>
+          </w:tcPr>
+          <w:p>
+            <w:pPr>
+              <w:pStyle w:val="Compact"/>
+              <w:jc w:val="center"/>
+            </w:pPr>
+            <w:r>
+              <w:rPr>
+                <w:b/>
+              </w:rPr>
+              <w:t>.364</w:t>
+            </w:r>
+          </w:p>
+        </w:tc>
+        <w:tc>
+          <w:tcPr>
+            <w:tcW w:w="0" w:type="auto"/>
+            <w:tcBorders>
+              <w:bottom w:val="single" w:sz="2" w:space="0" w:color="auto"/>
+            </w:tcBorders>
+          </w:tcPr>
+          <w:p>
+            <w:pPr>
+              <w:pStyle w:val="Compact"/>
+              <w:jc w:val="center"/>
+            </w:pPr>
+            <w:r>
+              <w:rPr>
+                <w:b/>
+              </w:rPr>
+              <w:t>.252</w:t>
+            </w:r>
+          </w:p>
+        </w:tc>
+      </w:tr>
+      <w:tr>
+        <w:tc>
+          <w:tcPr>
+            <w:tcW w:w="0" w:type="auto"/>
+            <w:tcBorders>
+              <w:top w:val="single" w:sz="2" w:space="0" w:color="auto"/>
+            </w:tcBorders>
+          </w:tcPr>
+          <w:p>
+            <w:pPr>
+              <w:pStyle w:val="Compact"/>
+              <w:rPr>
+                <w:b/>
+              </w:rPr>
+            </w:pPr>
+            <w:r>
+              <w:rPr>
+                <w:b/>
+              </w:rPr>
+              <w:t>HF</w:t>
+            </w:r>
+          </w:p>
+        </w:tc>
+        <w:tc>
+          <w:tcPr>
+            <w:tcW w:w="0" w:type="auto"/>
+            <w:tcBorders>
+              <w:top w:val="single" w:sz="2" w:space="0" w:color="auto"/>
+            </w:tcBorders>
+          </w:tcPr>
+          <w:p>
+            <w:pPr>
+              <w:pStyle w:val="Compact"/>
+              <w:jc w:val="center"/>
+            </w:pPr>
+            <w:r>
+              <w:t>Number of Lists</w:t>
+            </w:r>
+          </w:p>
+        </w:tc>
+        <w:tc>
+          <w:tcPr>
+            <w:tcW w:w="0" w:type="auto"/>
+            <w:tcBorders>
+              <w:top w:val="single" w:sz="2" w:space="0" w:color="auto"/>
+            </w:tcBorders>
+          </w:tcPr>
+          <w:p>
+            <w:pPr>
+              <w:pStyle w:val="Compact"/>
+              <w:jc w:val="center"/>
+            </w:pPr>
+            <w:r>
+              <w:t>None</w:t>
+            </w:r>
+          </w:p>
+        </w:tc>
+        <w:tc>
+          <w:tcPr>
+            <w:tcW w:w="0" w:type="auto"/>
+            <w:tcBorders>
+              <w:top w:val="single" w:sz="2" w:space="0" w:color="auto"/>
+            </w:tcBorders>
+          </w:tcPr>
+          <w:p>
+            <w:pPr>
+              <w:pStyle w:val="Compact"/>
+              <w:jc w:val="center"/>
+            </w:pPr>
+            <w:r>
+              <w:rPr>
+                <w:b/>
+              </w:rPr>
+              <w:t>.114</w:t>
+            </w:r>
+          </w:p>
+        </w:tc>
+        <w:tc>
+          <w:tcPr>
+            <w:tcW w:w="0" w:type="auto"/>
+            <w:tcBorders>
+              <w:top w:val="single" w:sz="2" w:space="0" w:color="auto"/>
+            </w:tcBorders>
+          </w:tcPr>
+          <w:p>
+            <w:pPr>
+              <w:pStyle w:val="Compact"/>
+              <w:jc w:val="center"/>
+            </w:pPr>
+            <w:r>
+              <w:t>.021</w:t>
+            </w:r>
+          </w:p>
+        </w:tc>
+        <w:tc>
+          <w:tcPr>
+            <w:tcW w:w="0" w:type="auto"/>
+            <w:tcBorders>
+              <w:top w:val="single" w:sz="2" w:space="0" w:color="auto"/>
+            </w:tcBorders>
+          </w:tcPr>
+          <w:p>
+            <w:pPr>
+              <w:pStyle w:val="Compact"/>
+              <w:jc w:val="center"/>
+            </w:pPr>
+            <w:r>
+              <w:t>.015</w:t>
+            </w:r>
+          </w:p>
+        </w:tc>
+      </w:tr>
+      <w:tr>
+        <w:tc>
+          <w:tcPr>
+            <w:tcW w:w="0" w:type="auto"/>
+            <w:tcBorders>
+              <w:bottom w:val="single" w:sz="2" w:space="0" w:color="auto"/>
+            </w:tcBorders>
+          </w:tcPr>
+          <w:p>
+            <w:pPr>
+              <w:pStyle w:val="Compact"/>
+            </w:pPr>
+          </w:p>
+        </w:tc>
+        <w:tc>
+          <w:tcPr>
+            <w:tcW w:w="0" w:type="auto"/>
+            <w:tcBorders>
+              <w:bottom w:val="single" w:sz="2" w:space="0" w:color="auto"/>
+            </w:tcBorders>
+          </w:tcPr>
+          <w:p>
+            <w:pPr>
+              <w:pStyle w:val="Compact"/>
+              <w:jc w:val="center"/>
+            </w:pPr>
+            <w:r>
+              <w:t>Number of P Tags</w:t>
+            </w:r>
+          </w:p>
+        </w:tc>
+        <w:tc>
+          <w:tcPr>
+            <w:tcW w:w="0" w:type="auto"/>
+            <w:tcBorders>
+              <w:bottom w:val="single" w:sz="2" w:space="0" w:color="auto"/>
+            </w:tcBorders>
+          </w:tcPr>
+          <w:p>
+            <w:pPr>
+              <w:pStyle w:val="Compact"/>
+              <w:jc w:val="center"/>
+            </w:pPr>
+            <w:r>
+              <w:t>None</w:t>
+            </w:r>
+          </w:p>
+        </w:tc>
+        <w:tc>
+          <w:tcPr>
+            <w:tcW w:w="0" w:type="auto"/>
+            <w:tcBorders>
+              <w:bottom w:val="single" w:sz="2" w:space="0" w:color="auto"/>
+            </w:tcBorders>
+          </w:tcPr>
+          <w:p>
+            <w:pPr>
+              <w:pStyle w:val="Compact"/>
+              <w:jc w:val="center"/>
+            </w:pPr>
+            <w:r>
+              <w:t>.110</w:t>
+            </w:r>
+          </w:p>
+        </w:tc>
+        <w:tc>
+          <w:tcPr>
+            <w:tcW w:w="0" w:type="auto"/>
+            <w:tcBorders>
+              <w:bottom w:val="single" w:sz="2" w:space="0" w:color="auto"/>
+            </w:tcBorders>
+          </w:tcPr>
+          <w:p>
+            <w:pPr>
+              <w:pStyle w:val="Compact"/>
+              <w:jc w:val="center"/>
+            </w:pPr>
+            <w:r>
+              <w:rPr>
+                <w:b/>
+              </w:rPr>
+              <w:t>.123</w:t>
+            </w:r>
+          </w:p>
+        </w:tc>
+        <w:tc>
+          <w:tcPr>
+            <w:tcW w:w="0" w:type="auto"/>
+            <w:tcBorders>
+              <w:bottom w:val="single" w:sz="2" w:space="0" w:color="auto"/>
+            </w:tcBorders>
+          </w:tcPr>
+          <w:p>
+            <w:pPr>
+              <w:pStyle w:val="Compact"/>
+              <w:jc w:val="center"/>
+            </w:pPr>
+            <w:r>
+              <w:rPr>
+                <w:b/>
+              </w:rPr>
+              <w:t>.084</w:t>
+            </w:r>
+          </w:p>
+        </w:tc>
+      </w:tr>
+      <w:tr>
+        <w:tc>
+          <w:tcPr>
+            <w:tcW w:w="0" w:type="auto"/>
+            <w:tcBorders>
+              <w:top w:val="single" w:sz="2" w:space="0" w:color="auto"/>
+            </w:tcBorders>
+          </w:tcPr>
+          <w:p>
+            <w:pPr>
+              <w:pStyle w:val="Compact"/>
+              <w:rPr>
+                <w:b/>
+              </w:rPr>
+            </w:pPr>
+            <w:r>
+              <w:rPr>
+                <w:b/>
+              </w:rPr>
+              <w:t>WFF</w:t>
+            </w:r>
+          </w:p>
+        </w:tc>
+        <w:tc>
+          <w:tcPr>
+            <w:tcW w:w="0" w:type="auto"/>
+            <w:tcBorders>
+              <w:top w:val="single" w:sz="2" w:space="0" w:color="auto"/>
+            </w:tcBorders>
+          </w:tcPr>
+          <w:p>
+            <w:pPr>
+              <w:pStyle w:val="Compact"/>
+              <w:jc w:val="center"/>
+            </w:pPr>
+            <w:r>
+              <w:t>Mean Rank Medical Reddit</w:t>
+            </w:r>
+          </w:p>
+        </w:tc>
+        <w:tc>
+          <w:tcPr>
+            <w:tcW w:w="0" w:type="auto"/>
+            <w:tcBorders>
+              <w:top w:val="single" w:sz="2" w:space="0" w:color="auto"/>
+            </w:tcBorders>
+          </w:tcPr>
+          <w:p>
+            <w:pPr>
+              <w:pStyle w:val="Compact"/>
+              <w:jc w:val="center"/>
+            </w:pPr>
+            <w:r>
+              <w:t>Boi NFP</w:t>
+            </w:r>
+          </w:p>
+        </w:tc>
+        <w:tc>
+          <w:tcPr>
+            <w:tcW w:w="0" w:type="auto"/>
+            <w:tcBorders>
+              <w:top w:val="single" w:sz="2" w:space="0" w:color="auto"/>
+            </w:tcBorders>
+          </w:tcPr>
+          <w:p>
+            <w:pPr>
+              <w:pStyle w:val="Compact"/>
+              <w:jc w:val="center"/>
+            </w:pPr>
+            <w:r>
+              <w:rPr>
+                <w:b/>
+              </w:rPr>
+              <w:t>.387</w:t>
+            </w:r>
+          </w:p>
+        </w:tc>
+        <w:tc>
+          <w:tcPr>
+            <w:tcW w:w="0" w:type="auto"/>
+            <w:tcBorders>
+              <w:top w:val="single" w:sz="2" w:space="0" w:color="auto"/>
+            </w:tcBorders>
+          </w:tcPr>
+          <w:p>
+            <w:pPr>
+              <w:pStyle w:val="Compact"/>
+              <w:jc w:val="center"/>
+            </w:pPr>
+            <w:r>
+              <w:t>.312</w:t>
+            </w:r>
+          </w:p>
+        </w:tc>
+        <w:tc>
+          <w:tcPr>
+            <w:tcW w:w="0" w:type="auto"/>
+            <w:tcBorders>
+              <w:top w:val="single" w:sz="2" w:space="0" w:color="auto"/>
+            </w:tcBorders>
+          </w:tcPr>
+          <w:p>
+            <w:pPr>
+              <w:pStyle w:val="Compact"/>
+              <w:jc w:val="center"/>
+            </w:pPr>
+            <w:r>
+              <w:t>.214</w:t>
+            </w:r>
+          </w:p>
+        </w:tc>
+      </w:tr>
+      <w:tr>
+        <w:trPr>
+          <w:trHeight w:val="391"/>
+        </w:trPr>
+        <w:tc>
+          <w:tcPr>
+            <w:tcW w:w="0" w:type="auto"/>
+            <w:tcBorders>
+              <w:bottom w:val="single" w:sz="2" w:space="0" w:color="auto"/>
+            </w:tcBorders>
+          </w:tcPr>
+          <w:p>
+            <w:pPr>
+              <w:pStyle w:val="Compact"/>
+            </w:pPr>
+          </w:p>
+        </w:tc>
+        <w:tc>
+          <w:tcPr>
+            <w:tcW w:w="0" w:type="auto"/>
+            <w:tcBorders>
+              <w:bottom w:val="single" w:sz="2" w:space="0" w:color="auto"/>
+            </w:tcBorders>
+          </w:tcPr>
+          <w:p>
+            <w:pPr>
+              <w:pStyle w:val="Compact"/>
+              <w:jc w:val="center"/>
+            </w:pPr>
+            <w:r>
+              <w:t>50th percentil Medical Reddit</w:t>
+            </w:r>
+          </w:p>
+        </w:tc>
+        <w:tc>
+          <w:tcPr>
+            <w:tcW w:w="0" w:type="auto"/>
+            <w:tcBorders>
+              <w:bottom w:val="single" w:sz="2" w:space="0" w:color="auto"/>
+            </w:tcBorders>
+          </w:tcPr>
+          <w:p>
+            <w:pPr>
+              <w:pStyle w:val="Compact"/>
+              <w:jc w:val="center"/>
+            </w:pPr>
+            <w:r>
+              <w:t>Jst NFP</w:t>
+            </w:r>
+          </w:p>
+        </w:tc>
+        <w:tc>
+          <w:tcPr>
+            <w:tcW w:w="0" w:type="auto"/>
+            <w:tcBorders>
+              <w:bottom w:val="single" w:sz="2" w:space="0" w:color="auto"/>
+            </w:tcBorders>
+          </w:tcPr>
+          <w:p>
+            <w:pPr>
+              <w:pStyle w:val="Compact"/>
+              <w:jc w:val="center"/>
+            </w:pPr>
+            <w:r>
+              <w:t>.351</w:t>
+            </w:r>
+          </w:p>
+        </w:tc>
+        <w:tc>
+          <w:tcPr>
+            <w:tcW w:w="0" w:type="auto"/>
+            <w:tcBorders>
+              <w:bottom w:val="single" w:sz="2" w:space="0" w:color="auto"/>
+            </w:tcBorders>
+          </w:tcPr>
+          <w:p>
+            <w:pPr>
+              <w:pStyle w:val="Compact"/>
+              <w:jc w:val="center"/>
+            </w:pPr>
+            <w:r>
+              <w:rPr>
+                <w:b/>
+              </w:rPr>
+              <w:t>.315</w:t>
+            </w:r>
+          </w:p>
+        </w:tc>
+        <w:tc>
+          <w:tcPr>
+            <w:tcW w:w="0" w:type="auto"/>
+            <w:tcBorders>
+              <w:bottom w:val="single" w:sz="2" w:space="0" w:color="auto"/>
+            </w:tcBorders>
+          </w:tcPr>
+          <w:p>
+            <w:pPr>
+              <w:pStyle w:val="Compact"/>
+              <w:jc w:val="center"/>
+            </w:pPr>
+            <w:r>
+              <w:rPr>
+                <w:b/>
+              </w:rPr>
+              <w:t>.216</w:t>
+            </w:r>
+          </w:p>
+        </w:tc>
+      </w:tr>
+      <w:tr>
+        <w:tc>
+          <w:tcPr>
+            <w:tcW w:w="0" w:type="auto"/>
+            <w:tcBorders>
+              <w:top w:val="single" w:sz="2" w:space="0" w:color="auto"/>
+            </w:tcBorders>
+          </w:tcPr>
+          <w:p>
+            <w:pPr>
+              <w:pStyle w:val="Compact"/>
+              <w:rPr>
+                <w:b/>
+              </w:rPr>
+            </w:pPr>
+            <w:r>
+              <w:rPr>
+                <w:b/>
+              </w:rPr>
+              <w:t>MLR</w:t>
+            </w:r>
+          </w:p>
+        </w:tc>
+        <w:tc>
+          <w:tcPr>
+            <w:tcW w:w="0" w:type="auto"/>
+            <w:tcBorders>
+              <w:top w:val="single" w:sz="2" w:space="0" w:color="auto"/>
+            </w:tcBorders>
+          </w:tcPr>
+          <w:p>
+            <w:pPr>
+              <w:pStyle w:val="Compact"/>
+              <w:jc w:val="center"/>
+            </w:pPr>
+            <w:r>
+              <w:t>eXtreme Gradient Boosting (XGB) Regressor</w:t>
+            </w:r>
+          </w:p>
+        </w:tc>
+        <w:tc>
+          <w:tcPr>
+            <w:tcW w:w="0" w:type="auto"/>
+            <w:tcBorders>
+              <w:top w:val="single" w:sz="2" w:space="0" w:color="auto"/>
+            </w:tcBorders>
+          </w:tcPr>
+          <w:p>
+            <w:pPr>
+              <w:pStyle w:val="Compact"/>
+              <w:jc w:val="center"/>
+            </w:pPr>
+            <w:r>
+              <w:t>Jst NFP</w:t>
+            </w:r>
+          </w:p>
+        </w:tc>
+        <w:tc>
+          <w:tcPr>
+            <w:tcW w:w="0" w:type="auto"/>
+            <w:tcBorders>
+              <w:top w:val="single" w:sz="2" w:space="0" w:color="auto"/>
+            </w:tcBorders>
+          </w:tcPr>
+          <w:p>
+            <w:pPr>
+              <w:pStyle w:val="Compact"/>
+              <w:jc w:val="center"/>
+            </w:pPr>
+            <w:r>
+              <w:rPr>
+                <w:b/>
+              </w:rPr>
+              <w:t>.454</w:t>
+            </w:r>
+          </w:p>
+        </w:tc>
+        <w:tc>
+          <w:tcPr>
+            <w:tcW w:w="0" w:type="auto"/>
+            <w:tcBorders>
+              <w:top w:val="single" w:sz="2" w:space="0" w:color="auto"/>
+            </w:tcBorders>
+          </w:tcPr>
+          <w:p>
+            <w:pPr>
+              <w:pStyle w:val="Compact"/>
+              <w:jc w:val="center"/>
+            </w:pPr>
+            <w:r>
+              <w:rPr>
+                <w:b/>
+              </w:rPr>
+              <w:t>.373</w:t>
+            </w:r>
+          </w:p>
+        </w:tc>
+        <w:tc>
+          <w:tcPr>
+            <w:tcW w:w="0" w:type="auto"/>
+            <w:tcBorders>
+              <w:top w:val="single" w:sz="2" w:space="0" w:color="auto"/>
+            </w:tcBorders>
+          </w:tcPr>
+          <w:p>
+            <w:pPr>
+              <w:pStyle w:val="Compact"/>
+              <w:jc w:val="center"/>
+            </w:pPr>
+            <w:r>
+              <w:t>.258</w:t>
+            </w:r>
+          </w:p>
+        </w:tc>
+      </w:tr>
+      <w:tr>
+        <w:tc>
+          <w:tcPr>
+            <w:tcW w:w="0" w:type="auto"/>
+            <w:tcBorders>
+              <w:bottom w:val="single" w:sz="2" w:space="0" w:color="auto"/>
+            </w:tcBorders>
+          </w:tcPr>
+          <w:p>
+            <w:pPr>
+              <w:pStyle w:val="Compact"/>
+            </w:pPr>
+          </w:p>
+        </w:tc>
+        <w:tc>
+          <w:tcPr>
+            <w:tcW w:w="0" w:type="auto"/>
+            <w:tcBorders>
+              <w:bottom w:val="single" w:sz="2" w:space="0" w:color="auto"/>
+            </w:tcBorders>
+          </w:tcPr>
+          <w:p>
+            <w:pPr>
+              <w:pStyle w:val="Compact"/>
+              <w:jc w:val="center"/>
+            </w:pPr>
+            <w:r>
+              <w:t>Random Forest Regressor</w:t>
+            </w:r>
+          </w:p>
+        </w:tc>
+        <w:tc>
+          <w:tcPr>
+            <w:tcW w:w="0" w:type="auto"/>
+            <w:tcBorders>
+              <w:bottom w:val="single" w:sz="2" w:space="0" w:color="auto"/>
+            </w:tcBorders>
+          </w:tcPr>
+          <w:p>
+            <w:pPr>
+              <w:pStyle w:val="Compact"/>
+              <w:jc w:val="center"/>
+            </w:pPr>
+            <w:r>
+              <w:t>Boi NFP</w:t>
+            </w:r>
+          </w:p>
+        </w:tc>
+        <w:tc>
+          <w:tcPr>
+            <w:tcW w:w="0" w:type="auto"/>
+            <w:tcBorders>
+              <w:bottom w:val="single" w:sz="2" w:space="0" w:color="auto"/>
+            </w:tcBorders>
+          </w:tcPr>
+          <w:p>
+            <w:pPr>
+              <w:pStyle w:val="Compact"/>
+              <w:jc w:val="center"/>
+            </w:pPr>
+            <w:r>
+              <w:t>.389</w:t>
+            </w:r>
+          </w:p>
+        </w:tc>
+        <w:tc>
+          <w:tcPr>
+            <w:tcW w:w="0" w:type="auto"/>
+            <w:tcBorders>
+              <w:bottom w:val="single" w:sz="2" w:space="0" w:color="auto"/>
+            </w:tcBorders>
+          </w:tcPr>
+          <w:p>
+            <w:pPr>
+              <w:pStyle w:val="Compact"/>
+              <w:jc w:val="center"/>
+            </w:pPr>
+            <w:r>
+              <w:t>.355</w:t>
+            </w:r>
+          </w:p>
+        </w:tc>
+        <w:tc>
+          <w:tcPr>
+            <w:tcW w:w="0" w:type="auto"/>
+            <w:tcBorders>
+              <w:bottom w:val="single" w:sz="2" w:space="0" w:color="auto"/>
+            </w:tcBorders>
+          </w:tcPr>
+          <w:p>
+            <w:pPr>
+              <w:pStyle w:val="Compact"/>
+              <w:jc w:val="center"/>
+            </w:pPr>
+            <w:r>
+              <w:rPr>
+                <w:b/>
+              </w:rPr>
+              <w:t>.264</w:t>
+            </w:r>
+          </w:p>
+        </w:tc>
+      </w:tr>
+      <w:tr>
+        <w:tc>
+          <w:tcPr>
+            <w:tcW w:w="0" w:type="auto"/>
+            <w:tcBorders>
+              <w:top w:val="single" w:sz="2" w:space="0" w:color="auto"/>
+            </w:tcBorders>
+          </w:tcPr>
+          <w:p>
+            <w:pPr>
+              <w:pStyle w:val="Compact"/>
+            </w:pPr>
+            <w:r>
+              <w:rPr>
+                <w:b/>
+              </w:rPr>
+              <w:t>MLC</w:t>
+            </w:r>
+          </w:p>
+        </w:tc>
+        <w:tc>
+          <w:tcPr>
+            <w:tcW w:w="0" w:type="auto"/>
+            <w:tcBorders>
+              <w:top w:val="single" w:sz="2" w:space="0" w:color="auto"/>
+            </w:tcBorders>
+          </w:tcPr>
+          <w:p>
+            <w:pPr>
+              <w:pStyle w:val="Compact"/>
+              <w:jc w:val="center"/>
+            </w:pPr>
+            <w:r>
+              <w:t>Multinomial Naive Bayes</w:t>
+            </w:r>
+          </w:p>
+        </w:tc>
+        <w:tc>
+          <w:tcPr>
+            <w:tcW w:w="0" w:type="auto"/>
+            <w:tcBorders>
+              <w:top w:val="single" w:sz="2" w:space="0" w:color="auto"/>
+            </w:tcBorders>
+          </w:tcPr>
+          <w:p>
+            <w:pPr>
+              <w:pStyle w:val="Compact"/>
+              <w:jc w:val="center"/>
+            </w:pPr>
+            <w:r>
+              <w:t>Jst FP</w:t>
+            </w:r>
+          </w:p>
+        </w:tc>
+        <w:tc>
+          <w:tcPr>
+            <w:tcW w:w="0" w:type="auto"/>
+            <w:tcBorders>
+              <w:top w:val="single" w:sz="2" w:space="0" w:color="auto"/>
+            </w:tcBorders>
+          </w:tcPr>
+          <w:p>
+            <w:pPr>
+              <w:pStyle w:val="Compact"/>
+              <w:jc w:val="center"/>
+            </w:pPr>
+            <w:r>
+              <w:rPr>
+                <w:b/>
+              </w:rPr>
+              <w:t>.461</w:t>
+            </w:r>
+          </w:p>
+        </w:tc>
+        <w:tc>
+          <w:tcPr>
+            <w:tcW w:w="0" w:type="auto"/>
+            <w:tcBorders>
+              <w:top w:val="single" w:sz="2" w:space="0" w:color="auto"/>
+            </w:tcBorders>
+          </w:tcPr>
+          <w:p>
+            <w:pPr>
+              <w:pStyle w:val="Compact"/>
+              <w:jc w:val="center"/>
+            </w:pPr>
+            <w:r>
+              <w:rPr>
+                <w:b/>
+              </w:rPr>
+              <w:t>.391</w:t>
+            </w:r>
+          </w:p>
+        </w:tc>
+        <w:tc>
+          <w:tcPr>
+            <w:tcW w:w="0" w:type="auto"/>
+            <w:tcBorders>
+              <w:top w:val="single" w:sz="2" w:space="0" w:color="auto"/>
+            </w:tcBorders>
+          </w:tcPr>
+          <w:p>
+            <w:pPr>
+              <w:pStyle w:val="Compact"/>
+              <w:jc w:val="center"/>
+            </w:pPr>
+            <w:r>
+              <w:rPr>
+                <w:b/>
+              </w:rPr>
+              <w:t>.318</w:t>
+            </w:r>
+          </w:p>
+        </w:tc>
+      </w:tr>
+    </w:tbl>
+    <w:p>
+      <w:pPr>
         <w:pStyle w:val="Heading2"/>
       </w:pPr>
-      <w:bookmarkStart w:id="10" w:name="evaluation-of-understandability-estimato"/>
-      <w:bookmarkEnd w:id="10"/>
+    </w:p>
+    <w:p>
+      <w:pPr>
+        <w:pStyle w:val="Heading2"/>
+      </w:pPr>
       <w:r>
         <w:t>Evaluation of understandability estimators</w:t>
       </w:r>
@@ -14061,7 +18109,11 @@
         <w:pStyle w:val="BodyText"/>
       </w:pPr>
       <w:r>
-        <w:t>For traditional readability measures, SMOG had the highest correlations for CLEF 2015 and DCI for CLEF 2016, regardless of correlation measure. These results resonate with those obtained for the category of raw components of readability formulas. In fact, the polysyllable words measure, which is the main feature used in SMOG, had the highest correlation for CLEF 2015 among methods in this category. Similarly, the number of difficult words, which is the main feature used in DCI, had the highest correlation for CLEF 2016 among methods in this category.</w:t>
+        <w:t xml:space="preserve">For traditional readability measures, SMOG had the highest correlations for CLEF 2015 and DCI for CLEF 2016, regardless of correlation measure. These results resonate with those obtained for the category of raw components of readability formulas. In fact, the </w:t>
+      </w:r>
+      <w:r>
+        <w:lastRenderedPageBreak/>
+        <w:t>polysyllable words measure, which is the main feature used in SMOG, had the highest correlation for CLEF 2015 among methods in this category. Similarly, the number of difficult words, which is the main feature used in DCI, had the highest correlation for CLEF 2016 among methods in this category.</w:t>
       </w:r>
     </w:p>
     <w:p>
@@ -14069,11 +18121,7 @@
         <w:pStyle w:val="BodyText"/>
       </w:pPr>
       <w:r>
-        <w:t xml:space="preserve">When examining the expert vocabulary category, we found that the number of MeSH concepts obtained the highest correlations with human assessments; however, its correlations were substantially lower than those achieved by the best method from the consumer medical vocabularies category, i.e. the scores of CHV concepts. For the natural language category, we found that the number of pronouns, the number of stop words and the number of out of vocabulary words had the highest correlations – and these were even higher than those obtained with MeSH and CHV based methods. In turn, the methods that </w:t>
-      </w:r>
-      <w:r>
-        <w:lastRenderedPageBreak/>
-        <w:t>obtained the highest correlations among the HTML category (counts of P tags and list tags) exhibited overall the lowest correlations compared to methods in the other categories. P tags are used to create paragraphs in a Web page, being thus a rough proxy for text length. Among methods in the word frequency category, the use of Medical Reddit (but also of PubMed) showed the highest correlations, and these were comparable to those obtained by the readability formulas.</w:t>
+        <w:t>When examining the expert vocabulary category, we found that the number of MeSH concepts obtained the highest correlations with human assessments; however, its correlations were substantially lower than those achieved by the best method from the consumer medical vocabularies category, i.e. the scores of CHV concepts. For the natural language category, we found that the number of pronouns, the number of stop words and the number of out of vocabulary words had the highest correlations – and these were even higher than those obtained with MeSH and CHV based methods. In turn, the methods that obtained the highest correlations among the HTML category (counts of P tags and list tags) exhibited overall the lowest correlations compared to methods in the other categories. P tags are used to create paragraphs in a Web page, being thus a rough proxy for text length. Among methods in the word frequency category, the use of Medical Reddit (but also of PubMed) showed the highest correlations, and these were comparable to those obtained by the readability formulas.</w:t>
       </w:r>
     </w:p>
     <w:p>
@@ -14159,32 +18207,6 @@
       </w:r>
       <w:r>
         <w:t xml:space="preserve"> . These results confirm the speculations of Palotti et al. [11]: they found these settings to produce lower variances in understandability estimations and thus hypothesised that they were better suited to the task.</w:t>
-      </w:r>
-    </w:p>
-    <w:p>
-      <w:pPr>
-        <w:pStyle w:val="BodyText"/>
-      </w:pPr>
-      <w:r>
-        <w:t xml:space="preserve">Overall, among readability formulas, the best results (highest correlations) were obtained by SMOG and DCI (see also </w:t>
-      </w:r>
-      <w:r>
-        <w:rPr>
-          <w:highlight w:val="yellow"/>
-        </w:rPr>
-        <w:t>Table ???</w:t>
-      </w:r>
-      <w:r>
-        <w:t xml:space="preserve">). Although no single setting outperformed the others in both collections, we found that the use of CLI and FRE with </w:t>
-      </w:r>
-      <w:r>
-        <w:rPr>
-          <w:i/>
-        </w:rPr>
-        <w:t>Justext</w:t>
-      </w:r>
-      <w:r>
-        <w:t xml:space="preserve"> provided the most stable results across the collections, with correlations as high as the best ones in both collections. These results confirmed the advice put forward by Palotti et al. [11], i.e. in general, if using readability measures, then CLI is to be preferred, along with an appropriate HTML extraction pipeline, regardless of the heuristic for sentence ending. We provide detailed plots to compare our results with Palotti’s in the appendix.</w:t>
       </w:r>
     </w:p>
     <w:p>
@@ -14321,6 +18343,35 @@
         <w:pStyle w:val="BodyText"/>
       </w:pPr>
       <w:r>
+        <w:t xml:space="preserve">Overall, among readability formulas, the best results (highest correlations) were obtained by SMOG and DCI (see also </w:t>
+      </w:r>
+      <w:r>
+        <w:rPr>
+          <w:highlight w:val="yellow"/>
+        </w:rPr>
+        <w:t>Table ???</w:t>
+      </w:r>
+      <w:r>
+        <w:t xml:space="preserve">). Although no single setting outperformed the others in both collections, we found that the use of CLI and FRE with </w:t>
+      </w:r>
+      <w:r>
+        <w:rPr>
+          <w:i/>
+        </w:rPr>
+        <w:t>Justext</w:t>
+      </w:r>
+      <w:r>
+        <w:t xml:space="preserve"> provided the most stable results across the collections, with correlations as high as the best ones in both collections. These results confirmed the advice put forward by Palotti et al. [11], i.e. in general, if using readability measures, then CLI is to be preferred, along with an appropriate HTML extraction pipeline, regardless of the heuristic for sentence ending. We provide detailed plots to compare our results </w:t>
+      </w:r>
+      <w:r>
+        <w:t>with Palotti’s in the appendix.</w:t>
+      </w:r>
+    </w:p>
+    <w:p>
+      <w:pPr>
+        <w:pStyle w:val="BodyText"/>
+      </w:pPr>
+      <w:r>
         <w:t>When considering methods beyond those based on readability formulas, we found that the highest correlations were achieved by the regressors (MLR) and classifiers (MLC), independently of the preprocessing method used. There is little difference in terms of effectiveness of methods in these categories, with the exception of regressors on CLEF 2015 that exhibited not negligible variances: while for the Neural Network Regressor the Pearson correlation was 0.44, for the Support Vector Regressor it was only 0.30.</w:t>
       </w:r>
     </w:p>
@@ -14525,6 +18576,7 @@
           <w:b/>
           <w:i/>
         </w:rPr>
+        <w:lastRenderedPageBreak/>
         <w:t>Simple Re-ranking:</w:t>
       </w:r>
       <w:r>
@@ -14662,11 +18714,7 @@
         </m:sSub>
       </m:oMath>
       <w:r>
-        <w:t xml:space="preserve"> decreasing from 25.28 to 21.58. However, as expected, these re-ranked results were </w:t>
-      </w:r>
-      <w:r>
-        <w:lastRenderedPageBreak/>
-        <w:t xml:space="preserve">significantly more understandable: for the previous example, </w:t>
+        <w:t xml:space="preserve"> decreasing from 25.28 to 21.58. However, as expected, these re-ranked results were significantly more understandable: for the previous example, </w:t>
       </w:r>
       <m:oMath>
         <m:r>
@@ -15168,7 +19216,11 @@
         <w:pStyle w:val="BodyText"/>
       </w:pPr>
       <w:r>
-        <w:t>Like as for re-ranking, also for the rank fusion approaches we found that, in general, higher cut-offs were associated to higher effectiveness in terms of understandability measures on one hand, but higher losses in terms of relevance-oriented measures on the other. Overall, results obtained with rank fusion were superior to those obtained with re-ranking only, though most differences were not statistically significant. Statistically significant improvements over the baselines were instead observed for most configurations and measures.</w:t>
+        <w:t xml:space="preserve">Like as for re-ranking, also for the rank fusion approaches we found that, in general, higher cut-offs were associated to higher effectiveness in terms of understandability measures on one hand, but higher losses in terms of relevance-oriented measures on the other. Overall, results obtained with rank fusion were superior to those obtained with re-ranking only, though most differences were not statistically significant. Statistically significant </w:t>
+      </w:r>
+      <w:r>
+        <w:lastRenderedPageBreak/>
+        <w:t>improvements over the baselines were instead observed for most configurations and measures.</w:t>
       </w:r>
     </w:p>
     <w:p>
@@ -15191,7 +19243,6 @@
         <w:pStyle w:val="BodyText"/>
       </w:pPr>
       <w:r>
-        <w:lastRenderedPageBreak/>
         <w:t xml:space="preserve">When considering </w:t>
       </w:r>
       <m:oMath>
@@ -15948,7 +19999,11 @@
         </m:sSubSup>
       </m:oMath>
       <w:r>
-        <w:t xml:space="preserve"> from 26.01 to 32.60 – a 25% increase, </w:t>
+        <w:t xml:space="preserve"> </w:t>
+      </w:r>
+      <w:r>
+        <w:lastRenderedPageBreak/>
+        <w:t xml:space="preserve">from 26.01 to 32.60 – a 25% increase, </w:t>
       </w:r>
       <m:oMath>
         <m:sSub>
@@ -16228,7 +20283,6 @@
       <w:bookmarkStart w:id="13" w:name="discussion"/>
       <w:bookmarkEnd w:id="13"/>
       <w:r>
-        <w:lastRenderedPageBreak/>
         <w:t>Discussion</w:t>
       </w:r>
     </w:p>
@@ -16356,11 +20410,8 @@
         <w:pStyle w:val="BodyText"/>
       </w:pPr>
       <w:r>
-        <w:t xml:space="preserve">The methods investigated here do not provide a fully personalised search, with respect to how much of the health content consumers with different health knowledge may be able to understand. Instead, we focus on making the results understandable by anyone: and thus promote in the search results content that has the highest level of understandability. However, people with a more than average medical knowledge may benefit higher from more specialised content. We leave this personalisation aspect, i.e., the tailoring of the </w:t>
-      </w:r>
-      <w:r>
         <w:lastRenderedPageBreak/>
-        <w:t>understandability level of the promoted content with respect to the user’s knowledge and abilities, to further work.</w:t>
+        <w:t>The methods investigated here do not provide a fully personalised search, with respect to how much of the health content consumers with different health knowledge may be able to understand. Instead, we focus on making the results understandable by anyone: and thus promote in the search results content that has the highest level of understandability. However, people with a more than average medical knowledge may benefit higher from more specialised content. We leave this personalisation aspect, i.e., the tailoring of the understandability level of the promoted content with respect to the user’s knowledge and abilities, to further work.</w:t>
       </w:r>
     </w:p>
     <w:p>
@@ -16391,8 +20442,6 @@
       <w:r>
         <w:t>1,</w:t>
       </w:r>
-      <w:bookmarkStart w:id="17" w:name="_GoBack"/>
-      <w:bookmarkEnd w:id="17"/>
       <w:r>
         <w:t xml:space="preserve"> these methods would clearly improve current health-focused search engines.</w:t>
       </w:r>
@@ -16409,8 +20458,8 @@
       <w:pPr>
         <w:pStyle w:val="Heading1"/>
       </w:pPr>
-      <w:bookmarkStart w:id="18" w:name="references"/>
-      <w:bookmarkEnd w:id="18"/>
+      <w:bookmarkStart w:id="17" w:name="references"/>
+      <w:bookmarkEnd w:id="17"/>
       <w:r>
         <w:t>References</w:t>
       </w:r>
@@ -16447,6 +20496,7 @@
         </w:numPr>
       </w:pPr>
       <w:r>
+        <w:lastRenderedPageBreak/>
         <w:t xml:space="preserve">White RW, Horvitz E. Cyberchondria: Studies of the Escalation of Medical Concerns in Web Search. ACM Transactions on Information Systems. 2009 Nov;27(4):23:1–23:37. </w:t>
       </w:r>
       <w:hyperlink r:id="rId13">
@@ -16493,7 +20543,6 @@
         </w:numPr>
       </w:pPr>
       <w:r>
-        <w:lastRenderedPageBreak/>
         <w:t xml:space="preserve">Graber MA, Roller CM, Kaeble B. Readability levels of patient education material on the World Wide Web. Journal of Family Practice. 1999;48(1):58–59. Available from: </w:t>
       </w:r>
       <w:hyperlink r:id="rId15">
@@ -16712,6 +20761,7 @@
         </w:numPr>
       </w:pPr>
       <w:r>
+        <w:lastRenderedPageBreak/>
         <w:t>Cowan CF. Teaching patients with low literacy skills. Jones &amp; Bartlett Learning; 2004. ISBN 978-0397551613.</w:t>
       </w:r>
     </w:p>
@@ -16747,7 +20797,6 @@
         </w:numPr>
       </w:pPr>
       <w:r>
-        <w:lastRenderedPageBreak/>
         <w:t xml:space="preserve">Davis TC, Wolf MS. Health literacy: implications for family medicine. Family Medicine. 2004;36(8):595–598. Available from: </w:t>
       </w:r>
       <w:hyperlink r:id="rId26">
@@ -16793,8 +20842,10 @@
           <w:numId w:val="8"/>
         </w:numPr>
       </w:pPr>
-      <w:r>
-        <w:t xml:space="preserve">. . NIH publication. National Institutes of Health; Accessed: 2017-09. WebCitation: </w:t>
+      <w:bookmarkStart w:id="18" w:name="_GoBack"/>
+      <w:bookmarkEnd w:id="18"/>
+      <w:r>
+        <w:t xml:space="preserve">NIH publication. National Institutes of Health; Accessed: 2017-09. WebCitation: </w:t>
       </w:r>
       <w:hyperlink r:id="rId28">
         <w:r>
@@ -16989,7 +21040,11 @@
         </w:numPr>
       </w:pPr>
       <w:r>
-        <w:t xml:space="preserve">Liu X, Croft WB, Oh P, Hart D. Automatic Recognition of Reading Levels from User Queries. In: Proceedings of the 27th Annual International ACM SIGIR Conference on Research and Development in Information Retrieval. SIGIR ’04. ACM; 2004. p. 548–549. </w:t>
+        <w:t xml:space="preserve">Liu X, Croft WB, Oh P, Hart D. Automatic Recognition of Reading Levels from User Queries. In: Proceedings of the 27th Annual International ACM SIGIR Conference on </w:t>
+      </w:r>
+      <w:r>
+        <w:lastRenderedPageBreak/>
+        <w:t xml:space="preserve">Research and Development in Information Retrieval. SIGIR ’04. ACM; 2004. p. 548–549. </w:t>
       </w:r>
       <w:hyperlink r:id="rId37">
         <w:r>
@@ -17035,7 +21090,6 @@
         </w:numPr>
       </w:pPr>
       <w:r>
-        <w:lastRenderedPageBreak/>
         <w:t xml:space="preserve">Heilman M, Collins-Thompson K, Callan J, Eskenazi M. Combining lexical and grammatical features to improve readability measures for first and second language texts. In: Human Language Technologies 2007: The Conference of the North American Chapter of the Association for Computational Linguistics; Proceedings of the Main Conference; 2007. p. 460–467. Available from: </w:t>
       </w:r>
       <w:hyperlink r:id="rId39">
@@ -17220,7 +21274,11 @@
         </w:numPr>
       </w:pPr>
       <w:r>
-        <w:t xml:space="preserve">Kim H, Goryachev S, Rosemblat G, Browne A, Keselman A, Zeng-Treitler Q. Beyond surface characteristics: a new health text-specific readability measurement. In: AMIA Annual Symposium Proceedings. vol. 2007. American Medical Informatics Association; 2007. p. 418. Available from: </w:t>
+        <w:t xml:space="preserve">Kim H, Goryachev S, Rosemblat G, Browne A, Keselman A, Zeng-Treitler Q. Beyond surface characteristics: a new health text-specific readability measurement. In: AMIA Annual Symposium Proceedings. vol. 2007. American Medical Informatics Association; </w:t>
+      </w:r>
+      <w:r>
+        <w:lastRenderedPageBreak/>
+        <w:t xml:space="preserve">2007. p. 418. Available from: </w:t>
       </w:r>
       <w:hyperlink r:id="rId47">
         <w:r>
@@ -17266,7 +21324,6 @@
         </w:numPr>
       </w:pPr>
       <w:r>
-        <w:lastRenderedPageBreak/>
         <w:t xml:space="preserve">Zuccon G, Koopman B. . In: MedIR; 2014. Available from: </w:t>
       </w:r>
       <w:hyperlink r:id="rId49">
@@ -17520,6 +21577,7 @@
         </w:numPr>
       </w:pPr>
       <w:r>
+        <w:lastRenderedPageBreak/>
         <w:t xml:space="preserve">Collins-Thompson K. Computational assessment of text readability: A survey of current and future research. ITL-International Journal of Applied Linguistics. 2014;165(2):97–135. </w:t>
       </w:r>
       <w:hyperlink r:id="rId60">
@@ -17577,7 +21635,6 @@
         </w:numPr>
       </w:pPr>
       <w:r>
-        <w:lastRenderedPageBreak/>
         <w:t xml:space="preserve">OpenMedSpel. OpenOffice Medical Dictionary Extension; 2017. WebCitation: </w:t>
       </w:r>
       <w:hyperlink r:id="rId63">
@@ -17841,6 +21898,7 @@
         </w:numPr>
       </w:pPr>
       <w:r>
+        <w:lastRenderedPageBreak/>
         <w:t xml:space="preserve">Ounis I, Amati G, V P, He B, Macdonald C, Johnson. . In: Proceedings of the 27th European Conference on IR Research (ECIR 2005). vol. 3408 of Lecture Notes in Computer Science. Springer; 2005. p. 517–519. </w:t>
       </w:r>
       <w:hyperlink r:id="rId76">
@@ -17876,7 +21934,6 @@
         </w:numPr>
       </w:pPr>
       <w:r>
-        <w:lastRenderedPageBreak/>
         <w:t xml:space="preserve">Barzilay R, Lapata M. Modeling Local Coherence: An Entity-based Approach. Comput Linguist. 2008 Mar;34(1):1–34. </w:t>
       </w:r>
       <w:hyperlink r:id="rId77">
@@ -18173,6 +22230,7 @@
         </w:numPr>
       </w:pPr>
       <w:r>
+        <w:lastRenderedPageBreak/>
         <w:t xml:space="preserve">Roberts K, Simpson M, Demner-Fushman D, Voorhees E, Hersh W. State-of-the-art in biomedical literature retrieval for clinical cases: a survey of the TREC 2014 CDS track. Information Retrieval Journal. 2016;19(1):113–148. </w:t>
       </w:r>
       <w:hyperlink r:id="rId93">
@@ -18219,7 +22277,6 @@
         </w:numPr>
       </w:pPr>
       <w:r>
-        <w:lastRenderedPageBreak/>
         <w:t xml:space="preserve">Kohlschütter C, Fankhauser P, Nejdl W. Boilerplate detection using shallow text features. In: Proceedings of the third ACM international conference on Web search and data mining. ACM; 2010. p. 441–450. </w:t>
       </w:r>
       <w:hyperlink r:id="rId95">
@@ -19494,7 +23551,6 @@
   <w:style w:type="character" w:default="1" w:styleId="DefaultParagraphFont">
     <w:name w:val="Default Paragraph Font"/>
     <w:uiPriority w:val="1"/>
-    <w:semiHidden/>
     <w:unhideWhenUsed/>
   </w:style>
   <w:style w:type="table" w:default="1" w:styleId="TableNormal">

</xml_diff>

<commit_message>
Latest modifications to the word before throwing everything into the bin
</commit_message>
<xml_diff>
--- a/tdke18_understandability_correlations/jmir_final_draft.docx
+++ b/tdke18_understandability_correlations/jmir_final_draft.docx
@@ -434,14 +434,14 @@
       <w:r>
         <w:br w:type="page"/>
       </w:r>
+      <w:bookmarkStart w:id="0" w:name="_GoBack"/>
+      <w:bookmarkEnd w:id="0"/>
     </w:p>
     <w:p>
       <w:pPr>
         <w:pStyle w:val="Heading1"/>
       </w:pPr>
-      <w:bookmarkStart w:id="0" w:name="abstract"/>
-      <w:bookmarkStart w:id="1" w:name="_GoBack"/>
-      <w:bookmarkEnd w:id="0"/>
+      <w:bookmarkStart w:id="1" w:name="abstract"/>
       <w:bookmarkEnd w:id="1"/>
       <w:r>
         <w:lastRenderedPageBreak/>
@@ -625,6 +625,25 @@
     </w:p>
     <w:p>
       <w:pPr>
+        <w:pStyle w:val="BodyText"/>
+      </w:pPr>
+    </w:p>
+    <w:p>
+      <w:pPr>
+        <w:pStyle w:val="BodyText"/>
+      </w:pPr>
+      <w:r>
+        <w:rPr>
+          <w:b/>
+        </w:rPr>
+        <w:t xml:space="preserve">Keywords: </w:t>
+      </w:r>
+      <w:r>
+        <w:t>Consumer Health Search, Readability, Understandability, Learning to Rank, Information Retrieval</w:t>
+      </w:r>
+    </w:p>
+    <w:p>
+      <w:pPr>
         <w:pStyle w:val="Heading1"/>
       </w:pPr>
       <w:bookmarkStart w:id="2" w:name="introduction"/>
@@ -658,7 +677,11 @@
         <w:t>]</w:t>
       </w:r>
       <w:r>
-        <w:t xml:space="preserve"> being relegated to a secondary position, or completely neglected. While this may be a minor problem for many information seeking tasks, there are some specific tasks in which dimensions other than topicality have an important role in the information seeking and decision-making process. The seeking of health information and advice on the Web by the </w:t>
+        <w:t xml:space="preserve"> being relegated to a secondary position, or completely neglected. While this may be a minor problem for many information seeking tasks, there are some specific tasks in which dimensions other than topicality have an important role in the information seeking and decision-making process. </w:t>
+      </w:r>
+      <w:r>
+        <w:lastRenderedPageBreak/>
+        <w:t xml:space="preserve">The seeking of health information and advice on the Web by the </w:t>
       </w:r>
       <w:proofErr w:type="gramStart"/>
       <w:r>
@@ -677,11 +700,7 @@
         <w:t xml:space="preserve">A key problem when searching the Web for health information is that this can be too technical, unreliable, generally misleading, and can lead to unfounded </w:t>
       </w:r>
       <w:r>
-        <w:t xml:space="preserve">escalations and poor </w:t>
-      </w:r>
-      <w:r>
-        <w:lastRenderedPageBreak/>
-        <w:t>decisions [</w:t>
+        <w:t>escalations and poor decisions [</w:t>
       </w:r>
       <w:r>
         <w:t>2</w:t>
@@ -942,7 +961,11 @@
       </w:r>
       <w:proofErr w:type="gramEnd"/>
       <w:r>
-        <w:t xml:space="preserve"> medically-focused features are grouped in meaningful categories and their contribution to the understandability estimation task is carefully measured;</w:t>
+        <w:t xml:space="preserve"> medically-focused features are </w:t>
+      </w:r>
+      <w:r>
+        <w:lastRenderedPageBreak/>
+        <w:t>grouped in meaningful categories and their contribution to the understandability estimation task is carefully measured;</w:t>
       </w:r>
     </w:p>
     <w:p>
@@ -953,7 +976,6 @@
         </w:numPr>
       </w:pPr>
       <w:r>
-        <w:lastRenderedPageBreak/>
         <w:t xml:space="preserve">We further study the influence of HTML processing methods on these estimations and their pitfalls, extending our previous work that has shown how this </w:t>
       </w:r>
       <w:proofErr w:type="gramStart"/>
@@ -1204,7 +1226,11 @@
         <w:t>Understandability refers to the ease of comprehension of the information presented to a user. Put in other words, health information is understandable “when consumers of diverse backgrounds and varying levels of health literacy can pro</w:t>
       </w:r>
       <w:r>
-        <w:t>cess and explain key messages” [</w:t>
+        <w:t xml:space="preserve">cess and explain key </w:t>
+      </w:r>
+      <w:r>
+        <w:lastRenderedPageBreak/>
+        <w:t>messages” [</w:t>
       </w:r>
       <w:r>
         <w:t>18</w:t>
@@ -1213,11 +1239,7 @@
         <w:t>]</w:t>
       </w:r>
       <w:r>
-        <w:t xml:space="preserve">. Often the terms understandability and readability are used interchangeably: we use readability to refer to formulas that estimate how easy is to understand a text, usually based on its words and sentences. We use understandability to </w:t>
-      </w:r>
-      <w:r>
-        <w:lastRenderedPageBreak/>
-        <w:t>refer to the broader concept of ease of understanding: this is affected by text readability (as increasing readability tends to improve understanding), but may also be influenced by how legible a text is and its layout, including e.g., the use of images to explain difficult concepts.</w:t>
+        <w:t>. Often the terms understandability and readability are used interchangeably: we use readability to refer to formulas that estimate how easy is to understand a text, usually based on its words and sentences. We use understandability to refer to the broader concept of ease of understanding: this is affected by text readability (as increasing readability tends to improve understanding), but may also be influenced by how legible a text is and its layout, including e.g., the use of images to explain difficult concepts.</w:t>
       </w:r>
     </w:p>
     <w:p>
@@ -1571,6 +1593,7 @@
         <w:pStyle w:val="BodyText"/>
       </w:pPr>
       <w:r>
+        <w:lastRenderedPageBreak/>
         <w:t>The actual use of CHV or other terminologies such as the Medical Subject Headings (</w:t>
       </w:r>
       <w:proofErr w:type="spellStart"/>
@@ -1579,11 +1602,7 @@
       </w:r>
       <w:proofErr w:type="spellEnd"/>
       <w:r>
-        <w:t xml:space="preserve">) belongs to the third category of approaches. The CHV is a prominent medical vocabulary </w:t>
-      </w:r>
-      <w:r>
-        <w:lastRenderedPageBreak/>
-        <w:t xml:space="preserve">dedicated to mapping layperson </w:t>
+        <w:t xml:space="preserve">) belongs to the third category of approaches. The CHV is a prominent medical vocabulary dedicated to mapping layperson </w:t>
       </w:r>
       <w:r>
         <w:t>vocabulary to technical terms [</w:t>
@@ -1797,11 +1816,11 @@
         <w:t>]</w:t>
       </w:r>
       <w:r>
-        <w:t xml:space="preserve">. Documents in this collection belong to the ClueWeb12 B13 corpus, and thus are general English Web pages, not necessarily targeted to health topics, nor of a controlled quality (as </w:t>
+        <w:t xml:space="preserve">. </w:t>
       </w:r>
       <w:r>
         <w:lastRenderedPageBreak/>
-        <w:t xml:space="preserve">are instead HON certified pages). Understandability assessments were provided on a 5-point Likert scale for CLEF 2015, and on a </w:t>
+        <w:t xml:space="preserve">Documents in this collection belong to the ClueWeb12 B13 corpus, and thus are general English Web pages, not necessarily targeted to health topics, nor of a controlled quality (as are instead HON certified pages). Understandability assessments were provided on a 5-point Likert scale for CLEF 2015, and on a </w:t>
       </w:r>
       <m:oMath>
         <m:r>
@@ -2474,7 +2493,17 @@
                 <w:szCs w:val="16"/>
               </w:rPr>
               <w:lastRenderedPageBreak/>
-              <w:t xml:space="preserve">Automated Readability Index (ARI) [44] </w:t>
+              <w:t xml:space="preserve">Automated Readability Index </w:t>
+            </w:r>
+            <w:r>
+              <w:rPr>
+                <w:rFonts w:ascii="Cambria" w:hAnsi="Cambria" w:cs="Times"/>
+                <w:color w:val="000000"/>
+                <w:sz w:val="16"/>
+                <w:szCs w:val="16"/>
+              </w:rPr>
+              <w:lastRenderedPageBreak/>
+              <w:t xml:space="preserve">(ARI) [44] </w:t>
             </w:r>
           </w:p>
         </w:tc>
@@ -2753,7 +2782,17 @@
                 <w:sz w:val="16"/>
                 <w:szCs w:val="16"/>
               </w:rPr>
-              <w:t xml:space="preserve"> English Wikipedia </w:t>
+              <w:t xml:space="preserve"> English </w:t>
+            </w:r>
+            <w:r>
+              <w:rPr>
+                <w:rFonts w:ascii="Cambria" w:hAnsi="Cambria" w:cs="Times"/>
+                <w:color w:val="000000"/>
+                <w:sz w:val="16"/>
+                <w:szCs w:val="16"/>
+              </w:rPr>
+              <w:lastRenderedPageBreak/>
+              <w:t xml:space="preserve">Wikipedia </w:t>
             </w:r>
           </w:p>
         </w:tc>
@@ -3241,17 +3280,7 @@
                 <w:sz w:val="16"/>
                 <w:szCs w:val="16"/>
               </w:rPr>
-              <w:t xml:space="preserve"> Index (CLI) </w:t>
-            </w:r>
-            <w:r>
-              <w:rPr>
-                <w:rFonts w:ascii="Cambria" w:hAnsi="Cambria" w:cs="Times"/>
-                <w:color w:val="000000"/>
-                <w:sz w:val="16"/>
-                <w:szCs w:val="16"/>
-              </w:rPr>
-              <w:lastRenderedPageBreak/>
-              <w:t xml:space="preserve">[21] </w:t>
+              <w:t xml:space="preserve"> Index (CLI) [21] </w:t>
             </w:r>
           </w:p>
         </w:tc>
@@ -3328,17 +3357,7 @@
                 <w:sz w:val="16"/>
                 <w:szCs w:val="16"/>
               </w:rPr>
-              <w:t xml:space="preserve"> English </w:t>
-            </w:r>
-            <w:r>
-              <w:rPr>
-                <w:rFonts w:ascii="Cambria" w:hAnsi="Cambria" w:cs="Times"/>
-                <w:color w:val="000000"/>
-                <w:sz w:val="16"/>
-                <w:szCs w:val="16"/>
-              </w:rPr>
-              <w:lastRenderedPageBreak/>
-              <w:t xml:space="preserve">Wikipedia </w:t>
+              <w:t xml:space="preserve"> English Wikipedia </w:t>
             </w:r>
           </w:p>
         </w:tc>
@@ -7926,6 +7945,7 @@
                 <w:sz w:val="16"/>
                 <w:szCs w:val="16"/>
               </w:rPr>
+              <w:lastRenderedPageBreak/>
               <w:t xml:space="preserve"># of Words with Medical Prefix </w:t>
             </w:r>
             <w:r>
@@ -12983,6 +13003,7 @@
           <w:rPr>
             <w:rFonts w:ascii="Cambria Math" w:hAnsi="Cambria Math"/>
           </w:rPr>
+          <w:lastRenderedPageBreak/>
           <m:t>RB</m:t>
         </m:r>
         <m:sSub>
@@ -13029,11 +13050,7 @@
         </m:r>
       </m:oMath>
       <w:r>
-        <w:t xml:space="preserve"> search results. We regarded a document as understandable (1) for CLEF 2015 if assessed easy or somewhat easy to understand; (2) for CLEF 2016 if its assessed understandability </w:t>
-      </w:r>
-      <w:r>
-        <w:lastRenderedPageBreak/>
-        <w:t xml:space="preserve">score was smaller than a threshold </w:t>
+        <w:t xml:space="preserve"> search results. We regarded a document as understandable (1) for CLEF 2015 if assessed easy or somewhat easy to understand; (2) for CLEF 2016 if its assessed understandability score was smaller than a threshold </w:t>
       </w:r>
       <m:oMath>
         <m:r>
@@ -13055,15 +13072,7 @@
         </m:r>
       </m:oMath>
       <w:r>
-        <w:t>, based on the distribution of understandability assessments. This d</w:t>
-      </w:r>
-      <w:proofErr w:type="spellStart"/>
-      <w:r>
-        <w:t>istribution</w:t>
-      </w:r>
-      <w:proofErr w:type="spellEnd"/>
-      <w:r>
-        <w:t xml:space="preserve"> can be found in the appendix.</w:t>
+        <w:t>, based on the distribution of understandability assessments. This distribution can be found in the appendix.</w:t>
       </w:r>
     </w:p>
     <w:p>
@@ -13809,7 +13818,11 @@
       </w:r>
       <w:proofErr w:type="spellEnd"/>
       <w:r>
-        <w:t xml:space="preserve"> semantic types to retain only concepts identified as symptoms or diseases. Similar approaches have been commonly used in the literature</w:t>
+        <w:t xml:space="preserve"> semantic types to </w:t>
+      </w:r>
+      <w:r>
+        <w:lastRenderedPageBreak/>
+        <w:t>retain only concepts identified as symptoms or diseases. Similar approaches have been commonly used in the literature</w:t>
       </w:r>
       <w:r>
         <w:t xml:space="preserve"> (e.g., [</w:t>
@@ -13850,7 +13863,6 @@
         <w:rPr>
           <w:i/>
         </w:rPr>
-        <w:lastRenderedPageBreak/>
         <w:t>Expert Medical Vocabulary (EMV):</w:t>
       </w:r>
       <w:r>
@@ -14287,6 +14299,7 @@
       </w:r>
       <w:proofErr w:type="spellStart"/>
       <w:r>
+        <w:lastRenderedPageBreak/>
         <w:t>DailyMedID</w:t>
       </w:r>
       <w:proofErr w:type="spellEnd"/>
@@ -14310,11 +14323,7 @@
         <w:t xml:space="preserve"> key aspects of articles. This process followed</w:t>
       </w:r>
       <w:r>
-        <w:t xml:space="preserve"> </w:t>
-      </w:r>
-      <w:r>
-        <w:lastRenderedPageBreak/>
-        <w:t xml:space="preserve">the method by </w:t>
+        <w:t xml:space="preserve"> the method by </w:t>
       </w:r>
       <w:proofErr w:type="spellStart"/>
       <w:r>
@@ -15778,15 +15787,7 @@
         </m:r>
       </m:oMath>
       <w:r>
-        <w:t xml:space="preserve"> their understan</w:t>
-      </w:r>
-      <w:proofErr w:type="spellStart"/>
-      <w:r>
-        <w:t>dability</w:t>
-      </w:r>
-      <w:proofErr w:type="spellEnd"/>
-      <w:r>
-        <w:t xml:space="preserve"> estimation. While the definitions of LTR 1 and 2 are straightforward, the other methods deserve some further explanation. In LTR 3, a penalty was proportionally assigned to documents according to how far their understandability score was from a target score </w:t>
+        <w:t xml:space="preserve"> their understandability estimation. While the definitions of LTR 1 and 2 are straightforward, the other methods deserve some further explanation. In LTR 3, a penalty was proportionally assigned to documents according to how far their understandability score was from a target score </w:t>
       </w:r>
       <m:oMath>
         <m:r>
@@ -21361,15 +21362,7 @@
         </m:sSub>
       </m:oMath>
       <w:r>
-        <w:t>). A two-tailed paired t-t</w:t>
-      </w:r>
-      <w:proofErr w:type="spellStart"/>
-      <w:r>
-        <w:t>est</w:t>
-      </w:r>
-      <w:proofErr w:type="spellEnd"/>
-      <w:r>
-        <w:t xml:space="preserve"> was used to compute statistical significance; note that the baseline BM25 is significantly worse than GUIR across all measures.</w:t>
+        <w:t>). A two-tailed paired t-test was used to compute statistical significance; note that the baseline BM25 is significantly worse than GUIR across all measures.</w:t>
       </w:r>
     </w:p>
     <w:p>
@@ -21587,15 +21580,7 @@
         </m:sSub>
       </m:oMath>
       <w:r>
-        <w:t xml:space="preserve"> decreasing from 25.28 to 21.58. However, as expected, these re-ranked re</w:t>
-      </w:r>
-      <w:proofErr w:type="spellStart"/>
-      <w:r>
-        <w:t>sults</w:t>
-      </w:r>
-      <w:proofErr w:type="spellEnd"/>
-      <w:r>
-        <w:t xml:space="preserve"> were significantly more understandable: for the previous example, </w:t>
+        <w:t xml:space="preserve"> decreasing from 25.28 to 21.58. However, as expected, these re-ranked results were significantly more understandable: for the previous example, </w:t>
       </w:r>
       <m:oMath>
         <m:r>
@@ -22409,15 +22394,7 @@
         </m:sSub>
       </m:oMath>
       <w:r>
-        <w:t xml:space="preserve"> were not matched by o</w:t>
-      </w:r>
-      <w:proofErr w:type="spellStart"/>
-      <w:r>
-        <w:t>ther</w:t>
-      </w:r>
-      <w:proofErr w:type="spellEnd"/>
-      <w:r>
-        <w:t xml:space="preserve"> residuals or by considering only assessed documents (see appendix). LTR 1 was a simple method that used only IR features and was trained only on topical relevance. Specifically, we devised 24 IR features using the Terrier framework. The score of various retrieval models was extracted from a multi-field index composed of title, body and whole document. Although simple, this is a typical learning to rank setting.</w:t>
+        <w:t xml:space="preserve"> were not matched by other residuals or by considering only assessed documents (see appendix). LTR 1 was a simple method that used only IR features and was trained only on topical relevance. Specifically, we devised 24 IR features using the Terrier framework. The score of various retrieval models was extracted from a multi-field index composed of title, body and whole document. Although simple, this is a typical learning to rank setting.</w:t>
       </w:r>
     </w:p>
     <w:p>
@@ -22824,15 +22801,7 @@
         </m:r>
       </m:oMath>
       <w:r>
-        <w:t>). I</w:t>
-      </w:r>
-      <w:proofErr w:type="spellStart"/>
-      <w:r>
-        <w:t>n</w:t>
-      </w:r>
-      <w:proofErr w:type="spellEnd"/>
-      <w:r>
-        <w:t xml:space="preserve"> turn, LTR 5 reached the highest understandability-relevance trade-off (</w:t>
+        <w:t>). In turn, LTR 5 reached the highest understandability-relevance trade-off (</w:t>
       </w:r>
       <m:oMath>
         <m:sSubSup>
@@ -22960,15 +22929,7 @@
         </m:r>
       </m:oMath>
       <w:r>
-        <w:t>) and unde</w:t>
-      </w:r>
-      <w:proofErr w:type="spellStart"/>
-      <w:r>
-        <w:t>rstandability</w:t>
-      </w:r>
-      <w:proofErr w:type="spellEnd"/>
-      <w:r>
-        <w:t xml:space="preserve"> (</w:t>
+        <w:t>) and understandability (</w:t>
       </w:r>
       <m:oMath>
         <m:r>
@@ -27749,6 +27710,7 @@
   <w:style w:type="character" w:default="1" w:styleId="DefaultParagraphFont">
     <w:name w:val="Default Paragraph Font"/>
     <w:uiPriority w:val="1"/>
+    <w:semiHidden/>
     <w:unhideWhenUsed/>
   </w:style>
   <w:style w:type="table" w:default="1" w:styleId="TableNormal">

</xml_diff>